<commit_message>
further work on method
</commit_message>
<xml_diff>
--- a/finalwriteup/draft.docx
+++ b/finalwriteup/draft.docx
@@ -537,7 +537,7 @@
         <w:t xml:space="preserve"> </w:t>
       </w:r>
       <w:r>
-        <w:t xml:space="preserve">M. Jorgensen et al. (2007)</w:t>
+        <w:t xml:space="preserve">Jorgensen et al. (2007)</w:t>
       </w:r>
       <w:r>
         <w:t xml:space="preserve"> </w:t>
@@ -2626,6 +2626,157 @@
         <w:t xml:space="preserve"> </w:t>
       </w:r>
       <w:r>
+        <w:t xml:space="preserve">(Harrell 2013)</w:t>
+      </w:r>
+      <w:r>
+        <w:t xml:space="preserve">. Due to its simplicity and widespread application, linear regression is a good starting point for an analysis and benchmark for performance against complex models.</w:t>
+      </w:r>
+    </w:p>
+    <w:p>
+      <w:pPr>
+        <w:pStyle w:val="Heading3"/>
+      </w:pPr>
+      <w:bookmarkStart w:id="48" w:name="logistic-regression"/>
+      <w:bookmarkEnd w:id="48"/>
+      <w:r>
+        <w:t xml:space="preserve">2.2.3 Logistic Regression</w:t>
+      </w:r>
+    </w:p>
+    <w:p>
+      <w:r>
+        <w:t xml:space="preserve">The method behind linear regression can be adapted to predict a binary response variable (1 or 0). A predictive linear equation is computed so that the predictor variables are combined with coefficients to give an output between 0 and 1. This is then transformed into the log odds to mediate extreme variable input values. The result is a probability an input case will result in a 0 or 1 (i.e. success or failure)</w:t>
+      </w:r>
+      <w:r>
+        <w:t xml:space="preserve"> </w:t>
+      </w:r>
+      <w:r>
+        <w:t xml:space="preserve">(Moore and McCabe 1989)</w:t>
+      </w:r>
+      <w:r>
+        <w:t xml:space="preserve">. Similar pros and cons exist for logistic regression as linear regression, and it too can be used as a benchmark to compare other binary predictive models due to its speed and simplicity. Many business problems have binary response variables, such as yes/no, male/female, buy/do not buy, success/failure, or survive/death</w:t>
+      </w:r>
+      <w:r>
+        <w:t xml:space="preserve"> </w:t>
+      </w:r>
+      <w:r>
+        <w:t xml:space="preserve">(Moore and McCabe 1989)</w:t>
+      </w:r>
+      <w:r>
+        <w:t xml:space="preserve">.</w:t>
+      </w:r>
+    </w:p>
+    <w:p>
+      <w:pPr>
+        <w:pStyle w:val="Heading3"/>
+      </w:pPr>
+      <w:bookmarkStart w:id="49" w:name="naive-bayes"/>
+      <w:bookmarkEnd w:id="49"/>
+      <w:r>
+        <w:t xml:space="preserve">2.2.4 Naive Bayes</w:t>
+      </w:r>
+    </w:p>
+    <w:p>
+      <w:r>
+        <w:t xml:space="preserve">Naive Bayes prediction method makes conditional independence assumptions about the predictor variables in order to greatly simplify probability calculations for the response variable (the response variable must be categorical). Specifically, it is assumed that each variable is conditionally independent given the respose class alone, without considering other predictor variables. Mathematically this means that each variable's probability contribution can be simply calculated by looking at the probability of a response class given a predictor value by itself. The predictor variables probability estimates are combined for each possible response class, and the response class with the highest probability is chosen</w:t>
+      </w:r>
+      <w:r>
+        <w:t xml:space="preserve"> </w:t>
+      </w:r>
+      <w:r>
+        <w:t xml:space="preserve">(Provost and Fawcett 2013)</w:t>
+      </w:r>
+      <w:r>
+        <w:t xml:space="preserve">.</w:t>
+      </w:r>
+    </w:p>
+    <w:p>
+      <w:r>
+        <w:t xml:space="preserve">The advantages of this method are that the conditional independence assumption enables very fast calculations and predictions. The method can perform very well for real world tasks because the assumption of independence does not damage predictions significantly. This is because if multiple varialbes are related, the variables independently still direct the prediction in the correct direction. The correlated variables will double or triple their emphasis on the predicted response variable, however this does not necessarily impact classification accuracy as the final step is to simply choose the class with the</w:t>
+      </w:r>
+      <w:r>
+        <w:t xml:space="preserve"> </w:t>
+      </w:r>
+      <w:r>
+        <w:rPr>
+          <w:i/>
+        </w:rPr>
+        <w:t xml:space="preserve">highest</w:t>
+      </w:r>
+      <w:r>
+        <w:t xml:space="preserve"> </w:t>
+      </w:r>
+      <w:r>
+        <w:t xml:space="preserve">probability</w:t>
+      </w:r>
+      <w:r>
+        <w:t xml:space="preserve"> </w:t>
+      </w:r>
+      <w:r>
+        <w:t xml:space="preserve">(Provost and Fawcett 2013)</w:t>
+      </w:r>
+      <w:r>
+        <w:t xml:space="preserve">. This is fine for ranking. On the other hand, the output probabilities are not realisitic, and the values themselves should not be used</w:t>
+      </w:r>
+      <w:r>
+        <w:t xml:space="preserve"> </w:t>
+      </w:r>
+      <w:r>
+        <w:t xml:space="preserve">(Caruana and Niculescu-Mizil)</w:t>
+      </w:r>
+      <w:r>
+        <w:t xml:space="preserve">. Another disadvantage is that in order to calculate the class probability from a numeric variable, a distribution must be assumed (often gaussian) which the numeric data may not fit into neatly</w:t>
+      </w:r>
+      <w:r>
+        <w:t xml:space="preserve"> </w:t>
+      </w:r>
+      <w:r>
+        <w:t xml:space="preserve">(Caruana and Niculescu-Mizil)</w:t>
+      </w:r>
+      <w:r>
+        <w:t xml:space="preserve">. Finally, Naive Bayes classifers are known to not perform well in binary classification</w:t>
+      </w:r>
+      <w:r>
+        <w:t xml:space="preserve"> </w:t>
+      </w:r>
+      <w:r>
+        <w:t xml:space="preserve">(Caruana and Niculescu-Mizil)</w:t>
+      </w:r>
+      <w:r>
+        <w:t xml:space="preserve">.</w:t>
+      </w:r>
+    </w:p>
+    <w:p>
+      <w:r>
+        <w:t xml:space="preserve">A real world success story for Naive Bayes classifiers hinges on their ability to be refined incrementally with each piece of new data, as opposed to re-calibrating the entire model. Naive Bayes has been used in complex spam detection systems where new spam emails or toxic text themes can be quickly added to the filtering model. The Naive Bayes method provides a good benchmark to compare against more complex models that should outperform it</w:t>
+      </w:r>
+      <w:r>
+        <w:t xml:space="preserve"> </w:t>
+      </w:r>
+      <w:r>
+        <w:t xml:space="preserve">(Caruana and Niculescu-Mizil)</w:t>
+      </w:r>
+      <w:r>
+        <w:t xml:space="preserve">.</w:t>
+      </w:r>
+    </w:p>
+    <w:p>
+      <w:pPr>
+        <w:pStyle w:val="Heading3"/>
+      </w:pPr>
+      <w:bookmarkStart w:id="50" w:name="decision-trees-ensemble-trees"/>
+      <w:bookmarkEnd w:id="50"/>
+      <w:r>
+        <w:t xml:space="preserve">2.2.5 Decision Trees/ Ensemble Trees</w:t>
+      </w:r>
+    </w:p>
+    <w:p>
+      <w:r>
+        <w:t xml:space="preserve">Decision trees are one of the simplest and most intuitive machine learning methods. There are several brands of basic decision tree algorithms including ID3, C4.5, CART, and CHAID with CART and C4.5 being the most popular</w:t>
+      </w:r>
+      <w:r>
+        <w:t xml:space="preserve"> </w:t>
+      </w:r>
+      <w:r>
         <w:t xml:space="preserve">(</w:t>
       </w:r>
       <w:r>
@@ -2638,22 +2789,19 @@
         <w:t xml:space="preserve">)</w:t>
       </w:r>
       <w:r>
-        <w:t xml:space="preserve">. Due to its simplicity and widespread application, linear regression is a good starting point for an analysis and benchmark for performance against complex models.</w:t>
-      </w:r>
-    </w:p>
-    <w:p>
-      <w:pPr>
-        <w:pStyle w:val="Heading3"/>
-      </w:pPr>
-      <w:bookmarkStart w:id="48" w:name="logistic-regression"/>
-      <w:bookmarkEnd w:id="48"/>
-      <w:r>
-        <w:t xml:space="preserve">2.2.3 Logistic Regression</w:t>
-      </w:r>
-    </w:p>
-    <w:p>
-      <w:r>
-        <w:t xml:space="preserve">The method behind linear regression can be adapted to predict a binary response variable (1 or 0). A predictive linear equation is computed so that the predictor variables are combined with coefficients to give an output between 0 and 1. This is then transformed into the log odds to mediate extreme variable input values. The result is a probability an input case will result in a 0 or 1 (i.e. success or failure)</w:t>
+        <w:t xml:space="preserve">. Ravi Kumar and Ravi</w:t>
+      </w:r>
+      <w:r>
+        <w:t xml:space="preserve"> </w:t>
+      </w:r>
+      <w:r>
+        <w:t xml:space="preserve">(Kumar and Ravi 2007)</w:t>
+      </w:r>
+      <w:r>
+        <w:t xml:space="preserve"> </w:t>
+      </w:r>
+      <w:r>
+        <w:t xml:space="preserve">recommend the CART algorithm as it is capable of solving both classification and regression problems whereas the remaining decision trees solve classification problems only. Single decision trees have the risk of over-fitting the data and low predictive accuracy but have favourable characteristics such as providing intuitive rules that a decision maker can follow in real-life scenarios. In addition their results do not depend heavily on the skill of the data analyst</w:t>
       </w:r>
       <w:r>
         <w:t xml:space="preserve"> </w:t>
@@ -2671,932 +2819,619 @@
         <w:t xml:space="preserve">)</w:t>
       </w:r>
       <w:r>
-        <w:t xml:space="preserve">. Similar pros and cons exist for logistic regression as linear regression, and it too can be used as a benchmark to compare other binary predictive models due to its speed and simplicity. Many business problems have binary response variables, such as yes/no, male/female, buy/do not buy, success/failure, or survive/death</w:t>
-      </w:r>
-      <w:r>
-        <w:t xml:space="preserve"> </w:t>
-      </w:r>
-      <w:r>
-        <w:t xml:space="preserve">(</w:t>
-      </w:r>
+        <w:t xml:space="preserve">(Putler and Krider 2012)</w:t>
+      </w:r>
+      <w:r>
+        <w:t xml:space="preserve">.</w:t>
+      </w:r>
+    </w:p>
+    <w:p>
+      <w:r>
+        <w:t xml:space="preserve">To tackle the problem of low predictive accuracy and instability, ensemble tree methods were pioneered in the 1990's with success</w:t>
+      </w:r>
+      <w:r>
+        <w:t xml:space="preserve"> </w:t>
+      </w:r>
+      <w:r>
+        <w:t xml:space="preserve">(Breiman 1996)</w:t>
+      </w:r>
+      <w:r>
+        <w:t xml:space="preserve">. Three examples of these ensemble decision tree methods are bagging, boosting, and random forests. Bagging creates multiple trees by sampling a different training data set for each tree and then combining tree results</w:t>
+      </w:r>
+      <w:r>
+        <w:t xml:space="preserve"> </w:t>
+      </w:r>
+      <w:r>
+        <w:t xml:space="preserve">(Breiman 1996)</w:t>
+      </w:r>
+      <w:r>
+        <w:t xml:space="preserve">. Random forests is an advanced form of bagging in that multiple trees are sampled from the same training data. However, when creating the tree for each sample dataset, a random subset of attributes is used to determine each split. This prevents the trees from becoming too correlated</w:t>
+      </w:r>
+      <w:r>
+        <w:t xml:space="preserve"> </w:t>
+      </w:r>
+      <w:r>
+        <w:t xml:space="preserve">(Breiman 2001a)</w:t>
+      </w:r>
+      <w:r>
+        <w:t xml:space="preserve">. The boosted decision tree approach combines gradient descent with a series of decision trees. Each tree is limited to a certain depth to maintain simplicity, and each tree models the residuals (or errors) from the preceding tree. The limited depth of each tree prevents overfitting at each stage and the combined result of up to thousands of trees is very powerful</w:t>
+      </w:r>
+      <w:r>
+        <w:t xml:space="preserve"> </w:t>
+      </w:r>
+      <w:r>
+        <w:t xml:space="preserve">(Elith, Leathwick, and Hastie 2008)</w:t>
+      </w:r>
+      <w:r>
+        <w:t xml:space="preserve">.</w:t>
+      </w:r>
+    </w:p>
+    <w:p>
+      <w:r>
+        <w:t xml:space="preserve">Ensemble decision trees have a different foundation to more traditional statistical prediction methods such as regression. For this reason, there are some advantages and disadvantages. The progression of binary splits means non-linear feature interactions can be captured and the predictor variables do not need to be transformed as no assumptions are made about the data's statistical distributions</w:t>
+      </w:r>
+      <w:r>
+        <w:t xml:space="preserve"> </w:t>
+      </w:r>
+      <w:r>
+        <w:t xml:space="preserve">(Louppe and Prettenhofer 2014)</w:t>
+      </w:r>
+      <w:r>
+        <w:t xml:space="preserve">(Radenkovic 2010)</w:t>
+      </w:r>
+      <w:r>
+        <w:t xml:space="preserve">. Other advantages are that the ensemble methods are very fast in comparison to SVM's and neural networks but perform just as well and provide insights such as variable importance and variable relationships</w:t>
+      </w:r>
+      <w:r>
+        <w:t xml:space="preserve"> </w:t>
+      </w:r>
+      <w:r>
+        <w:t xml:space="preserve">(Sealfon and Gymrek 2012)</w:t>
+      </w:r>
+      <w:r>
+        <w:t xml:space="preserve">. Random forests in particular has the benefit of not being affected by noise in the data as well as the capacity to handle a large number of variables</w:t>
+      </w:r>
+      <w:r>
+        <w:t xml:space="preserve"> </w:t>
+      </w:r>
+      <w:r>
+        <w:t xml:space="preserve">(Sealfon and Gymrek 2012)</w:t>
+      </w:r>
+      <w:r>
+        <w:t xml:space="preserve">. Caruana</w:t>
+      </w:r>
+      <w:r>
+        <w:t xml:space="preserve"> </w:t>
+      </w:r>
+      <w:r>
+        <w:t xml:space="preserve">(Caruana and Niculescu-Mizil)</w:t>
+      </w:r>
+      <w:r>
+        <w:t xml:space="preserve"> </w:t>
+      </w:r>
+      <w:r>
+        <w:t xml:space="preserve">tested boosted trees, random forests, neural networks, SVM's, logistic regression and naive bayes on 11 binary classification problems and found that boosted trees performed best, followed by random forests. Clearly, ensemble tree methods can compete with high level machine learning algorithms.</w:t>
+      </w:r>
+    </w:p>
+    <w:p>
+      <w:r>
+        <w:t xml:space="preserve">Along with the many advantages of trees and ensemble trees, it is important to be aware of their limitations. As trees are not built on a probabilistic framework, results can not be provided in this framework. For example, confidence intervals for predictions are not available for standard ensemble methods</w:t>
+      </w:r>
+      <w:r>
+        <w:t xml:space="preserve"> </w:t>
+      </w:r>
+      <w:r>
+        <w:t xml:space="preserve">(Louppe and Prettenhofer 2014)</w:t>
+      </w:r>
+      <w:r>
+        <w:t xml:space="preserve">. Also, variable importance tables provided by random forests and boosted trees can be biased towards variables with many categories and another type of ensemble method, conditional forests, should be used</w:t>
+      </w:r>
+      <w:r>
+        <w:t xml:space="preserve"> </w:t>
+      </w:r>
+      <w:r>
+        <w:t xml:space="preserve">(Radenkovic 2010)</w:t>
+      </w:r>
+      <w:r>
+        <w:t xml:space="preserve">. The methods can also be prone to overfitting if not handled carefully. Ensemble trees have many advantages particularly predictive power, but it is important to recognise that the best method for a problem often depends on the type of problem</w:t>
+      </w:r>
+      <w:r>
+        <w:t xml:space="preserve"> </w:t>
+      </w:r>
+      <w:r>
+        <w:t xml:space="preserve">(Louppe and Prettenhofer 2014)</w:t>
+      </w:r>
+      <w:r>
+        <w:t xml:space="preserve">(Caruana and Niculescu-Mizil)</w:t>
+      </w:r>
+      <w:r>
+        <w:t xml:space="preserve">.</w:t>
+      </w:r>
+    </w:p>
+    <w:p>
+      <w:pPr>
+        <w:pStyle w:val="Heading3"/>
+      </w:pPr>
+      <w:bookmarkStart w:id="51" w:name="bayesian-networks"/>
+      <w:bookmarkEnd w:id="51"/>
+      <w:r>
+        <w:t xml:space="preserve">2.2.5 Bayesian Networks</w:t>
+      </w:r>
+    </w:p>
+    <w:p>
+      <w:r>
+        <w:t xml:space="preserve">A bayesian network is a graphical probabilistic model that illustrates the conditional dependencies between variables in a data set. The model is visually represented by a DAG (directed acyclic graph) and is capable of linking the conditional dependency between any variable to another variable or via other variables which are represetned by arcs</w:t>
+      </w:r>
+      <w:r>
+        <w:t xml:space="preserve"> </w:t>
+      </w:r>
+      <w:r>
+        <w:t xml:space="preserve">(Heckerman 1998)</w:t>
+      </w:r>
+      <w:r>
+        <w:t xml:space="preserve">. This kind of conditional relationship is bayesian. Bayesian networks have found success in combining deterministic models with observation data as well as expert knowledge as the statistical relationships between variables can be determined from different places and manually entered into a single model</w:t>
+      </w:r>
+      <w:r>
+        <w:t xml:space="preserve"> </w:t>
+      </w:r>
+      <w:r>
+        <w:t xml:space="preserve">(Kragt 2009)</w:t>
+      </w:r>
+      <w:r>
+        <w:t xml:space="preserve">.</w:t>
+      </w:r>
+    </w:p>
+    <w:p>
+      <w:r>
+        <w:t xml:space="preserve">Bayesian networks are excellent at representing knowledge from different sources and types, and visuallising them in a way that communicates results well to decision makers</w:t>
+      </w:r>
+      <w:r>
+        <w:t xml:space="preserve"> </w:t>
+      </w:r>
+      <w:r>
+        <w:t xml:space="preserve">(Kragt 2009)</w:t>
+      </w:r>
+      <w:r>
+        <w:t xml:space="preserve">. Therefore bayesian networks become an excellent decision support tool. Network relatitonships can be machine learned, however this is not widely included in the suite of machine learning methods and is referred to more as a way to model complex networks. Drawbacks of bayesian networks include their inability to handle continuous numeric variables (which must be discretised). This means that the varialbe relationships are categorical</w:t>
+      </w:r>
+      <w:r>
+        <w:t xml:space="preserve"> </w:t>
+      </w:r>
+      <w:r>
+        <w:t xml:space="preserve">(Kragt 2009)</w:t>
+      </w:r>
+      <w:r>
+        <w:t xml:space="preserve">. Popular applications of bayesian networks are modelling uncertainty in natural resource management and modelling complex business network structures such as airports</w:t>
+      </w:r>
+      <w:r>
+        <w:t xml:space="preserve"> </w:t>
+      </w:r>
+      <w:r>
+        <w:t xml:space="preserve">(Wu and Mengersen 2013)</w:t>
+      </w:r>
+      <w:r>
+        <w:t xml:space="preserve">.</w:t>
+      </w:r>
+    </w:p>
+    <w:p>
+      <w:pPr>
+        <w:pStyle w:val="Heading3"/>
+      </w:pPr>
+      <w:bookmarkStart w:id="52" w:name="svms-and-neural-networks"/>
+      <w:bookmarkEnd w:id="52"/>
+      <w:r>
+        <w:t xml:space="preserve">2.2.6 SVM's and Neural Networks</w:t>
+      </w:r>
+    </w:p>
+    <w:p>
+      <w:r>
+        <w:t xml:space="preserve">Neural networks were inspired by biological neural networks of the human nervous system and require a lot of training data. They are very flexible in the relationships they can mimic and are not greatly dependent on the skills of the analyst (Putler &amp; Krider, 2012). A disadvantage is that although the results are accurate, the algorithm is a black box - meaning the data is input and the results output without providing the user insight into the methodology. Neural networks can perform high level tasks as a result of deep learning such as hand writing recognition, vehicle control, face recognition, and cancer detection</w:t>
+      </w:r>
+      <w:r>
+        <w:t xml:space="preserve"> </w:t>
+      </w:r>
+      <w:r>
+        <w:t xml:space="preserve">(Haykin and Network 2004)</w:t>
+      </w:r>
+      <w:r>
+        <w:t xml:space="preserve">.</w:t>
+      </w:r>
+    </w:p>
+    <w:p>
+      <w:r>
+        <w:t xml:space="preserve">The simplest type of Support vector machines (SVM's) calculate the linear boundary between two categories in feature space so that the category of future cases may be determined depending on which side of the boundary they fall. The location of the boundary is determined by the position of the widest clear margin that can be drawn between the two categories, allowing a certain number of misclassifications. This concept can be adapted to non linear boundaries by performing kernel transformations on prior variables as well as regression problems by introducing loss functions</w:t>
+      </w:r>
+      <w:r>
+        <w:t xml:space="preserve"> </w:t>
+      </w:r>
+      <w:r>
+        <w:t xml:space="preserve">(Auria and Moro 2008)</w:t>
+      </w:r>
+      <w:r>
+        <w:t xml:space="preserve">. Advantages of SVM's include the ability to model non linear relationships in data, and that no assumptions about the distributions of the data must be made as the model is non-probabilistic. They are also known to be robust over different samples and perform well in high-dimensional feature space</w:t>
+      </w:r>
+      <w:r>
+        <w:t xml:space="preserve"> </w:t>
+      </w:r>
+      <w:r>
+        <w:t xml:space="preserve">(Auria and Moro 2008)</w:t>
+      </w:r>
+      <w:r>
+        <w:t xml:space="preserve">. On the other hand, the output is in the form of distance to the boundary (as opposed to probability) and results are not transparent (similar to neural networks)</w:t>
+      </w:r>
+      <w:r>
+        <w:t xml:space="preserve"> </w:t>
+      </w:r>
+      <w:r>
+        <w:t xml:space="preserve">(Caruana and Niculescu-Mizil)</w:t>
+      </w:r>
+      <w:r>
+        <w:t xml:space="preserve">. Also, SVM's are known to be very slow to train and therefore often not suitable for industry purposes</w:t>
+      </w:r>
+      <w:r>
+        <w:t xml:space="preserve"> </w:t>
+      </w:r>
+      <w:r>
+        <w:t xml:space="preserve">(Auria and Moro 2008)</w:t>
+      </w:r>
+      <w:r>
+        <w:t xml:space="preserve">. Because SVM's perform well in high-dimensional space and can form non-linear rules they have been applied to protein classification (medicine) and text and image recognition</w:t>
+      </w:r>
+      <w:r>
+        <w:t xml:space="preserve"> </w:t>
+      </w:r>
+      <w:r>
+        <w:t xml:space="preserve">(Byun and Lee 2002)</w:t>
+      </w:r>
+      <w:r>
+        <w:t xml:space="preserve">.</w:t>
+      </w:r>
+    </w:p>
+    <w:p>
+      <w:pPr>
+        <w:pStyle w:val="Heading3"/>
+      </w:pPr>
+      <w:bookmarkStart w:id="53" w:name="summary"/>
+      <w:bookmarkEnd w:id="53"/>
+      <w:r>
+        <w:t xml:space="preserve">2.2.7 Summary</w:t>
+      </w:r>
+    </w:p>
+    <w:p>
+      <w:r>
+        <w:t xml:space="preserve">This section reviewed the advantages and disadvantages of statistical and machine learning techniques that have been successfully applied to business problems. These include linear regression, logistic regression, naive bayes, decision trees and ensemble trees, bayesian networks, neural networks, and SVM's. Linear/logistic regression and naive bayes are computationally very fast with a simple concept that make broad assumptions about the data, but work well as baseline models against which to compare complex models. In certain cases these simpler models are significantly outperformed by complex models however it is important to compare both. Neural networks and SVM's are excellent machine learning predictors which can perform well with messy data and no assumptions, however they are slow and do not provide insight into the results of analysis. This is not appropriate for the profitability prediction problem in this project because communication of the reasoning behind predictions is crucial for uptake of the model by decision makers.</w:t>
+      </w:r>
+    </w:p>
+    <w:p>
+      <w:r>
+        <w:t xml:space="preserve">On the other hand, ensemble tree methods can perform as well as neural networks and SVM's and make no assumptions about the structure of the data, but provide insights into the model such as variable importance and variable relationships. Bayesian networks are excellent for presenting the structure and reasoning behind the predictive model, however are very slow to train and have generally not been included in the machine learning literature as much as the other methods. This may be due to low awareness of learned bayesian networks or lower performance. In conclusion, simple models such as linear/logistic regression and naive bayes are good baseline models to implement, while ensemble tree methods and bayesian networks may handle messy data better than the simpler models while still providing insight to decision makers.</w:t>
+      </w:r>
+    </w:p>
+    <w:p>
+      <w:pPr>
+        <w:pStyle w:val="Heading2"/>
+      </w:pPr>
+      <w:bookmarkStart w:id="54" w:name="statistical-and-machine-learning-methods-applied-to-business-problems"/>
+      <w:bookmarkEnd w:id="54"/>
+      <w:r>
+        <w:t xml:space="preserve">2.3 Statistical and machine learning methods applied to business problems</w:t>
+      </w:r>
+    </w:p>
+    <w:p>
+      <w:r>
+        <w:t xml:space="preserve">The aim of this research project is to create a predictive model for the profitability of a company's consulting projects using their internal CRM data. The literature pertaining closely to the cost prediction topic has been reviewed in section 2.1, however it is relevant to broaden the assessessment of the literature on advanced machine learning techniques that have been applied to general business problems. The simpler statistical methods have been covered already, so the focus of this sections is on the topic of machine learning prediction methods for business decision-makers. Popular applied topics include predicting stock fluctuation, customer churn analysis, fraud prediction, customer classification, market segment analysis, product success prediction, and recommendation systems (Seng &amp; Chen, 2010). This section will first discuss the use and merits of the employed more advanced machine learning methods, followed by a case study of employee-churn prediction.</w:t>
+      </w:r>
+    </w:p>
+    <w:p>
+      <w:pPr>
+        <w:pStyle w:val="Heading3"/>
+      </w:pPr>
+      <w:bookmarkStart w:id="55" w:name="summary-of-advanced-statistical-and-machine-learning-methods-applied-to-business-problems"/>
+      <w:bookmarkEnd w:id="55"/>
+      <w:r>
+        <w:t xml:space="preserve">2.3.2 Summary of Advanced Statistical and Machine Learning Methods Applied to Business Problems</w:t>
+      </w:r>
+    </w:p>
+    <w:p>
+      <w:r>
+        <w:t xml:space="preserve">According to Breiman</w:t>
+      </w:r>
+      <w:r>
+        <w:t xml:space="preserve"> </w:t>
+      </w:r>
+      <w:r>
+        <w:t xml:space="preserve">(Breiman 2001b)</w:t>
+      </w:r>
+      <w:r>
+        <w:t xml:space="preserve">, simple theoretical models such as linear regression are informative but often provide unsatisfactory accuracy for modelling real life data which is messy and does not necessarily align with the rules of statistical theory. As this project will address a problem with a large quantity of messy data, it is worthwhile reviewing the algorithmic machine-learning predictive models that have developed rapidly in recent years. They have found success because they are able to sometimes fit real-life data with more accuracy than theoretical models</w:t>
+      </w:r>
+      <w:r>
+        <w:t xml:space="preserve"> </w:t>
+      </w:r>
+      <w:r>
+        <w:t xml:space="preserve">(Breiman 2001b)</w:t>
+      </w:r>
+      <w:r>
+        <w:t xml:space="preserve">. Ravi Kumar and Ravi</w:t>
+      </w:r>
+      <w:r>
+        <w:t xml:space="preserve"> </w:t>
+      </w:r>
+      <w:r>
+        <w:t xml:space="preserve">(Kumar and Ravi 2007)</w:t>
+      </w:r>
+      <w:r>
+        <w:t xml:space="preserve"> </w:t>
+      </w:r>
+      <w:r>
+        <w:t xml:space="preserve">performed a detailed review of statistical and machine learning techniques that were applied over 37 years in the context of bankruptcy prediction in banks. The most widely used model was neural networks, however logistic and linear regression, decision trees, SVM’s, discriminant analysis (DA), and statistical clustering techniques (such as K Nearest Neighbour) were also popular. Supporting Breiman’s</w:t>
+      </w:r>
+      <w:r>
+        <w:t xml:space="preserve"> </w:t>
+      </w:r>
+      <w:r>
+        <w:t xml:space="preserve">(Breiman 2001b)</w:t>
+      </w:r>
+      <w:r>
+        <w:t xml:space="preserve"> </w:t>
+      </w:r>
+      <w:r>
+        <w:t xml:space="preserve">statements, it was found that DA and linear regression techniques were not preferred due to their low accuracy. The overall assessment was that SVM’s outperformed Neural networks (back propagation neural networks were used most extensively), which sometimes outperformed decision trees, and the rest of the methods were generally inferior. Although SVM’s performed the best, as discussed, they are often extremely complex and slow, requiring a high memory</w:t>
+      </w:r>
+      <w:r>
+        <w:t xml:space="preserve"> </w:t>
+      </w:r>
+      <w:r>
+        <w:t xml:space="preserve">(Kumar and Ravi 2007)</w:t>
+      </w:r>
+      <w:r>
+        <w:t xml:space="preserve">. In support of SVM predictive performance, a study by Davenport and Harris</w:t>
+      </w:r>
+      <w:r>
+        <w:t xml:space="preserve"> </w:t>
+      </w:r>
+      <w:r>
+        <w:t xml:space="preserve">(Davenport and Harris 2007)</w:t>
+      </w:r>
+      <w:r>
+        <w:t xml:space="preserve"> </w:t>
+      </w:r>
+      <w:r>
+        <w:t xml:space="preserve">concluded that statisticians experienced in predictive machine learning algorithms generally acknowledge that SVM’s yield the highest prediction accuracy compared to other machine learning algorithms.</w:t>
+      </w:r>
+    </w:p>
+    <w:p>
+      <w:r>
+        <w:t xml:space="preserve">As SVM’s are often computationally too expensive and advanced for a smaller scale business applications, such as this research project, it is useful to compare neural networks and decision trees which are simpler than SVM’s but are also capable of achieving very accurate predictive models. Ravi Kumar and Ravi</w:t>
+      </w:r>
+      <w:r>
+        <w:t xml:space="preserve"> </w:t>
+      </w:r>
+      <w:r>
+        <w:t xml:space="preserve">(Kumar and Ravi 2007)</w:t>
+      </w:r>
+      <w:r>
+        <w:t xml:space="preserve"> </w:t>
+      </w:r>
+      <w:r>
+        <w:t xml:space="preserve">found that neural networks and decision trees were both capable of out-performing the other, depending on the context – which is limited to bankruptcy prediction in Kumar’s study. Both have advantages and disadvantages to consider (refer section 2.2), however the most notable drawback for neural networks is the difficulty in interpreting the algorithms' explanation of human behaviour – a valuable feature in business problems</w:t>
+      </w:r>
+      <w:r>
+        <w:t xml:space="preserve"> </w:t>
+      </w:r>
+      <w:r>
+        <w:t xml:space="preserve">(Tsai and Chiou 2009)</w:t>
+      </w:r>
+      <w:r>
+        <w:t xml:space="preserve">. On the other hand, trees are known to be intuitive to understand and have been argued to function similarly to how the human mind thinks</w:t>
+      </w:r>
+      <w:r>
+        <w:t xml:space="preserve"> </w:t>
+      </w:r>
+      <w:r>
+        <w:t xml:space="preserve">(Carrizosa, Martin-Barragan, and Morales 2010)</w:t>
+      </w:r>
+      <w:r>
+        <w:t xml:space="preserve">.</w:t>
+      </w:r>
+    </w:p>
+    <w:p>
+      <w:r>
+        <w:t xml:space="preserve">Ravi Kumar and Ravi's</w:t>
+      </w:r>
+      <w:r>
+        <w:t xml:space="preserve"> </w:t>
+      </w:r>
+      <w:r>
+        <w:t xml:space="preserve">(Kumar and Ravi 2007)</w:t>
+      </w:r>
+      <w:r>
+        <w:t xml:space="preserve"> </w:t>
+      </w:r>
+      <w:r>
+        <w:t xml:space="preserve">study concludes that ensemble techniques, which refers to combinations of two completely different algorithms, can often outperform individual techniques. For example, combining the contrasting advantages of neural networks and decision trees is a worthwhile ensemble technique. A paper studying financial earnings management prediction combined these two methods by running them one after another. The neural network was run first to create a high rate of prediction accuracy via its complex non-linear learning properties</w:t>
+      </w:r>
+      <w:r>
+        <w:t xml:space="preserve"> </w:t>
+      </w:r>
+      <w:r>
+        <w:t xml:space="preserve">(Tsai and Chiou 2009)</w:t>
+      </w:r>
+      <w:r>
+        <w:t xml:space="preserve">. Then, to resolve the lack of explanatory qualities that neural networks are notorious for, decision trees were employed. The 81% of cases that were correctly predicted by the neural network were used to generate decision trees, and in turn useful decision rules</w:t>
+      </w:r>
+      <w:r>
+        <w:t xml:space="preserve"> </w:t>
+      </w:r>
+      <w:r>
+        <w:t xml:space="preserve">(Tsai and Chiou 2009)</w:t>
+      </w:r>
+      <w:r>
+        <w:t xml:space="preserve">. This strategy is a promising way to benefit from the strengths of well performing complementary techniques.</w:t>
+      </w:r>
+    </w:p>
+    <w:p>
+      <w:pPr>
+        <w:pStyle w:val="Heading3"/>
+      </w:pPr>
+      <w:bookmarkStart w:id="56" w:name="employee-churn-case-study"/>
+      <w:bookmarkEnd w:id="56"/>
+      <w:r>
+        <w:t xml:space="preserve">2.3.3 Employee Churn Case Study</w:t>
+      </w:r>
+    </w:p>
+    <w:p>
+      <w:r>
+        <w:t xml:space="preserve">The literature on predictive business models is generally limited to studies on product sales, customer behaviour, or overall performance of large businesses. There are far fewer studies that assist with internal business decisions dealing with employees, teams, and delivering projects as is the case with this project. An exception is Saradhi and Vijaya’s</w:t>
+      </w:r>
+      <w:r>
+        <w:t xml:space="preserve"> </w:t>
+      </w:r>
+      <w:r>
+        <w:t xml:space="preserve">(Saradhi and Palshikar 2011)</w:t>
+      </w:r>
+      <w:r>
+        <w:t xml:space="preserve"> </w:t>
+      </w:r>
+      <w:r>
+        <w:t xml:space="preserve">study on employee churn, where ‘churn’ refers to the number of individuals moving out of a group within a certain time. Saradhi and Vijaya applied popular customer churn predictive models to employee churn - a novel application that focussed internally on employees rather than externally on customers. The project chose three machine learning classification algorithms that are normally used in customer churn and it was proposed that the variables and model behaviour of employee churn could be related to customer churn. The associated costs of losing customers and finding new customers can also be correlated to the costs of losing staff and hiring new staff.</w:t>
+      </w:r>
+    </w:p>
+    <w:p>
+      <w:r>
+        <w:t xml:space="preserve">Naive Bayes, Random forests (an ensemble decision tree method) and SVM’s were built. A comparison study showed that Naïve Bayes is outperformed by random forests which match Saradhi and Vijaya’s prediction</w:t>
+      </w:r>
+      <w:r>
+        <w:t xml:space="preserve"> </w:t>
+      </w:r>
+      <w:r>
+        <w:t xml:space="preserve">(Caruana and Niculescu-Mizil)</w:t>
+      </w:r>
+      <w:r>
+        <w:t xml:space="preserve">. The SVM model actually far out performed random forests and Naive Bayes by achieving 81% vs 51% and 55% correct predictions respectively. This was attributed to the ability to introduce class penalties in SVMs whereas the other two methods are limited by class imbalance</w:t>
+      </w:r>
+      <w:r>
+        <w:t xml:space="preserve"> </w:t>
+      </w:r>
+      <w:r>
+        <w:t xml:space="preserve">(Saradhi and Palshikar 2011)</w:t>
+      </w:r>
+      <w:r>
+        <w:t xml:space="preserve">. This means that SVM’s had a superior method of balancing the importance of the variables in the data set which was skewed by a heavy majority of employees who kept their job versus the minority who left (25% churn). It should be noted that the boosted tree ensemble method performs a similar task of weighting misclassified cases or outliers and it would have been worthwhile comparing this method to SVMs. Particularly because boosted trees provide insight into the predictive model which could aid uptake of the model with decisoin makers. However, it is noteworthy that their study proved that predictive techniques used on customres could be translated to predicting internal behaviour of employees.</w:t>
+      </w:r>
+    </w:p>
+    <w:p>
+      <w:pPr>
+        <w:pStyle w:val="Heading3"/>
+      </w:pPr>
+      <w:bookmarkStart w:id="57" w:name="gapconclusion"/>
+      <w:bookmarkEnd w:id="57"/>
+      <w:r>
+        <w:t xml:space="preserve">2.3.4 Gap/conclusion</w:t>
+      </w:r>
+    </w:p>
+    <w:p>
+      <w:r>
+        <w:t xml:space="preserve">The limited literature on analysis similar to Sardhi and Vijaya’s Employee Churn study</w:t>
+      </w:r>
+      <w:r>
+        <w:t xml:space="preserve"> </w:t>
+      </w:r>
+      <w:r>
+        <w:t xml:space="preserve">(Saradhi and Palshikar 2011)</w:t>
+      </w:r>
+      <w:r>
+        <w:t xml:space="preserve"> </w:t>
+      </w:r>
+      <w:r>
+        <w:t xml:space="preserve">highlights a gap in the application of predictive techniques to model internal performance in businesses. This is particularly relevant to consulting companies that tackle complicated discrete projects with set timelines. In this project, internal consulting project data will be used to predict a new project performance in terms of internal employee structure as well as client characteristics. A review of the literature in machine learning applied to business problems revealed that SVM's have found to be the most accurate technique followed by neural networks and ensemble tree methods. As discussed in section 2.2, it was also noted that neural networks and SVM's do not provide insight into the model's predictions to the decision maker. A gap exists in applying these cutting edge machine learning techniques to internal business decision-making.</w:t>
+      </w:r>
+    </w:p>
+    <w:p>
+      <w:pPr>
+        <w:pStyle w:val="Heading2"/>
+      </w:pPr>
+      <w:bookmarkStart w:id="58" w:name="conclusion"/>
+      <w:bookmarkEnd w:id="58"/>
+      <w:r>
+        <w:t xml:space="preserve">2.4 Conclusion</w:t>
+      </w:r>
+    </w:p>
+    <w:p>
+      <w:r>
+        <w:t xml:space="preserve">The literature pertaining to the aim of this research project, cost prediction using internal consulting CRM data, has been extensively reviewed. The problem of cost prediction has been addressed in many studies beforehand which have generally been limited to prediction of construction costs for buildings and infrastructure and effort estimation for IT projects. The prediction models consisted of case based reasoning, linear regression, neural networks and in one or two instances an ensemble tree or SVM. This leaves a gap in the literature in effort estimation for consulting companies in the construction industry as well as trialling a broader range of prediction methods.</w:t>
+      </w:r>
+    </w:p>
+    <w:p>
+      <w:r>
+        <w:t xml:space="preserve">An exhaustive list of machine learning and statistical methods were reviewed theoretically as well as practically in the broader scope of business problem prediction. It was determined that bayesian networks and ensemble tree methods have potential to perform estimation as well as complex algorithms such as neural networks while providing the additional benefit of insights into the reasoning behind model predictions.</w:t>
+      </w:r>
+    </w:p>
+    <w:p>
+      <w:pPr>
+        <w:pStyle w:val="Heading1"/>
+      </w:pPr>
+      <w:bookmarkStart w:id="59" w:name="chapter-3-methods---2-to-8-pages"/>
+      <w:bookmarkEnd w:id="59"/>
+      <w:r>
+        <w:t xml:space="preserve">Chapter 3 Methods - 2 to 8 pages</w:t>
+      </w:r>
+    </w:p>
+    <w:p>
+      <w:r>
+        <w:t xml:space="preserve">The aim of this project is to determine whether the profitability of projects for consulting businesses can be predicted using statistical and machine learning techniques. As stated in the literature review, a gap in research exists for testing whether internal CRM data from a company in the construction industry could predict project profitability. This section will explain the chosen methodology for testing this aim using a case study Engineering consulting company that charges for their time spent on project delivery. Once the predicition potential has been assessed, a secondary aim is to determine the positive impact the predictive model could have on the overall profitability of the company.</w:t>
+      </w:r>
+    </w:p>
+    <w:p>
       <w:r>
         <w:rPr>
           <w:b/>
         </w:rPr>
-        <w:t xml:space="preserve">???</w:t>
-      </w:r>
-      <w:r>
-        <w:t xml:space="preserve">)</w:t>
-      </w:r>
-      <w:r>
-        <w:t xml:space="preserve">.</w:t>
-      </w:r>
-    </w:p>
-    <w:p>
-      <w:pPr>
-        <w:pStyle w:val="Heading3"/>
-      </w:pPr>
-      <w:bookmarkStart w:id="49" w:name="naive-bayes"/>
-      <w:bookmarkEnd w:id="49"/>
-      <w:r>
-        <w:t xml:space="preserve">2.2.4 Naive Bayes</w:t>
-      </w:r>
-    </w:p>
-    <w:p>
-      <w:r>
-        <w:t xml:space="preserve">Naive Bayes prediction method makes conditional independence assumptions about the predictor variables in order to greatly simplify probability calculations for the response variable (the response variable must be categorical). Specifically, it is assumed that each variable is conditionally independent given the respose class alone, without considering other predictor variables. Mathematically this means that each variable's probability contribution can be simply calculated by looking at the probability of a response class given a predictor value by itself. The predictor variables probability estimates are combined for each possible response class, and the response class with the highest probability is chosen</w:t>
-      </w:r>
-      <w:r>
-        <w:t xml:space="preserve"> </w:t>
-      </w:r>
-      <w:r>
-        <w:t xml:space="preserve">(</w:t>
+        <w:t xml:space="preserve">justify the process by which the research questions were answered</w:t>
+      </w:r>
+      <w:r>
+        <w:t xml:space="preserve"> </w:t>
       </w:r>
       <w:r>
         <w:rPr>
           <w:b/>
         </w:rPr>
-        <w:t xml:space="preserve">???</w:t>
-      </w:r>
-      <w:r>
-        <w:t xml:space="preserve">)</w:t>
-      </w:r>
-      <w:r>
-        <w:t xml:space="preserve">.</w:t>
-      </w:r>
-    </w:p>
-    <w:p>
-      <w:r>
-        <w:t xml:space="preserve">The advantages of this method are that the conditional independence assumption enables very fast calculations and predictions. The method can perform very well for real world tasks because the assumption of independence does not damage predictions significantly. This is because if multiple varialbes are related, the variables independently still direct the prediction in the correct direction. The correlated variables will double or triple their emphasis on the predicted response variable, however this does not necessarily impact classification accuracy as the final step is to simply choose the class with the</w:t>
-      </w:r>
-      <w:r>
-        <w:t xml:space="preserve"> </w:t>
-      </w:r>
-      <w:r>
-        <w:rPr>
-          <w:i/>
-        </w:rPr>
-        <w:t xml:space="preserve">highest</w:t>
-      </w:r>
-      <w:r>
-        <w:t xml:space="preserve"> </w:t>
-      </w:r>
-      <w:r>
-        <w:t xml:space="preserve">probability</w:t>
-      </w:r>
-      <w:r>
-        <w:t xml:space="preserve"> </w:t>
-      </w:r>
-      <w:r>
-        <w:t xml:space="preserve">(</w:t>
-      </w:r>
-      <w:r>
-        <w:rPr>
-          <w:b/>
-        </w:rPr>
-        <w:t xml:space="preserve">???</w:t>
-      </w:r>
-      <w:r>
-        <w:t xml:space="preserve">)</w:t>
-      </w:r>
-      <w:r>
-        <w:t xml:space="preserve">. This is fine for ranking. On the other hand, the output probabilities are not realisitic, and the values themselves should not be used</w:t>
-      </w:r>
-      <w:r>
-        <w:t xml:space="preserve"> </w:t>
-      </w:r>
-      <w:r>
-        <w:t xml:space="preserve">(Caruana and Niculescu-Mizil)</w:t>
-      </w:r>
-      <w:r>
-        <w:t xml:space="preserve">. Another disadvantage is that in order to calculate the class probability from a numeric variable, a distribution must be assumed (often gaussian) which the numeric data may not fit into neatly</w:t>
-      </w:r>
-      <w:r>
-        <w:t xml:space="preserve"> </w:t>
-      </w:r>
-      <w:r>
-        <w:t xml:space="preserve">(Caruana and Niculescu-Mizil)</w:t>
-      </w:r>
-      <w:r>
-        <w:t xml:space="preserve">. Finally, Naive Bayes classifers are known to not perform well in binary classification</w:t>
-      </w:r>
-      <w:r>
-        <w:t xml:space="preserve"> </w:t>
-      </w:r>
-      <w:r>
-        <w:t xml:space="preserve">(Caruana and Niculescu-Mizil)</w:t>
-      </w:r>
-      <w:r>
-        <w:t xml:space="preserve">.</w:t>
-      </w:r>
-    </w:p>
-    <w:p>
-      <w:r>
-        <w:t xml:space="preserve">A real world success story for Naive Bayes classifiers hinges on their ability to be refined incrementally with each piece of new data, as opposed to re-calibrating the entire model. Naive Bayes has been used in complex spam detection systems where new spam emails or toxic text themes can be quickly added to the filtering model. The Naive Bayes method provides a good benchmark to compare against more complex models that should outperform it</w:t>
-      </w:r>
-      <w:r>
-        <w:t xml:space="preserve"> </w:t>
-      </w:r>
-      <w:r>
-        <w:t xml:space="preserve">(Caruana and Niculescu-Mizil)</w:t>
-      </w:r>
-      <w:r>
-        <w:t xml:space="preserve">.</w:t>
-      </w:r>
-    </w:p>
-    <w:p>
-      <w:pPr>
-        <w:pStyle w:val="Heading3"/>
-      </w:pPr>
-      <w:bookmarkStart w:id="50" w:name="decision-trees-ensemble-trees"/>
-      <w:bookmarkEnd w:id="50"/>
-      <w:r>
-        <w:t xml:space="preserve">2.2.5 Decision Trees/ Ensemble Trees</w:t>
-      </w:r>
-    </w:p>
-    <w:p>
-      <w:r>
-        <w:t xml:space="preserve">Decision trees are one of the simplest and most intuitive machine learning methods. There are several brands of basic decision tree algorithms including ID3, C4.5, CART, and CHAID with CART and C4.5 being the most popular</w:t>
-      </w:r>
-      <w:r>
-        <w:t xml:space="preserve"> </w:t>
-      </w:r>
-      <w:r>
-        <w:t xml:space="preserve">(</w:t>
-      </w:r>
-      <w:r>
-        <w:rPr>
-          <w:b/>
-        </w:rPr>
-        <w:t xml:space="preserve">???</w:t>
-      </w:r>
-      <w:r>
-        <w:t xml:space="preserve">)</w:t>
-      </w:r>
-      <w:r>
-        <w:t xml:space="preserve">. Ravi Kumar and Ravi</w:t>
-      </w:r>
-      <w:r>
-        <w:t xml:space="preserve"> </w:t>
-      </w:r>
-      <w:r>
-        <w:t xml:space="preserve">(Kumar and Ravi 2007)</w:t>
-      </w:r>
-      <w:r>
-        <w:t xml:space="preserve"> </w:t>
-      </w:r>
-      <w:r>
-        <w:t xml:space="preserve">recommend the CART algorithm as it is capable of solving both classification and regression problems whereas the remaining decision trees solve classification problems only. Single decision trees have the risk of over-fitting the data and low predictive accuracy but have favourable characteristics such as providing intuitive rules that a decision maker can follow in real-life scenarios. In addition their results do not depend heavily on the skill of the data analyst</w:t>
-      </w:r>
-      <w:r>
-        <w:t xml:space="preserve"> </w:t>
-      </w:r>
-      <w:r>
-        <w:t xml:space="preserve">(</w:t>
-      </w:r>
-      <w:r>
-        <w:rPr>
-          <w:b/>
-        </w:rPr>
-        <w:t xml:space="preserve">???</w:t>
-      </w:r>
-      <w:r>
-        <w:t xml:space="preserve">)</w:t>
-      </w:r>
-      <w:r>
-        <w:t xml:space="preserve">(Putler and Krider 2012)</w:t>
-      </w:r>
-      <w:r>
-        <w:t xml:space="preserve">.</w:t>
-      </w:r>
-    </w:p>
-    <w:p>
-      <w:r>
-        <w:t xml:space="preserve">To tackle the problem of low predictive accuracy and instability, ensemble tree methods were pioneered in the 1990's with success</w:t>
-      </w:r>
-      <w:r>
-        <w:t xml:space="preserve"> </w:t>
-      </w:r>
-      <w:r>
-        <w:t xml:space="preserve">(</w:t>
-      </w:r>
-      <w:r>
-        <w:rPr>
-          <w:b/>
-        </w:rPr>
-        <w:t xml:space="preserve">???</w:t>
-      </w:r>
-      <w:r>
-        <w:t xml:space="preserve">)</w:t>
-      </w:r>
-      <w:r>
-        <w:t xml:space="preserve">. Three examples of these ensemble decision tree methods are bagging, boosting, and random forests. Bagging creates multiple trees by sampling a different training data set for each tree and then combining tree results</w:t>
-      </w:r>
-      <w:r>
-        <w:t xml:space="preserve"> </w:t>
-      </w:r>
-      <w:r>
-        <w:t xml:space="preserve">(</w:t>
-      </w:r>
-      <w:r>
-        <w:rPr>
-          <w:b/>
-        </w:rPr>
-        <w:t xml:space="preserve">???</w:t>
-      </w:r>
-      <w:r>
-        <w:t xml:space="preserve">)</w:t>
-      </w:r>
-      <w:r>
-        <w:t xml:space="preserve">. Random forests is an advanced form of bagging in that multiple trees are sampled from the same training data. However, when creating the tree for each sample dataset, a random subset of attributes is used to determine each split. This prevents the trees from becoming too correlated</w:t>
-      </w:r>
-      <w:r>
-        <w:t xml:space="preserve"> </w:t>
-      </w:r>
-      <w:r>
-        <w:t xml:space="preserve">(Breiman 2001)</w:t>
-      </w:r>
-      <w:r>
-        <w:t xml:space="preserve">. The boosted decision tree approach combines gradient descent with a series of decision trees. Each tree is limited to a certain depth to maintain simplicity, and each tree models the residuals (or errors) from the preceding tree. The limited depth of each tree prevents overfitting at each stage and the combined result of up to thousands of trees is very powerful</w:t>
-      </w:r>
-      <w:r>
-        <w:t xml:space="preserve"> </w:t>
-      </w:r>
-      <w:r>
-        <w:t xml:space="preserve">(</w:t>
-      </w:r>
-      <w:r>
-        <w:rPr>
-          <w:b/>
-        </w:rPr>
-        <w:t xml:space="preserve">???</w:t>
-      </w:r>
-      <w:r>
-        <w:t xml:space="preserve">)</w:t>
-      </w:r>
-      <w:r>
-        <w:t xml:space="preserve">.</w:t>
-      </w:r>
-    </w:p>
-    <w:p>
-      <w:r>
-        <w:t xml:space="preserve">Ensemble decision trees have a different foundation to more traditional statistical prediction methods such as regression. For this reason, there are some advantages and disadvantages. The progression of binary splits means non-linear feature interactions can be captured and the predictor variables do not need to be transformed as no assumptions are made about the data's statistical distributions</w:t>
-      </w:r>
-      <w:r>
-        <w:t xml:space="preserve"> </w:t>
-      </w:r>
-      <w:r>
-        <w:t xml:space="preserve">(Louppe and Prettenhofer 2014)</w:t>
-      </w:r>
-      <w:r>
-        <w:t xml:space="preserve">(Radenkovic 2010)</w:t>
-      </w:r>
-      <w:r>
-        <w:t xml:space="preserve">. Other advantages are that the ensemble methods are very fast in comparison to SVM's and neural networks but perform just as well and provide insights such as variable importance and variable relationships</w:t>
-      </w:r>
-      <w:r>
-        <w:t xml:space="preserve"> </w:t>
-      </w:r>
-      <w:r>
-        <w:t xml:space="preserve">(Sealfon and Gymrek 2012)</w:t>
-      </w:r>
-      <w:r>
-        <w:t xml:space="preserve">. Random forests in particular has the benefit of not being affected by noise in the data as well as the capacity to handle a large number of variables</w:t>
-      </w:r>
-      <w:r>
-        <w:t xml:space="preserve"> </w:t>
-      </w:r>
-      <w:r>
-        <w:t xml:space="preserve">(Sealfon and Gymrek 2012)</w:t>
-      </w:r>
-      <w:r>
-        <w:t xml:space="preserve">. Caruana</w:t>
-      </w:r>
-      <w:r>
-        <w:t xml:space="preserve"> </w:t>
-      </w:r>
-      <w:r>
-        <w:t xml:space="preserve">(Caruana and Niculescu-Mizil)</w:t>
-      </w:r>
-      <w:r>
-        <w:t xml:space="preserve"> </w:t>
-      </w:r>
-      <w:r>
-        <w:t xml:space="preserve">tested boosted trees, random forests, neural networks, SVM's, logistic regression and naive bayes on 11 binary classification problems and found that boosted trees performed best, followed by random forests. Clearly, ensemble tree methods can compete with high level machine learning algorithms.</w:t>
-      </w:r>
-    </w:p>
-    <w:p>
-      <w:r>
-        <w:t xml:space="preserve">Along with the many advantages of trees and ensemble trees, it is important to be aware of their limitations. As trees are not built on a probabilistic framework, results can not be provided in this framework. For example, confidence intervals for predictions are not available for standard ensemble methods</w:t>
-      </w:r>
-      <w:r>
-        <w:t xml:space="preserve"> </w:t>
-      </w:r>
-      <w:r>
-        <w:t xml:space="preserve">(Louppe and Prettenhofer 2014)</w:t>
-      </w:r>
-      <w:r>
-        <w:t xml:space="preserve">. Also, variable importance tables provided by random forests and boosted trees can be biased towards variables with many categories and another type of ensemble method, conditional forests, should be used</w:t>
-      </w:r>
-      <w:r>
-        <w:t xml:space="preserve"> </w:t>
-      </w:r>
-      <w:r>
-        <w:t xml:space="preserve">(Radenkovic 2010)</w:t>
-      </w:r>
-      <w:r>
-        <w:t xml:space="preserve">. The methods can also be prone to overfitting if not handled carefully. Ensemble trees have many advantages particularly predictive power, but it is important to recognise that the best method for a problem often depends on the type of problem</w:t>
-      </w:r>
-      <w:r>
-        <w:t xml:space="preserve"> </w:t>
-      </w:r>
-      <w:r>
-        <w:t xml:space="preserve">(Louppe and Prettenhofer 2014)</w:t>
-      </w:r>
-      <w:r>
-        <w:t xml:space="preserve">(Caruana and Niculescu-Mizil)</w:t>
-      </w:r>
-      <w:r>
-        <w:t xml:space="preserve">.</w:t>
-      </w:r>
-    </w:p>
-    <w:p>
-      <w:pPr>
-        <w:pStyle w:val="Heading3"/>
-      </w:pPr>
-      <w:bookmarkStart w:id="51" w:name="bayesian-networks"/>
-      <w:bookmarkEnd w:id="51"/>
-      <w:r>
-        <w:t xml:space="preserve">2.2.5 Bayesian Networks</w:t>
-      </w:r>
-    </w:p>
-    <w:p>
-      <w:r>
-        <w:t xml:space="preserve">A bayesian network is a graphical probabilistic model that illustrates the conditional dependencies between variables in a data set. The model is visually represented by a DAG (directed acyclic graph) and is capable of linking the conditional dependency between any variable to another variable or via other variables which are represetned by arcs</w:t>
-      </w:r>
-      <w:r>
-        <w:t xml:space="preserve"> </w:t>
-      </w:r>
-      <w:r>
-        <w:t xml:space="preserve">(</w:t>
-      </w:r>
-      <w:r>
-        <w:rPr>
-          <w:b/>
-        </w:rPr>
-        <w:t xml:space="preserve">???</w:t>
-      </w:r>
-      <w:r>
-        <w:t xml:space="preserve">)</w:t>
-      </w:r>
-      <w:r>
-        <w:t xml:space="preserve">. This kind of conditional relationship is bayesian. Bayesian networks have found success in combining deterministic models with observation data as well as expert knowledge as the statistical relationships between variables can be determined from different places and manually entered into a single model</w:t>
-      </w:r>
-      <w:r>
-        <w:t xml:space="preserve"> </w:t>
-      </w:r>
-      <w:r>
-        <w:t xml:space="preserve">(Kragt 2009)</w:t>
-      </w:r>
-      <w:r>
-        <w:t xml:space="preserve">.</w:t>
-      </w:r>
-    </w:p>
-    <w:p>
-      <w:r>
-        <w:t xml:space="preserve">Bayesian networks are excellent at representing knowledge from different sources and types, and visuallising them in a way that communicates results well to decision makers</w:t>
-      </w:r>
-      <w:r>
-        <w:t xml:space="preserve"> </w:t>
-      </w:r>
-      <w:r>
-        <w:t xml:space="preserve">(Kragt 2009)</w:t>
-      </w:r>
-      <w:r>
-        <w:t xml:space="preserve">. Therefore bayesian networks become an excellent decision support tool. Network relatitonships can be machine learned, however this is not widely included in the suite of machine learning methods and is referred to more as a way to model complex networks. Drawbacks of bayesian networks include their inability to handle continuous numeric variables (which must be discretised). This means that the varialbe relationships are categorical</w:t>
-      </w:r>
-      <w:r>
-        <w:t xml:space="preserve"> </w:t>
-      </w:r>
-      <w:r>
-        <w:t xml:space="preserve">(Kragt 2009)</w:t>
-      </w:r>
-      <w:r>
-        <w:t xml:space="preserve">. Popular applications of bayesian networks are modelling uncertainty in natural resource management and modelling complex business network structures such as airports</w:t>
-      </w:r>
-      <w:r>
-        <w:t xml:space="preserve"> </w:t>
-      </w:r>
-      <w:r>
-        <w:t xml:space="preserve">(</w:t>
-      </w:r>
-      <w:r>
-        <w:rPr>
-          <w:b/>
-        </w:rPr>
-        <w:t xml:space="preserve">???</w:t>
-      </w:r>
-      <w:r>
-        <w:t xml:space="preserve">)</w:t>
-      </w:r>
-      <w:r>
-        <w:t xml:space="preserve">.</w:t>
-      </w:r>
-    </w:p>
-    <w:p>
-      <w:pPr>
-        <w:pStyle w:val="Heading3"/>
-      </w:pPr>
-      <w:bookmarkStart w:id="52" w:name="svms-and-neural-networks"/>
-      <w:bookmarkEnd w:id="52"/>
-      <w:r>
-        <w:t xml:space="preserve">2.2.6 SVM's and Neural Networks</w:t>
-      </w:r>
-    </w:p>
-    <w:p>
-      <w:r>
-        <w:t xml:space="preserve">Neural networks were inspired by biological neural networks of the human nervous system and require a lot of training data. They are very flexible in the relationships they can mimic and are not greatly dependent on the skills of the analyst (Putler &amp; Krider, 2012). A disadvantage is that although the results are accurate, the algorithm is a black box - meaning the data is input and the results output without providing the user insight into the methodology. Neural networks can perform high level tasks as a result of deep learning such as hand writing recognition, vehicle control, face recognition, and cancer detection</w:t>
-      </w:r>
-      <w:r>
-        <w:t xml:space="preserve"> </w:t>
-      </w:r>
-      <w:r>
-        <w:t xml:space="preserve">(</w:t>
-      </w:r>
-      <w:r>
-        <w:rPr>
-          <w:b/>
-        </w:rPr>
-        <w:t xml:space="preserve">???</w:t>
-      </w:r>
-      <w:r>
-        <w:t xml:space="preserve">)</w:t>
-      </w:r>
-      <w:r>
-        <w:t xml:space="preserve">.</w:t>
-      </w:r>
-    </w:p>
-    <w:p>
-      <w:r>
-        <w:t xml:space="preserve">The simplest type of Support vector machines (SVM's) calculate the linear boundary between two categories in feature space so that the category of future cases may be determined depending on which side of the boundary they fall. The location of the boundary is determined by the position of the widest clear margin that can be drawn between the two categories, allowing a certain number of misclassifications. This concept can be adapted to non linear boundaries by performing kernel transformations on prior variables as well as regression problems by introducing loss functions</w:t>
-      </w:r>
-      <w:r>
-        <w:t xml:space="preserve"> </w:t>
-      </w:r>
-      <w:r>
-        <w:t xml:space="preserve">(Auria and Moro 2008)</w:t>
-      </w:r>
-      <w:r>
-        <w:t xml:space="preserve">. Advantages of SVM's include the ability to model non linear relationships in data, and that no assumptions about the distributions of the data must be made as the model is non-probabilistic. They are also known to be robust over different samples and perform well in high-dimensional feature space</w:t>
-      </w:r>
-      <w:r>
-        <w:t xml:space="preserve"> </w:t>
-      </w:r>
-      <w:r>
-        <w:t xml:space="preserve">(Auria and Moro 2008)</w:t>
-      </w:r>
-      <w:r>
-        <w:t xml:space="preserve">. On the other hand, the output is in the form of distance to the boundary (as opposed to probability) and results are not transparent (similar to neural networks)</w:t>
-      </w:r>
-      <w:r>
-        <w:t xml:space="preserve"> </w:t>
-      </w:r>
-      <w:r>
-        <w:t xml:space="preserve">(Caruana and Niculescu-Mizil)</w:t>
-      </w:r>
-      <w:r>
-        <w:t xml:space="preserve">. Also, SVM's are known to be very slow to train and therefore often not suitable for industry purposes</w:t>
-      </w:r>
-      <w:r>
-        <w:t xml:space="preserve"> </w:t>
-      </w:r>
-      <w:r>
-        <w:t xml:space="preserve">(Auria and Moro 2008)</w:t>
-      </w:r>
-      <w:r>
-        <w:t xml:space="preserve">. Because SVM's perform well in high-dimensional space and can form non-linear rules they have been applied to protein classification (medicine) and text and image recognition</w:t>
-      </w:r>
-      <w:r>
-        <w:t xml:space="preserve"> </w:t>
-      </w:r>
-      <w:r>
-        <w:t xml:space="preserve">(</w:t>
-      </w:r>
-      <w:r>
-        <w:rPr>
-          <w:b/>
-        </w:rPr>
-        <w:t xml:space="preserve">???</w:t>
-      </w:r>
-      <w:r>
-        <w:t xml:space="preserve">)</w:t>
-      </w:r>
-      <w:r>
-        <w:t xml:space="preserve">.</w:t>
-      </w:r>
-    </w:p>
-    <w:p>
-      <w:pPr>
-        <w:pStyle w:val="Heading3"/>
-      </w:pPr>
-      <w:bookmarkStart w:id="53" w:name="summary"/>
-      <w:bookmarkEnd w:id="53"/>
-      <w:r>
-        <w:t xml:space="preserve">2.2.7 Summary</w:t>
-      </w:r>
-    </w:p>
-    <w:p>
-      <w:r>
-        <w:t xml:space="preserve">This section reviewed the advantages and disadvantages of statistical and machine learning techniques that have been successfully applied to business problems. These include linear regression, logistic regression, naive bayes, decision trees and ensemble trees, bayesian networks, neural networks, and SVM's. Linear/logistic regression and naive bayes are computationally very fast with a simple concept that make broad assumptions about the data, but work well as baseline models against which to compare complex models. In certain cases these simpler models are significantly outperformed by complex models however it is important to compare both. Neural networks and SVM's are excellent machine learning predictors which can perform well with messy data and no assumptions, however they are slow and do not provide insight into the results of analysis. This is not appropriate for the profitability prediction problem in this project because communication of the reasoning behind predictions is crucial for uptake of the model by decision makers.</w:t>
-      </w:r>
-    </w:p>
-    <w:p>
-      <w:r>
-        <w:t xml:space="preserve">On the other hand, ensemble tree methods can perform as well as neural networks and SVM's and make no assumptions about the structure of the data, but provide insights into the model such as variable importance and variable relationships. Bayesian networks are excellent for presenting the structure and reasoning behind the predictive model, however are very slow to train and have generally not been included in the machine learning literature as much as the other methods. This may be due to low awareness of learned bayesian networks or lower performance. In conclusion, simple models such as linear/logistic regression and naive bayes are good baseline models to implement, while ensemble tree methods and bayesian networks may handle messy data better than the simpler models while still providing insight to decision makers.</w:t>
+        <w:t xml:space="preserve">argue and justify each decision that was taken to arrive at how to organise reserach</w:t>
       </w:r>
     </w:p>
     <w:p>
       <w:pPr>
         <w:pStyle w:val="Heading2"/>
       </w:pPr>
-      <w:bookmarkStart w:id="54" w:name="statistical-and-machine-learning-methods-applied-to-business-problems"/>
-      <w:bookmarkEnd w:id="54"/>
-      <w:r>
-        <w:t xml:space="preserve">2.3 Statistical and machine learning methods applied to business problems</w:t>
-      </w:r>
-    </w:p>
-    <w:p>
-      <w:r>
-        <w:t xml:space="preserve">The aim of this research project is to create a predictive model for the profitability of a company's consulting projects using their internal CRM data. The literature pertaining closely to the cost prediction topic has been reviewed in section 2.1, however it is relevant to broaden the assessessment of the literature on advanced machine learning techniques that have been applied to general business problems. The simpler statistical methods have been covered already, so the focus of this sections is on the topic of machine learning prediction methods for business decision-makers. Popular applied topics include predicting stock fluctuation, customer churn analysis, fraud prediction, customer classification, market segment analysis, product success prediction, and recommendation systems (Seng &amp; Chen, 2010). This section will first discuss the use and merits of the employed more advanced machine learning methods, followed by a case study of employee-churn prediction.</w:t>
-      </w:r>
-    </w:p>
-    <w:p>
-      <w:pPr>
-        <w:pStyle w:val="Heading3"/>
-      </w:pPr>
-      <w:bookmarkStart w:id="55" w:name="summary-of-advanced-statistical-and-machine-learning-methods-applied-to-business-problems"/>
-      <w:bookmarkEnd w:id="55"/>
-      <w:r>
-        <w:t xml:space="preserve">2.3.2 Summary of Advanced Statistical and Machine Learning Methods Applied to Business Problems</w:t>
-      </w:r>
-    </w:p>
-    <w:p>
-      <w:r>
-        <w:t xml:space="preserve">According to Breiman</w:t>
-      </w:r>
-      <w:r>
-        <w:t xml:space="preserve"> </w:t>
-      </w:r>
-      <w:r>
-        <w:t xml:space="preserve">(</w:t>
-      </w:r>
-      <w:r>
-        <w:rPr>
-          <w:b/>
-        </w:rPr>
-        <w:t xml:space="preserve">???</w:t>
-      </w:r>
-      <w:r>
-        <w:t xml:space="preserve">)</w:t>
-      </w:r>
-      <w:r>
-        <w:t xml:space="preserve">, simple theoretical models such as linear regression are informative but often provide unsatisfactory accuracy for modelling real life data which is messy and does not necessarily align with the rules of statistical theory. As this project will address a problem with a large quantity of messy data, it is worthwhile reviewing the algorithmic machine-learning predictive models that have developed rapidly in recent years. They have found success because they are able to sometimes fit real-life data with more accuracy than theoretical models</w:t>
-      </w:r>
-      <w:r>
-        <w:t xml:space="preserve"> </w:t>
-      </w:r>
-      <w:r>
-        <w:t xml:space="preserve">(</w:t>
-      </w:r>
-      <w:r>
-        <w:rPr>
-          <w:b/>
-        </w:rPr>
-        <w:t xml:space="preserve">???</w:t>
-      </w:r>
-      <w:r>
-        <w:t xml:space="preserve">)</w:t>
-      </w:r>
-      <w:r>
-        <w:t xml:space="preserve">. Ravi Kumar and Ravi</w:t>
-      </w:r>
-      <w:r>
-        <w:t xml:space="preserve"> </w:t>
-      </w:r>
-      <w:r>
-        <w:t xml:space="preserve">(Kumar and Ravi 2007)</w:t>
-      </w:r>
-      <w:r>
-        <w:t xml:space="preserve"> </w:t>
-      </w:r>
-      <w:r>
-        <w:t xml:space="preserve">performed a detailed review of statistical and machine learning techniques that were applied over 37 years in the context of bankruptcy prediction in banks. The most widely used model was neural networks, however logistic and linear regression, decision trees, SVM’s, discriminant analysis (DA), and statistical clustering techniques (such as K Nearest Neighbour) were also popular. Supporting Breiman’s</w:t>
-      </w:r>
-      <w:r>
-        <w:t xml:space="preserve"> </w:t>
-      </w:r>
-      <w:r>
-        <w:t xml:space="preserve">(</w:t>
-      </w:r>
-      <w:r>
-        <w:rPr>
-          <w:b/>
-        </w:rPr>
-        <w:t xml:space="preserve">???</w:t>
-      </w:r>
-      <w:r>
-        <w:t xml:space="preserve">)</w:t>
-      </w:r>
-      <w:r>
-        <w:t xml:space="preserve"> </w:t>
-      </w:r>
-      <w:r>
-        <w:t xml:space="preserve">statements, it was found that DA and linear regression techniques were not preferred due to their low accuracy. The overall assessment was that SVM’s outperformed Neural networks (back propagation neural networks were used most extensively), which sometimes outperformed decision trees, and the rest of the methods were generally inferior. Although SVM’s performed the best, as discussed, they are often extremely complex and slow, requiring a high memory</w:t>
-      </w:r>
-      <w:r>
-        <w:t xml:space="preserve"> </w:t>
-      </w:r>
-      <w:r>
-        <w:t xml:space="preserve">(Kumar and Ravi 2007)</w:t>
-      </w:r>
-      <w:r>
-        <w:t xml:space="preserve">. In support of SVM predictive performance, a study by Davenport and Harris</w:t>
-      </w:r>
-      <w:r>
-        <w:t xml:space="preserve"> </w:t>
-      </w:r>
-      <w:r>
-        <w:t xml:space="preserve">(</w:t>
-      </w:r>
-      <w:r>
-        <w:rPr>
-          <w:b/>
-        </w:rPr>
-        <w:t xml:space="preserve">???</w:t>
-      </w:r>
-      <w:r>
-        <w:t xml:space="preserve">)</w:t>
-      </w:r>
-      <w:r>
-        <w:t xml:space="preserve"> </w:t>
-      </w:r>
-      <w:r>
-        <w:t xml:space="preserve">concluded that statisticians experienced in predictive machine learning algorithms generally acknowledge that SVM’s yield the highest prediction accuracy compared to other machine learning algorithms.</w:t>
-      </w:r>
-    </w:p>
-    <w:p>
-      <w:r>
-        <w:t xml:space="preserve">As SVM’s are often computationally too expensive and advanced for a smaller scale business applications, such as this research project, it is useful to compare neural networks and decision trees which are simpler than SVM’s but are also capable of achieving very accurate predictive models. Ravi Kumar and Ravi</w:t>
-      </w:r>
-      <w:r>
-        <w:t xml:space="preserve"> </w:t>
-      </w:r>
-      <w:r>
-        <w:t xml:space="preserve">(Kumar and Ravi 2007)</w:t>
-      </w:r>
-      <w:r>
-        <w:t xml:space="preserve"> </w:t>
-      </w:r>
-      <w:r>
-        <w:t xml:space="preserve">found that neural networks and decision trees were both capable of out-performing the other, depending on the context – which is limited to bankruptcy prediction in Kumar’s study. Both have advantages and disadvantages to consider (refer section 2.2), however the most notable drawback for neural networks is the difficulty in interpreting the algorithms' explanation of human behaviour – a valuable feature in business problems</w:t>
-      </w:r>
-      <w:r>
-        <w:t xml:space="preserve"> </w:t>
-      </w:r>
-      <w:r>
-        <w:t xml:space="preserve">(</w:t>
-      </w:r>
-      <w:r>
-        <w:rPr>
-          <w:b/>
-        </w:rPr>
-        <w:t xml:space="preserve">???</w:t>
-      </w:r>
-      <w:r>
-        <w:t xml:space="preserve">)</w:t>
-      </w:r>
-      <w:r>
-        <w:t xml:space="preserve">. On the other hand, trees are known to be intuitive to understand and have been argued to function similarly to how the human mind thinks</w:t>
-      </w:r>
-      <w:r>
-        <w:t xml:space="preserve"> </w:t>
-      </w:r>
-      <w:r>
-        <w:t xml:space="preserve">(</w:t>
-      </w:r>
-      <w:r>
-        <w:rPr>
-          <w:b/>
-        </w:rPr>
-        <w:t xml:space="preserve">???</w:t>
-      </w:r>
-      <w:r>
-        <w:t xml:space="preserve">)</w:t>
-      </w:r>
-      <w:r>
-        <w:t xml:space="preserve">.</w:t>
-      </w:r>
-    </w:p>
-    <w:p>
-      <w:r>
-        <w:t xml:space="preserve">Ravi Kumar and Ravi's</w:t>
-      </w:r>
-      <w:r>
-        <w:t xml:space="preserve"> </w:t>
-      </w:r>
-      <w:r>
-        <w:t xml:space="preserve">(Kumar and Ravi 2007)</w:t>
-      </w:r>
-      <w:r>
-        <w:t xml:space="preserve"> </w:t>
-      </w:r>
-      <w:r>
-        <w:t xml:space="preserve">study concludes that ensemble techniques, which refers to combinations of two completely different algorithms, can often outperform individual techniques. For example, combining the contrasting advantages of neural networks and decision trees is a worthwhile ensemble technique. A paper studying financial earnings management prediction combined these two methods by running them one after another. The neural network was run first to create a high rate of prediction accuracy via its complex non-linear learning properties</w:t>
-      </w:r>
-      <w:r>
-        <w:t xml:space="preserve"> </w:t>
-      </w:r>
-      <w:r>
-        <w:t xml:space="preserve">(</w:t>
-      </w:r>
-      <w:r>
-        <w:rPr>
-          <w:b/>
-        </w:rPr>
-        <w:t xml:space="preserve">???</w:t>
-      </w:r>
-      <w:r>
-        <w:t xml:space="preserve">)</w:t>
-      </w:r>
-      <w:r>
-        <w:t xml:space="preserve">. Then, to resolve the lack of explanatory qualities that neural networks are notorious for, decision trees were employed. The 81% of cases that were correctly predicted by the neural network were used to generate decision trees, and in turn useful decision rules</w:t>
-      </w:r>
-      <w:r>
-        <w:t xml:space="preserve"> </w:t>
-      </w:r>
-      <w:r>
-        <w:t xml:space="preserve">(</w:t>
-      </w:r>
-      <w:r>
-        <w:rPr>
-          <w:b/>
-        </w:rPr>
-        <w:t xml:space="preserve">???</w:t>
-      </w:r>
-      <w:r>
-        <w:t xml:space="preserve">)</w:t>
-      </w:r>
-      <w:r>
-        <w:t xml:space="preserve">. This strategy is a promising way to benefit from the strengths of well performing complementary techniques.</w:t>
-      </w:r>
-    </w:p>
-    <w:p>
-      <w:pPr>
-        <w:pStyle w:val="Heading3"/>
-      </w:pPr>
-      <w:bookmarkStart w:id="56" w:name="employee-churn-case-study"/>
-      <w:bookmarkEnd w:id="56"/>
-      <w:r>
-        <w:t xml:space="preserve">2.3.3 Employee Churn Case Study</w:t>
-      </w:r>
-    </w:p>
-    <w:p>
-      <w:r>
-        <w:t xml:space="preserve">The literature on predictive business models is generally limited to studies on product sales, customer behaviour, or overall performance of large businesses. There are far fewer studies that assist with internal business decisions dealing with employees, teams, and delivering projects as is the case with this project. An exception is Saradhi and Vijaya’s</w:t>
-      </w:r>
-      <w:r>
-        <w:t xml:space="preserve"> </w:t>
-      </w:r>
-      <w:r>
-        <w:t xml:space="preserve">(</w:t>
-      </w:r>
-      <w:r>
-        <w:rPr>
-          <w:b/>
-        </w:rPr>
-        <w:t xml:space="preserve">???</w:t>
-      </w:r>
-      <w:r>
-        <w:t xml:space="preserve">)</w:t>
-      </w:r>
-      <w:r>
-        <w:t xml:space="preserve"> </w:t>
-      </w:r>
-      <w:r>
-        <w:t xml:space="preserve">study on employee churn, where ‘churn’ refers to the number of individuals moving out of a group within a certain time. Saradhi and Vijaya applied popular customer churn predictive models to employee churn - a novel application that focussed internally on employees rather than externally on customers. The project chose three machine learning classification algorithms that are normally used in customer churn and it was proposed that the variables and model behaviour of employee churn could be related to customer churn. The associated costs of losing customers and finding new customers can also be correlated to the costs of losing staff and hiring new staff.</w:t>
-      </w:r>
-    </w:p>
-    <w:p>
-      <w:r>
-        <w:t xml:space="preserve">Naive Bayes, Random forests (an ensemble decision tree method) and SVM’s were built. A comparison study showed that Naïve Bayes is outperformed by random forests which match Saradhi and Vijaya’s prediction</w:t>
-      </w:r>
-      <w:r>
-        <w:t xml:space="preserve"> </w:t>
-      </w:r>
-      <w:r>
-        <w:t xml:space="preserve">(Caruana and Niculescu-Mizil)</w:t>
-      </w:r>
-      <w:r>
-        <w:t xml:space="preserve">. The SVM model actually far out performed random forests and Naive Bayes by achieving 81% vs 51% and 55% correct predictions respectively. This was attributed to the ability to introduce class penalties in SVMs whereas the other two methods are limited by class imbalance</w:t>
-      </w:r>
-      <w:r>
-        <w:t xml:space="preserve"> </w:t>
-      </w:r>
-      <w:r>
-        <w:t xml:space="preserve">(</w:t>
-      </w:r>
-      <w:r>
-        <w:rPr>
-          <w:b/>
-        </w:rPr>
-        <w:t xml:space="preserve">???</w:t>
-      </w:r>
-      <w:r>
-        <w:t xml:space="preserve">)</w:t>
-      </w:r>
-      <w:r>
-        <w:t xml:space="preserve">. This means that SVM’s had a superior method of balancing the importance of the variables in the data set which was skewed by a heavy majority of employees who kept their job versus the minority who left (25% churn). It should be noted that the boosted tree ensemble method performs a similar task of weighting misclassified cases or outliers and it would have been worthwhile comparing this method to SVMs. Particularly because boosted trees provide insight into the predictive model which could aid uptake of the model with decisoin makers. However, it is noteworthy that their study proved that predictive techniques used on customres could be translated to predicting internal behaviour of employees.</w:t>
-      </w:r>
-    </w:p>
-    <w:p>
-      <w:pPr>
-        <w:pStyle w:val="Heading3"/>
-      </w:pPr>
-      <w:bookmarkStart w:id="57" w:name="gapconclusion"/>
-      <w:bookmarkEnd w:id="57"/>
-      <w:r>
-        <w:t xml:space="preserve">2.3.4 Gap/conclusion</w:t>
-      </w:r>
-    </w:p>
-    <w:p>
-      <w:r>
-        <w:t xml:space="preserve">The limited literature on analysis similar to Sardhi and Vijaya’s Employee Churn study</w:t>
-      </w:r>
-      <w:r>
-        <w:t xml:space="preserve"> </w:t>
-      </w:r>
-      <w:r>
-        <w:t xml:space="preserve">(</w:t>
-      </w:r>
-      <w:r>
-        <w:rPr>
-          <w:b/>
-        </w:rPr>
-        <w:t xml:space="preserve">???</w:t>
-      </w:r>
-      <w:r>
-        <w:t xml:space="preserve">)</w:t>
-      </w:r>
-      <w:r>
-        <w:t xml:space="preserve"> </w:t>
-      </w:r>
-      <w:r>
-        <w:t xml:space="preserve">highlights a gap in the application of predictive techniques to model internal performance in businesses. This is particularly relevant to consulting companies that tackle complicated discrete projects with set timelines. In this project, internal consulting project data will be used to predict a new project performance in terms of internal employee structure as well as client characteristics. A review of the literature in machine learning applied to business problems revealed that SVM's have found to be the most accurate technique followed by neural networks and ensemble tree methods. As discussed in section 2.2, it was also noted that neural networks and SVM's do not provide insight into the model's predictions to the decision maker. A gap exists in applying these cutting edge machine learning techniques to internal business decision-making.</w:t>
+      <w:bookmarkStart w:id="60" w:name="obtaining-data"/>
+      <w:bookmarkEnd w:id="60"/>
+      <w:r>
+        <w:t xml:space="preserve">3.1 Obtaining data</w:t>
+      </w:r>
+    </w:p>
+    <w:p>
+      <w:r>
+        <w:t xml:space="preserve">An assessment of the literature revealed that the predictive power of internal timesheet data has not yet been tested yet for project profitability for consulting companies in the construction industry. In addition, this is the sole source of project data available for these types of businesses besides interviewing project managers and reviewing the account records of invoicing versus employee costs. As the internal CRM for the case study company stores a detailed account of time spent on each project along and client information for twelve years, it was clear that this source of data could reveal the most and was most suitable to statistical analysis. The complete twelve years of project timesheets and invoices was extracted via the CRM software interface, describing 4169 projects. The projects varied from total invoiced amounts of $500 to over $1,000,000 across four internal disciplines in the company. At the time of data extraction, it was not clear whether the full twelve years were necessary and relevant to predicting current project profitability but this was to be determined later in the analysis.</w:t>
+      </w:r>
+    </w:p>
+    <w:p>
+      <w:r>
+        <w:t xml:space="preserve">Once the data was extracted from the CRM, an employee from the case study company performed the task of de-identification. This is an important step before research commences as the privacy of project employees, clients, and project names must be removed for ethical reasons. In the case of employee names, professional titles replaced the names, and for client codes replaced client names.</w:t>
       </w:r>
     </w:p>
     <w:p>
       <w:pPr>
         <w:pStyle w:val="Heading2"/>
       </w:pPr>
-      <w:bookmarkStart w:id="58" w:name="conclusion"/>
-      <w:bookmarkEnd w:id="58"/>
-      <w:r>
-        <w:t xml:space="preserve">2.4 Conclusion</w:t>
-      </w:r>
-    </w:p>
-    <w:p>
-      <w:r>
-        <w:t xml:space="preserve">summary of * how are B2B decisions currently made * what are the most popular/effective methods * which ensemble methods may suit our missing data situation * Gap in literature/contribution</w:t>
-      </w:r>
-    </w:p>
-    <w:p>
-      <w:pPr>
-        <w:pStyle w:val="Heading1"/>
-      </w:pPr>
-      <w:bookmarkStart w:id="59" w:name="chapter-3-introduction-of-case-study"/>
-      <w:bookmarkEnd w:id="59"/>
-      <w:r>
-        <w:t xml:space="preserve">Chapter 3 Introduction of Case study</w:t>
-      </w:r>
-    </w:p>
-    <w:p>
-      <w:pPr>
-        <w:pStyle w:val="Heading2"/>
-      </w:pPr>
-      <w:bookmarkStart w:id="60" w:name="obtaining-dat"/>
-      <w:bookmarkEnd w:id="60"/>
-      <w:r>
-        <w:t xml:space="preserve">3.1 Obtaining dat</w:t>
-      </w:r>
-    </w:p>
-    <w:p>
-      <w:pPr>
-        <w:pStyle w:val="Heading3"/>
-      </w:pPr>
-      <w:bookmarkStart w:id="61" w:name="how-data-was-recorded"/>
+      <w:bookmarkStart w:id="61" w:name="cleaning-and-variable-engineering"/>
       <w:bookmarkEnd w:id="61"/>
       <w:r>
-        <w:t xml:space="preserve">3.1.1 How data was recorded</w:t>
+        <w:t xml:space="preserve">3.2 Cleaning and variable engineering</w:t>
+      </w:r>
+    </w:p>
+    <w:p>
+      <w:r>
+        <w:t xml:space="preserve">The obtained data contained a rich source of project information and a lengthy process of cleaning the data and engineering useful variables was required. The data was initially in three types of datasets extracted from the same CRM software:</w:t>
       </w:r>
     </w:p>
     <w:p>
@@ -3608,7 +3443,7 @@
         </w:numPr>
       </w:pPr>
       <w:r>
-        <w:t xml:space="preserve">years of employees entering hours each day</w:t>
+        <w:t xml:space="preserve">invoicing data</w:t>
       </w:r>
     </w:p>
     <w:p>
@@ -3620,51 +3455,336 @@
         </w:numPr>
       </w:pPr>
       <w:r>
-        <w:t xml:space="preserve">project managers or admin entering client details</w:t>
-      </w:r>
-    </w:p>
-    <w:p>
-      <w:pPr>
-        <w:pStyle w:val="Heading3"/>
-      </w:pPr>
-      <w:bookmarkStart w:id="62" w:name="how-data-was-extracted---crm"/>
-      <w:bookmarkEnd w:id="62"/>
-      <w:r>
-        <w:t xml:space="preserve">3.1.2 How data was extracted - CRM</w:t>
+        <w:t xml:space="preserve">timesheet data</w:t>
       </w:r>
     </w:p>
     <w:p>
       <w:pPr>
         <w:pStyle w:val="Compact"/>
         <w:numPr>
-          <w:numId w:val="1010"/>
+          <w:numId w:val="1009"/>
           <w:ilvl w:val="0"/>
         </w:numPr>
       </w:pPr>
       <w:r>
-        <w:t xml:space="preserve">queried direct from CRM</w:t>
-      </w:r>
-    </w:p>
-    <w:p>
-      <w:pPr>
-        <w:pStyle w:val="Compact"/>
-        <w:numPr>
-          <w:numId w:val="1010"/>
-          <w:ilvl w:val="0"/>
-        </w:numPr>
-      </w:pPr>
-      <w:r>
-        <w:t xml:space="preserve">data de-identification</w:t>
+        <w:t xml:space="preserve">project summary data</w:t>
+      </w:r>
+    </w:p>
+    <w:p>
+      <w:r>
+        <w:t xml:space="preserve">These three sources needed to be compiled into a single dataset that detailed one project per row as this is the structure required for predictive analytic methods when predicting the overall profitability of a project. Before compilation could begin however, thorough cleaning is required where the data was plotted and statistically assessed so that outliers could be visually or statistically discovered. Outliers were then investigated for data entry errors. Many such errors were encountered. One type of error for example was a user entering a 123 kilometer drive in a car as 123 hours. Once these errors were detected, they were discussed with the company directors and appropriate corrective action was taken.</w:t>
+      </w:r>
+    </w:p>
+    <w:p>
+      <w:pPr>
+        <w:pStyle w:val="Heading3"/>
+      </w:pPr>
+      <w:bookmarkStart w:id="62" w:name="variable-engineering"/>
+      <w:bookmarkEnd w:id="62"/>
+      <w:r>
+        <w:t xml:space="preserve">3.2.1 Variable Engineering</w:t>
+      </w:r>
+    </w:p>
+    <w:p>
+      <w:r>
+        <w:t xml:space="preserve">Although dozens of variables were available from the initial dataset, it was prudent to engineer further descriptive variables, particularly in the invoicing dataset and timesheet dataset where the information needed to be compiled into a single row per project. All variables would eventually be tested for variable importance and predictive power with respect to project profitability. Examples of these engineered variables include:</w:t>
+      </w:r>
+    </w:p>
+    <w:p>
+      <w:r>
+        <w:t xml:space="preserve">Timesheet Data * percent of hours performed by each professional role for the entire project * timespan of the entered project hours * percent of hours performed by 'profesional' employees as opposed to 'technical' * total cost of employee hours per project * total cost of external subcontractors or disbursements per project * total number of users that entered hours on each project * mean hours per day entered on a project * number of disciplines active in a project</w:t>
+      </w:r>
+    </w:p>
+    <w:p>
+      <w:r>
+        <w:t xml:space="preserve">Invoicing data * total amount invoiced and renumerated per project * mean invoice size per project * mean invoice per client * invoice frequency per project * client invoice frequency</w:t>
+      </w:r>
+    </w:p>
+    <w:p>
+      <w:r>
+        <w:t xml:space="preserve">Project Data * text analysis of project descriptions detected a list of key words that could classify projects into 16 categories. This key word analysis was done in conjunction with a company employee and the resulting classifications were reviewed. * number of projects completed with each client and client contact</w:t>
+      </w:r>
+    </w:p>
+    <w:p>
+      <w:r>
+        <w:t xml:space="preserve">Once the three data sources were combined, further variables were engineered: * project profit * return per dollar for each project (how much was spent on expenses for every dollar earned?)</w:t>
+      </w:r>
+    </w:p>
+    <w:p>
+      <w:r>
+        <w:t xml:space="preserve">Besides the engineered variables, additional variables included in the project summary dataset were client industry, discipline, job description, and post code. Once numerous potentially important variables were engineered, the most important ones could be narrowed down. This improves the accuracy of a model because unnecessary or irrelevant variables add noise to the prediction of target values. Variable selection also increases computational efficiency by reducing the number of calculations and improves understanding of the prediction structure</w:t>
+      </w:r>
+      <w:r>
+        <w:t xml:space="preserve"> </w:t>
+      </w:r>
+      <w:r>
+        <w:t xml:space="preserve">(Weisberg 2005)</w:t>
+      </w:r>
+      <w:r>
+        <w:t xml:space="preserve">.</w:t>
       </w:r>
     </w:p>
     <w:p>
       <w:pPr>
         <w:pStyle w:val="Heading2"/>
       </w:pPr>
-      <w:bookmarkStart w:id="63" w:name="summary-of-variables"/>
+      <w:bookmarkStart w:id="63" w:name="variable-selection"/>
       <w:bookmarkEnd w:id="63"/>
       <w:r>
-        <w:t xml:space="preserve">3.2 Summary of variables</w:t>
+        <w:t xml:space="preserve">3.3 Variable selection</w:t>
+      </w:r>
+    </w:p>
+    <w:p>
+      <w:pPr>
+        <w:pStyle w:val="Heading3"/>
+      </w:pPr>
+      <w:bookmarkStart w:id="64" w:name="outlier-deletion"/>
+      <w:bookmarkEnd w:id="64"/>
+      <w:r>
+        <w:t xml:space="preserve">3.3.1 Outlier deletion</w:t>
+      </w:r>
+    </w:p>
+    <w:p>
+      <w:r>
+        <w:t xml:space="preserve">Before determining which variables contribute most to the target value, return per dollar, outliers were deleted. Specifically, cases with extreme return per dollar values were investigated as special scenarios may have contributed to these values and the model is not intended to predict special scenarios. Outliers were initially defined as return per dollar values sitting outside 1.5x the interquartile range (IQR) from the upper and lower quartiles as intially practised by Tukey, the inventor of the box plot</w:t>
+      </w:r>
+      <w:r>
+        <w:t xml:space="preserve"> </w:t>
+      </w:r>
+      <w:r>
+        <w:t xml:space="preserve">(Tukey 1977)</w:t>
+      </w:r>
+      <w:r>
+        <w:t xml:space="preserve">. The outlier projects determined by this method were then reviewed with an employee from the case study company. Based on their domain knowledge and assessment of the outlier cases, cut-off values for the range of return per dollar values were determined. Outliers were projects with return per dollar values greater than 3 or below -2.</w:t>
+      </w:r>
+    </w:p>
+    <w:p>
+      <w:pPr>
+        <w:pStyle w:val="Heading3"/>
+      </w:pPr>
+      <w:bookmarkStart w:id="65" w:name="variable-selection-methods"/>
+      <w:bookmarkEnd w:id="65"/>
+      <w:r>
+        <w:t xml:space="preserve">3.3.2 Variable selection Methods</w:t>
+      </w:r>
+    </w:p>
+    <w:p>
+      <w:r>
+        <w:t xml:space="preserve">Three methods of variable selection were trialled and compared to test whether the different methods highlighted different variables as important. These were Analysis of Variance (ANOVA), conditional inferece forests (cforests), and random forests. It was expected that random forests would highlight variables that had more categories as more important which is a well known bias; it is also a bias that cforests have overcome</w:t>
+      </w:r>
+      <w:r>
+        <w:t xml:space="preserve"> </w:t>
+      </w:r>
+      <w:r>
+        <w:t xml:space="preserve">(Strobl et al. 2007)</w:t>
+      </w:r>
+      <w:r>
+        <w:t xml:space="preserve">. ANOVA is based on linear theory which contrasts conditional forest and random forests more free-form structure. Therefore, it is important to compare the contrasting methods' assessment of variable importance.</w:t>
+      </w:r>
+    </w:p>
+    <w:p>
+      <w:pPr>
+        <w:pStyle w:val="Heading4"/>
+      </w:pPr>
+      <w:bookmarkStart w:id="66" w:name="anova"/>
+      <w:bookmarkEnd w:id="66"/>
+      <w:r>
+        <w:t xml:space="preserve">3.3.2.1 ANOVA</w:t>
+      </w:r>
+    </w:p>
+    <w:p>
+      <w:r>
+        <w:t xml:space="preserve">ANOVA is closely related to linear fit models but incorporates the analysis of differences in group means (i.e. categorical variables)</w:t>
+      </w:r>
+      <w:r>
+        <w:t xml:space="preserve"> </w:t>
+      </w:r>
+      <w:r>
+        <w:t xml:space="preserve">(Lunney 1970)</w:t>
+      </w:r>
+      <w:r>
+        <w:t xml:space="preserve">. The method is simple and fast but assumes variables are normally distributed and linearlly related. The variables must therefore be normalised before analysis, however it cannot be assumed that each variable can be perfectly normalised. A disadvantage of this method is that linear relationships and normal variables do not necessarily represent real world data in the best way</w:t>
+      </w:r>
+      <w:r>
+        <w:t xml:space="preserve"> </w:t>
+      </w:r>
+      <w:r>
+        <w:t xml:space="preserve">(Breiman 2001b)</w:t>
+      </w:r>
+      <w:r>
+        <w:t xml:space="preserve">.</w:t>
+      </w:r>
+    </w:p>
+    <w:p>
+      <w:r>
+        <w:t xml:space="preserve">In order to compare variable importance, the output of the model is assessed which includes the linear coefficients for each variable and the p-values for the coefficients</w:t>
+      </w:r>
+      <w:r>
+        <w:t xml:space="preserve"> </w:t>
+      </w:r>
+      <w:r>
+        <w:t xml:space="preserve">(Markham)</w:t>
+      </w:r>
+      <w:r>
+        <w:t xml:space="preserve">. The magnitude of the coefficient does not indicate importance relative to the other variables because the magintude is directly dependent on the values within the variable. This leaves the p-values which are the result of a test for whether there is a significant relationship between the variable and the target variable. This is a good indication of whether the variable has a relationship with the target variable, however doesnt necessarily rank importance. If a variable is measured more precisely, it will have a smaller p value, whereas a variable measured roughly will have a higher p value. This does not necessarily make the more precisely measure variable more important than the other. The p test does however distinguish between variables that have a statistical relationship to the target variable and ones that do not. With regards to p-values it is also important to keep in mind that, with a dozen variables, chance alone can produce a variable with a pvalue &lt; 0.001 7% of the time</w:t>
+      </w:r>
+      <w:r>
+        <w:t xml:space="preserve"> </w:t>
+      </w:r>
+      <w:r>
+        <w:t xml:space="preserve">(Rice 1989)</w:t>
+      </w:r>
+      <w:r>
+        <w:t xml:space="preserve">.</w:t>
+      </w:r>
+    </w:p>
+    <w:p>
+      <w:r>
+        <w:t xml:space="preserve">The p-value output from ANOVA models give a good indication of which variables have a statistically significant relationship with the target variable. However, the values should not be used to rank the variables against one another, and significant p-values can occur by chance.</w:t>
+      </w:r>
+    </w:p>
+    <w:p>
+      <w:pPr>
+        <w:pStyle w:val="Heading4"/>
+      </w:pPr>
+      <w:bookmarkStart w:id="67" w:name="random-forest"/>
+      <w:bookmarkEnd w:id="67"/>
+      <w:r>
+        <w:t xml:space="preserve">3.3.2.2 Random Forest</w:t>
+      </w:r>
+    </w:p>
+    <w:p>
+      <w:r>
+        <w:t xml:space="preserve">The random forest algorithm can produce a permutation variable importance for each variable as part of its output. Variable importance is represented as a score, and to do this a permutation and calcuations are performed on each variable. More specifically, consider a single covariate. The values of this variable in the out of bag sample are randomly permuted (reordered) for each tree - a technique that mimics the absence of that variable. The trees in the random forest are then run again. Variable importance can now be derived by comparing the results of the forest where the covariate has been permuted to the original random forest. If the accuracy of the premuted forest is much less than the original forest, then that variable is important. Importance scores are calculated as the mean decrease in accuracy over all trees for that permuted variable in the random forest</w:t>
+      </w:r>
+      <w:r>
+        <w:t xml:space="preserve"> </w:t>
+      </w:r>
+      <w:r>
+        <w:t xml:space="preserve">(Breiman and Cutler 2005)</w:t>
+      </w:r>
+      <w:r>
+        <w:t xml:space="preserve">.</w:t>
+      </w:r>
+    </w:p>
+    <w:p>
+      <w:r>
+        <w:t xml:space="preserve">The random forest variable importance provides valuable insight because it addresses the impact of each predictor variable individually as well as in multivariate interactions with other predictor variables. It handles uncorrelated variables well if the samples for the trees are subsampled without replacement</w:t>
+      </w:r>
+      <w:r>
+        <w:t xml:space="preserve"> </w:t>
+      </w:r>
+      <w:r>
+        <w:t xml:space="preserve">(Strobl et al. 2007)</w:t>
+      </w:r>
+      <w:r>
+        <w:t xml:space="preserve">. However, a severe disadvantage of random forest variable importance is that it is not reliable for variable selection where potential predictor variables vary in their scale of measurement or their number of categories. The importance of correlated predictors is overestimated and the algorithm tends to select variables that have many possible splits or many missing values</w:t>
+      </w:r>
+      <w:r>
+        <w:t xml:space="preserve"> </w:t>
+      </w:r>
+      <w:r>
+        <w:t xml:space="preserve">(Strobl et al. 2007)</w:t>
+      </w:r>
+      <w:r>
+        <w:t xml:space="preserve">. Overall, the random forest permutation importance is useful as it is able to compare variables in a machine learning environment and can include multivariate interactions, but the current random forest importance measure overestimates the importance of variables with many categories and some numeric variables.</w:t>
+      </w:r>
+    </w:p>
+    <w:p>
+      <w:pPr>
+        <w:pStyle w:val="Heading4"/>
+      </w:pPr>
+      <w:bookmarkStart w:id="68" w:name="cforests"/>
+      <w:bookmarkEnd w:id="68"/>
+      <w:r>
+        <w:t xml:space="preserve">3.3.2.3 Cforests</w:t>
+      </w:r>
+    </w:p>
+    <w:p>
+      <w:r>
+        <w:t xml:space="preserve">Cforests are an alterantive ensemble tree method to random forests that overcome the aforementioned shortfalls of random forests such as overestimating the importance of variables with many categories and numeric variables. It is built from ctrees that are based on a conditional inference framework. The key difference between ctrees and standard decision trees are that a significance test procedure for splitting instead of an purity meausre such as the Gini coefficient, which is centered around information gain.</w:t>
+      </w:r>
+    </w:p>
+    <w:p>
+      <w:r>
+        <w:t xml:space="preserve">The details behind the significance test procedure of a ctree are as follows. Each variable is permuted in every possible way, and a correlation value is calucated between the tested variable and target variable, for each permutation. The unchanged variable correlation is then compared with the correlation values for all permutations of that variable. From this, a p-value for the true correlation value can be calculated. The predictor variable with the lowest p-value is selected as the splitting variable</w:t>
+      </w:r>
+      <w:r>
+        <w:t xml:space="preserve"> </w:t>
+      </w:r>
+      <w:r>
+        <w:t xml:space="preserve">(Hothorn, Hornik, and Zeileis 2006)</w:t>
+      </w:r>
+      <w:r>
+        <w:t xml:space="preserve">. Using an ensemble forest of these trees, permutation is then calculated in the same fashion as random forests, via permuting a variable, re-running the forest and comparing the decrease in accuracy. Several sources recommend cforests over other machine learning varialbe importance methods due to its unbiased qualities</w:t>
+      </w:r>
+      <w:r>
+        <w:t xml:space="preserve"> </w:t>
+      </w:r>
+      <w:r>
+        <w:t xml:space="preserve">(Strobl et al. 2007)</w:t>
+      </w:r>
+      <w:r>
+        <w:t xml:space="preserve">(Strobl, Hothorn, and Zeileis 2009)</w:t>
+      </w:r>
+      <w:r>
+        <w:t xml:space="preserve">(Hothorn, Hornik, and Zeileis 2006)</w:t>
+      </w:r>
+      <w:r>
+        <w:t xml:space="preserve">.</w:t>
+      </w:r>
+    </w:p>
+    <w:p>
+      <w:pPr>
+        <w:pStyle w:val="Heading4"/>
+      </w:pPr>
+      <w:bookmarkStart w:id="69" w:name="variable-selection-summary"/>
+      <w:bookmarkEnd w:id="69"/>
+      <w:r>
+        <w:t xml:space="preserve">3.3.3 Variable Selection Summary</w:t>
+      </w:r>
+    </w:p>
+    <w:p>
+      <w:r>
+        <w:t xml:space="preserve">Limiting the predictive model to a concise set of meaningful variables reduces noise and improves predictions. Less variables means that a simpler model is being used for prediction which is easier to understand for stakeholders</w:t>
+      </w:r>
+      <w:r>
+        <w:t xml:space="preserve"> </w:t>
+      </w:r>
+      <w:r>
+        <w:t xml:space="preserve">(Weisberg 2005)</w:t>
+      </w:r>
+      <w:r>
+        <w:t xml:space="preserve">. For these reasons, a subset of the most important variables were chosen before modelling began. This entailed first eliminating outliers, then comparing important variables from ANOVA as well as random forests and cforests. The literature implies that cforests would suit the data for this project as it is unbiased and not limited to linear theory</w:t>
+      </w:r>
+      <w:r>
+        <w:t xml:space="preserve"> </w:t>
+      </w:r>
+      <w:r>
+        <w:t xml:space="preserve">(Strobl et al. 2007)</w:t>
+      </w:r>
+      <w:r>
+        <w:t xml:space="preserve">.</w:t>
+      </w:r>
+    </w:p>
+    <w:p>
+      <w:pPr>
+        <w:pStyle w:val="Heading2"/>
+      </w:pPr>
+      <w:bookmarkStart w:id="70" w:name="model-selection"/>
+      <w:bookmarkEnd w:id="70"/>
+      <w:r>
+        <w:t xml:space="preserve">3.4 Model selection</w:t>
+      </w:r>
+    </w:p>
+    <w:p>
+      <w:pPr>
+        <w:pStyle w:val="Heading2"/>
+      </w:pPr>
+      <w:bookmarkStart w:id="71" w:name="model-comparison-model-averaging"/>
+      <w:bookmarkEnd w:id="71"/>
+      <w:r>
+        <w:t xml:space="preserve">3.5 Model comparison, Model averaging</w:t>
       </w:r>
     </w:p>
     <w:p>
@@ -3676,31 +3796,67 @@
         </w:numPr>
       </w:pPr>
       <w:r>
-        <w:t xml:space="preserve">categorical</w:t>
-      </w:r>
-    </w:p>
-    <w:p>
-      <w:pPr>
-        <w:pStyle w:val="Compact"/>
-        <w:numPr>
-          <w:numId w:val="1011"/>
-          <w:ilvl w:val="0"/>
-        </w:numPr>
-      </w:pPr>
-      <w:r>
-        <w:t xml:space="preserve">numerical</w:t>
-      </w:r>
-    </w:p>
-    <w:p>
-      <w:pPr>
-        <w:pStyle w:val="Compact"/>
-        <w:numPr>
-          <w:numId w:val="1011"/>
-          <w:ilvl w:val="0"/>
-        </w:numPr>
-      </w:pPr>
-      <w:r>
-        <w:t xml:space="preserve">significant cleaning</w:t>
+        <w:t xml:space="preserve">need for statistical measurements</w:t>
+      </w:r>
+    </w:p>
+    <w:p>
+      <w:pPr>
+        <w:pStyle w:val="Heading2"/>
+      </w:pPr>
+      <w:bookmarkStart w:id="72" w:name="bottom-line-translation"/>
+      <w:bookmarkEnd w:id="72"/>
+      <w:r>
+        <w:t xml:space="preserve">3.6 Bottom line translation</w:t>
+      </w:r>
+    </w:p>
+    <w:p>
+      <w:pPr>
+        <w:pStyle w:val="Heading2"/>
+      </w:pPr>
+      <w:bookmarkStart w:id="73" w:name="conclusionlink-to-next-chapter"/>
+      <w:bookmarkEnd w:id="73"/>
+      <w:r>
+        <w:t xml:space="preserve">3.7 Conclusion/Link to next chapter</w:t>
+      </w:r>
+    </w:p>
+    <w:p>
+      <w:pPr>
+        <w:pStyle w:val="Heading2"/>
+      </w:pPr>
+      <w:bookmarkStart w:id="74" w:name="regression"/>
+      <w:bookmarkEnd w:id="74"/>
+      <w:r>
+        <w:t xml:space="preserve">Regression</w:t>
+      </w:r>
+    </w:p>
+    <w:p>
+      <w:pPr>
+        <w:pStyle w:val="SourceCode"/>
+      </w:pPr>
+      <w:r>
+        <w:rPr>
+          <w:rStyle w:val="VerbatimChar"/>
+        </w:rPr>
+        <w:t xml:space="preserve">* tried predicting return per dollar as a numeric outcome.</w:t>
+      </w:r>
+      <w:r>
+        <w:br w:type="textWrapping"/>
+      </w:r>
+      <w:r>
+        <w:rPr>
+          <w:rStyle w:val="VerbatimChar"/>
+        </w:rPr>
+        <w:t xml:space="preserve">    * proved very difficult. Find error rate compared to just guessing the mean. Not far off.</w:t>
+      </w:r>
+    </w:p>
+    <w:p>
+      <w:pPr>
+        <w:pStyle w:val="Heading2"/>
+      </w:pPr>
+      <w:bookmarkStart w:id="75" w:name="bayesian-network"/>
+      <w:bookmarkEnd w:id="75"/>
+      <w:r>
+        <w:t xml:space="preserve">Bayesian Network</w:t>
       </w:r>
     </w:p>
     <w:p>
@@ -3708,23 +3864,26 @@
         <w:pStyle w:val="Compact"/>
         <w:numPr>
           <w:numId w:val="1012"/>
-          <w:ilvl w:val="1"/>
-        </w:numPr>
-      </w:pPr>
-      <w:r>
-        <w:t xml:space="preserve">cost sometimes entered in as hours. ie $24 entered as 24 hours</w:t>
-      </w:r>
-    </w:p>
-    <w:p>
-      <w:pPr>
-        <w:pStyle w:val="Compact"/>
-        <w:numPr>
-          <w:numId w:val="1011"/>
           <w:ilvl w:val="0"/>
         </w:numPr>
       </w:pPr>
       <w:r>
-        <w:t xml:space="preserve">engineered variables</w:t>
+        <w:t xml:space="preserve">could not handle</w:t>
+      </w:r>
+      <w:r>
+        <w:t xml:space="preserve"> </w:t>
+      </w:r>
+      <w:r>
+        <w:rPr>
+          <w:i/>
+        </w:rPr>
+        <w:t xml:space="preserve">any</w:t>
+      </w:r>
+      <w:r>
+        <w:t xml:space="preserve"> </w:t>
+      </w:r>
+      <w:r>
+        <w:t xml:space="preserve">numeric variables, had to discretise all numeric vars</w:t>
       </w:r>
     </w:p>
     <w:p>
@@ -3736,7 +3895,7 @@
         </w:numPr>
       </w:pPr>
       <w:r>
-        <w:t xml:space="preserve">grep through project names to create categories - categories developed with case study manager</w:t>
+        <w:t xml:space="preserve">used normalised numeric variables</w:t>
       </w:r>
     </w:p>
     <w:p>
@@ -3748,7 +3907,7 @@
         </w:numPr>
       </w:pPr>
       <w:r>
-        <w:t xml:space="preserve">return per dollar = (invoiced - cost)/cost</w:t>
+        <w:t xml:space="preserve">I did this by making a hierarchical dendrogram to visualise the clusters</w:t>
       </w:r>
     </w:p>
     <w:p>
@@ -3760,19 +3919,7 @@
         </w:numPr>
       </w:pPr>
       <w:r>
-        <w:t xml:space="preserve">hours analysed to produce: employee position that performed majority of the hours</w:t>
-      </w:r>
-    </w:p>
-    <w:p>
-      <w:pPr>
-        <w:pStyle w:val="Compact"/>
-        <w:numPr>
-          <w:numId w:val="1014"/>
-          <w:ilvl w:val="2"/>
-        </w:numPr>
-      </w:pPr>
-      <w:r>
-        <w:t xml:space="preserve">% of hours completed by majority position</w:t>
+        <w:t xml:space="preserve">then I chose the number of clusters, drew the red rectangle</w:t>
       </w:r>
     </w:p>
     <w:p>
@@ -3784,7 +3931,7 @@
         </w:numPr>
       </w:pPr>
       <w:r>
-        <w:t xml:space="preserve">timespan based on timesheet entries as well as number of days with hours recorded</w:t>
+        <w:t xml:space="preserve">summarised the clusters to find max and min values for the variable within each cluster. Rounded this value up</w:t>
       </w:r>
     </w:p>
     <w:p>
@@ -3796,197 +3943,14 @@
         </w:numPr>
       </w:pPr>
       <w:r>
-        <w:t xml:space="preserve">number of workers on project based on timesheet entries</w:t>
+        <w:t xml:space="preserve">manually discretised variable using rounded values</w:t>
       </w:r>
     </w:p>
     <w:p>
       <w:pPr>
         <w:pStyle w:val="Compact"/>
         <w:numPr>
-          <w:numId w:val="1013"/>
-          <w:ilvl w:val="1"/>
-        </w:numPr>
-      </w:pPr>
-      <w:r>
-        <w:t xml:space="preserve">client characteristics such as mean total amount invoiced for a repeat client</w:t>
-      </w:r>
-    </w:p>
-    <w:p>
-      <w:pPr>
-        <w:pStyle w:val="Compact"/>
-        <w:numPr>
-          <w:numId w:val="1011"/>
-          <w:ilvl w:val="0"/>
-        </w:numPr>
-      </w:pPr>
-      <w:r>
-        <w:t xml:space="preserve">amount of missingness</w:t>
-      </w:r>
-    </w:p>
-    <w:p>
-      <w:pPr>
-        <w:pStyle w:val="Heading2"/>
-      </w:pPr>
-      <w:bookmarkStart w:id="64" w:name="variable-selection"/>
-      <w:bookmarkEnd w:id="64"/>
-      <w:r>
-        <w:t xml:space="preserve">3.3 Variable selection</w:t>
-      </w:r>
-    </w:p>
-    <w:p>
-      <w:pPr>
-        <w:pStyle w:val="Compact"/>
-        <w:numPr>
-          <w:numId w:val="1015"/>
-          <w:ilvl w:val="0"/>
-        </w:numPr>
-      </w:pPr>
-      <w:r>
-        <w:t xml:space="preserve">combination of cforest, anova, random forest</w:t>
-      </w:r>
-    </w:p>
-    <w:p>
-      <w:pPr>
-        <w:pStyle w:val="Heading1"/>
-      </w:pPr>
-      <w:bookmarkStart w:id="65" w:name="chapter-method"/>
-      <w:bookmarkEnd w:id="65"/>
-      <w:r>
-        <w:t xml:space="preserve">Chapter ? Method</w:t>
-      </w:r>
-    </w:p>
-    <w:p>
-      <w:pPr>
-        <w:pStyle w:val="Heading2"/>
-      </w:pPr>
-      <w:bookmarkStart w:id="66" w:name="regression"/>
-      <w:bookmarkEnd w:id="66"/>
-      <w:r>
-        <w:t xml:space="preserve">Regression</w:t>
-      </w:r>
-    </w:p>
-    <w:p>
-      <w:pPr>
-        <w:pStyle w:val="SourceCode"/>
-      </w:pPr>
-      <w:r>
-        <w:rPr>
-          <w:rStyle w:val="VerbatimChar"/>
-        </w:rPr>
-        <w:t xml:space="preserve">* tried predicting return per dollar as a numeric outcome.</w:t>
-      </w:r>
-      <w:r>
-        <w:br w:type="textWrapping"/>
-      </w:r>
-      <w:r>
-        <w:rPr>
-          <w:rStyle w:val="VerbatimChar"/>
-        </w:rPr>
-        <w:t xml:space="preserve">    * proved very difficult. Find error rate compared to just guessing the mean. Not far off.</w:t>
-      </w:r>
-    </w:p>
-    <w:p>
-      <w:pPr>
-        <w:pStyle w:val="Heading2"/>
-      </w:pPr>
-      <w:bookmarkStart w:id="67" w:name="bayesian-network"/>
-      <w:bookmarkEnd w:id="67"/>
-      <w:r>
-        <w:t xml:space="preserve">Bayesian Network</w:t>
-      </w:r>
-    </w:p>
-    <w:p>
-      <w:pPr>
-        <w:pStyle w:val="Compact"/>
-        <w:numPr>
-          <w:numId w:val="1016"/>
-          <w:ilvl w:val="0"/>
-        </w:numPr>
-      </w:pPr>
-      <w:r>
-        <w:t xml:space="preserve">could not handle</w:t>
-      </w:r>
-      <w:r>
-        <w:t xml:space="preserve"> </w:t>
-      </w:r>
-      <w:r>
-        <w:rPr>
-          <w:i/>
-        </w:rPr>
-        <w:t xml:space="preserve">any</w:t>
-      </w:r>
-      <w:r>
-        <w:t xml:space="preserve"> </w:t>
-      </w:r>
-      <w:r>
-        <w:t xml:space="preserve">numeric variables, had to discretise all numeric vars</w:t>
-      </w:r>
-    </w:p>
-    <w:p>
-      <w:pPr>
-        <w:pStyle w:val="Compact"/>
-        <w:numPr>
-          <w:numId w:val="1017"/>
-          <w:ilvl w:val="1"/>
-        </w:numPr>
-      </w:pPr>
-      <w:r>
-        <w:t xml:space="preserve">used normalised numeric variables</w:t>
-      </w:r>
-    </w:p>
-    <w:p>
-      <w:pPr>
-        <w:pStyle w:val="Compact"/>
-        <w:numPr>
-          <w:numId w:val="1017"/>
-          <w:ilvl w:val="1"/>
-        </w:numPr>
-      </w:pPr>
-      <w:r>
-        <w:t xml:space="preserve">I did this by making a hierarchical dendrogram to visualise the clusters</w:t>
-      </w:r>
-    </w:p>
-    <w:p>
-      <w:pPr>
-        <w:pStyle w:val="Compact"/>
-        <w:numPr>
-          <w:numId w:val="1017"/>
-          <w:ilvl w:val="1"/>
-        </w:numPr>
-      </w:pPr>
-      <w:r>
-        <w:t xml:space="preserve">then I chose the number of clusters, drew the red rectangle</w:t>
-      </w:r>
-    </w:p>
-    <w:p>
-      <w:pPr>
-        <w:pStyle w:val="Compact"/>
-        <w:numPr>
-          <w:numId w:val="1017"/>
-          <w:ilvl w:val="1"/>
-        </w:numPr>
-      </w:pPr>
-      <w:r>
-        <w:t xml:space="preserve">summarised the clusters to find max and min values for the variable within each cluster. Rounded this value up</w:t>
-      </w:r>
-    </w:p>
-    <w:p>
-      <w:pPr>
-        <w:pStyle w:val="Compact"/>
-        <w:numPr>
-          <w:numId w:val="1017"/>
-          <w:ilvl w:val="1"/>
-        </w:numPr>
-      </w:pPr>
-      <w:r>
-        <w:t xml:space="preserve">manually discretised variable using rounded values</w:t>
-      </w:r>
-    </w:p>
-    <w:p>
-      <w:pPr>
-        <w:pStyle w:val="Compact"/>
-        <w:numPr>
-          <w:numId w:val="1016"/>
+          <w:numId w:val="1012"/>
           <w:ilvl w:val="0"/>
         </w:numPr>
       </w:pPr>
@@ -4018,7 +3982,7 @@
       <w:pPr>
         <w:pStyle w:val="Compact"/>
         <w:numPr>
-          <w:numId w:val="1018"/>
+          <w:numId w:val="1014"/>
           <w:ilvl w:val="0"/>
         </w:numPr>
       </w:pPr>
@@ -4030,7 +3994,7 @@
       <w:pPr>
         <w:pStyle w:val="Compact"/>
         <w:numPr>
-          <w:numId w:val="1019"/>
+          <w:numId w:val="1015"/>
           <w:ilvl w:val="1"/>
         </w:numPr>
       </w:pPr>
@@ -4042,7 +4006,7 @@
       <w:pPr>
         <w:pStyle w:val="Compact"/>
         <w:numPr>
-          <w:numId w:val="1019"/>
+          <w:numId w:val="1015"/>
           <w:ilvl w:val="1"/>
         </w:numPr>
       </w:pPr>
@@ -4498,7 +4462,7 @@
     <w:p>
       <w:pPr>
         <w:numPr>
-          <w:numId w:val="1020"/>
+          <w:numId w:val="1016"/>
           <w:ilvl w:val="0"/>
         </w:numPr>
       </w:pPr>
@@ -4510,7 +4474,7 @@
       <w:pPr>
         <w:pStyle w:val="Compact"/>
         <w:numPr>
-          <w:numId w:val="1020"/>
+          <w:numId w:val="1016"/>
           <w:ilvl w:val="0"/>
         </w:numPr>
       </w:pPr>
@@ -4522,7 +4486,7 @@
       <w:pPr>
         <w:pStyle w:val="Compact"/>
         <w:numPr>
-          <w:numId w:val="1020"/>
+          <w:numId w:val="1016"/>
           <w:ilvl w:val="0"/>
         </w:numPr>
       </w:pPr>
@@ -4534,7 +4498,7 @@
       <w:pPr>
         <w:pStyle w:val="Compact"/>
         <w:numPr>
-          <w:numId w:val="1020"/>
+          <w:numId w:val="1016"/>
           <w:ilvl w:val="0"/>
         </w:numPr>
       </w:pPr>
@@ -4546,7 +4510,7 @@
       <w:pPr>
         <w:pStyle w:val="Compact"/>
         <w:numPr>
-          <w:numId w:val="1020"/>
+          <w:numId w:val="1016"/>
           <w:ilvl w:val="0"/>
         </w:numPr>
       </w:pPr>
@@ -4558,7 +4522,7 @@
       <w:pPr>
         <w:pStyle w:val="Compact"/>
         <w:numPr>
-          <w:numId w:val="1020"/>
+          <w:numId w:val="1016"/>
           <w:ilvl w:val="0"/>
         </w:numPr>
       </w:pPr>
@@ -4570,7 +4534,7 @@
       <w:pPr>
         <w:pStyle w:val="Compact"/>
         <w:numPr>
-          <w:numId w:val="1020"/>
+          <w:numId w:val="1016"/>
           <w:ilvl w:val="0"/>
         </w:numPr>
       </w:pPr>
@@ -4581,7 +4545,7 @@
     <w:p>
       <w:pPr>
         <w:numPr>
-          <w:numId w:val="1020"/>
+          <w:numId w:val="1016"/>
           <w:ilvl w:val="0"/>
         </w:numPr>
       </w:pPr>
@@ -4869,8 +4833,8 @@
       <w:pPr>
         <w:pStyle w:val="Heading2"/>
       </w:pPr>
-      <w:bookmarkStart w:id="68" w:name="boosted-trees"/>
-      <w:bookmarkEnd w:id="68"/>
+      <w:bookmarkStart w:id="76" w:name="boosted-trees"/>
+      <w:bookmarkEnd w:id="76"/>
       <w:r>
         <w:t xml:space="preserve">Boosted Trees</w:t>
       </w:r>
@@ -4879,8 +4843,8 @@
       <w:pPr>
         <w:pStyle w:val="Heading3"/>
       </w:pPr>
-      <w:bookmarkStart w:id="69" w:name="advantages"/>
-      <w:bookmarkEnd w:id="69"/>
+      <w:bookmarkStart w:id="77" w:name="advantages"/>
+      <w:bookmarkEnd w:id="77"/>
       <w:r>
         <w:t xml:space="preserve">Advantages</w:t>
       </w:r>
@@ -4935,6 +4899,251 @@
     </w:p>
     <w:p>
       <w:pPr>
+        <w:pStyle w:val="Heading1"/>
+      </w:pPr>
+      <w:bookmarkStart w:id="78" w:name="results---over-5-pages-up-to-20-pages"/>
+      <w:bookmarkEnd w:id="78"/>
+      <w:r>
+        <w:t xml:space="preserve">Results - over 5 pages, up to 20 pages</w:t>
+      </w:r>
+    </w:p>
+    <w:p>
+      <w:r>
+        <w:t xml:space="preserve">Guidelines: * Outlines what you found out in relation to your research questions or hypotheses, presented in figures and in written text. * Results contain the facts of your research. Often you will include a brief comment on the significance of key results, with the expectation that more generalised comments about results will be made in the Discussion section.</w:t>
+      </w:r>
+    </w:p>
+    <w:p>
+      <w:r>
+        <w:t xml:space="preserve">Which results to discuss * restate research questions and hypotheses. can we predict profitability? ofocurse you can make a prediction, real question might be is it worthwhile for the business to engage in this activity? we will look at this as a bottom line analysis. acknowledge that it may be worthwhile for other reasons such as confidence and transparency in historic projects. * important variables: cforest diagram vs anova vs random forest * which variables were chosen for machine learning analysis * first tried random forest predicting return per dollar * fail, why - for discussion * moved on to predicting yes or no profitability. * tried: random forest, logistic regression, gradient boosted trees, naiive bayes (baseline), bayesian networks * boosted trees could handle the missing data, whereas for all? other methods I had to narrow down data to complete data * used MICE package - explain what this is in method. * comparison of predictive accuracy of all methods. non are significantly better than the other.</w:t>
+      </w:r>
+    </w:p>
+    <w:p>
+      <w:pPr>
+        <w:numPr>
+          <w:numId w:val="1017"/>
+          <w:ilvl w:val="0"/>
+        </w:numPr>
+      </w:pPr>
+      <w:r>
+        <w:t xml:space="preserve">tried model averaging - comparison to other methods.</w:t>
+      </w:r>
+    </w:p>
+    <w:p>
+      <w:pPr>
+        <w:pStyle w:val="Compact"/>
+        <w:numPr>
+          <w:numId w:val="1017"/>
+          <w:ilvl w:val="0"/>
+        </w:numPr>
+      </w:pPr>
+      <w:r>
+        <w:t xml:space="preserve">bottom line analysis - run 1000 times to get confidence interval around the line.</w:t>
+      </w:r>
+    </w:p>
+    <w:p>
+      <w:pPr>
+        <w:pStyle w:val="Compact"/>
+        <w:numPr>
+          <w:numId w:val="1018"/>
+          <w:ilvl w:val="1"/>
+        </w:numPr>
+      </w:pPr>
+      <w:r>
+        <w:t xml:space="preserve">should the business adopt the model?</w:t>
+      </w:r>
+    </w:p>
+    <w:p>
+      <w:pPr>
+        <w:numPr>
+          <w:numId w:val="1017"/>
+          <w:ilvl w:val="0"/>
+        </w:numPr>
+      </w:pPr>
+      <w:r>
+        <w:t xml:space="preserve">to address the problem of trust and create insight to the past data - nearest neighbour algorithm. This also mimics the case based reasoning approach</w:t>
+      </w:r>
+    </w:p>
+    <w:p>
+      <w:pPr>
+        <w:pStyle w:val="Heading1"/>
+      </w:pPr>
+      <w:bookmarkStart w:id="79" w:name="discussion---10-to-20-pages"/>
+      <w:bookmarkEnd w:id="79"/>
+      <w:r>
+        <w:t xml:space="preserve">Discussion - 10 to 20 pages</w:t>
+      </w:r>
+    </w:p>
+    <w:p>
+      <w:r>
+        <w:t xml:space="preserve">The Discussion section:</w:t>
+      </w:r>
+    </w:p>
+    <w:p>
+      <w:r>
+        <w:t xml:space="preserve">comments on your results; explains what your results mean; interprets your results in a wider context; indicates which results were expected or unexpected; provides explanations for unexpected results. The Discussion should also relate your specific results to previous research or theory. You should point out what the limitations were of your study, and note any questions that remain unanswered. The Discussion CAN also include Conclusions/Future Research.</w:t>
+      </w:r>
+    </w:p>
+    <w:p>
+      <w:pPr>
+        <w:pStyle w:val="Compact"/>
+        <w:numPr>
+          <w:numId w:val="1019"/>
+          <w:ilvl w:val="0"/>
+        </w:numPr>
+      </w:pPr>
+      <w:r>
+        <w:t xml:space="preserve">cannot predict return per dollar. may be that this is much to specific for the volume of data available, may be that the project variation is not captured by the type of data available</w:t>
+      </w:r>
+    </w:p>
+    <w:p>
+      <w:pPr>
+        <w:pStyle w:val="Compact"/>
+        <w:numPr>
+          <w:numId w:val="1019"/>
+          <w:ilvl w:val="0"/>
+        </w:numPr>
+      </w:pPr>
+      <w:r>
+        <w:t xml:space="preserve">simpler task of predicting profitability or not does provide predictive accuracy well above random chance and also above our base measure - naiive bayes, but maybe not significantly? question of whether the 0.05 significance is appropriate</w:t>
+      </w:r>
+    </w:p>
+    <w:p>
+      <w:pPr>
+        <w:pStyle w:val="Compact"/>
+        <w:numPr>
+          <w:numId w:val="1019"/>
+          <w:ilvl w:val="0"/>
+        </w:numPr>
+      </w:pPr>
+      <w:r>
+        <w:t xml:space="preserve">how many trials do I need to do to make it significant?!</w:t>
+      </w:r>
+    </w:p>
+    <w:p>
+      <w:pPr>
+        <w:pStyle w:val="Compact"/>
+        <w:numPr>
+          <w:numId w:val="1019"/>
+          <w:ilvl w:val="0"/>
+        </w:numPr>
+      </w:pPr>
+      <w:r>
+        <w:t xml:space="preserve">best models are gradient boosted trees and logistic regression. why? can hypothesis but not really</w:t>
+      </w:r>
+    </w:p>
+    <w:p>
+      <w:pPr>
+        <w:pStyle w:val="Compact"/>
+        <w:numPr>
+          <w:numId w:val="1020"/>
+          <w:ilvl w:val="1"/>
+        </w:numPr>
+      </w:pPr>
+      <w:r>
+        <w:t xml:space="preserve">this shows the profitability can be predicted with some success, but real question is, is it financially viable?</w:t>
+      </w:r>
+    </w:p>
+    <w:p>
+      <w:pPr>
+        <w:pStyle w:val="Compact"/>
+        <w:numPr>
+          <w:numId w:val="1019"/>
+          <w:ilvl w:val="0"/>
+        </w:numPr>
+      </w:pPr>
+      <w:r>
+        <w:t xml:space="preserve">depending what the bottom line plot shows - yes or no.</w:t>
+      </w:r>
+    </w:p>
+    <w:p>
+      <w:pPr>
+        <w:pStyle w:val="Compact"/>
+        <w:numPr>
+          <w:numId w:val="1019"/>
+          <w:ilvl w:val="0"/>
+        </w:numPr>
+      </w:pPr>
+      <w:r>
+        <w:t xml:space="preserve">compare to past research. problems with past research and does this solve any of those?</w:t>
+      </w:r>
+    </w:p>
+    <w:p>
+      <w:pPr>
+        <w:pStyle w:val="Compact"/>
+        <w:numPr>
+          <w:numId w:val="1021"/>
+          <w:ilvl w:val="1"/>
+        </w:numPr>
+      </w:pPr>
+      <w:r>
+        <w:t xml:space="preserve">poor user uptake - future work?</w:t>
+      </w:r>
+    </w:p>
+    <w:p>
+      <w:pPr>
+        <w:pStyle w:val="Compact"/>
+        <w:numPr>
+          <w:numId w:val="1021"/>
+          <w:ilvl w:val="1"/>
+        </w:numPr>
+      </w:pPr>
+      <w:r>
+        <w:t xml:space="preserve">lack of trust - nearest neighbour must be presented with results - case bsaed reasoning</w:t>
+      </w:r>
+    </w:p>
+    <w:p>
+      <w:pPr>
+        <w:pStyle w:val="Compact"/>
+        <w:numPr>
+          <w:numId w:val="1022"/>
+          <w:ilvl w:val="2"/>
+        </w:numPr>
+      </w:pPr>
+      <w:r>
+        <w:t xml:space="preserve">results from boosted tree shows partial dependence plots - insight.</w:t>
+      </w:r>
+    </w:p>
+    <w:p>
+      <w:pPr>
+        <w:pStyle w:val="Compact"/>
+        <w:numPr>
+          <w:numId w:val="1021"/>
+          <w:ilvl w:val="1"/>
+        </w:numPr>
+      </w:pPr>
+      <w:r>
+        <w:t xml:space="preserve">never been applied to a consultant within construction industry. has been applied lots to software</w:t>
+      </w:r>
+    </w:p>
+    <w:p>
+      <w:pPr>
+        <w:pStyle w:val="Compact"/>
+        <w:numPr>
+          <w:numId w:val="1023"/>
+          <w:ilvl w:val="2"/>
+        </w:numPr>
+      </w:pPr>
+      <w:r>
+        <w:t xml:space="preserve">still has the potential to help with the way the industry is structured - hinges on user uptake.</w:t>
+      </w:r>
+    </w:p>
+    <w:p>
+      <w:pPr>
+        <w:pStyle w:val="Heading1"/>
+      </w:pPr>
+      <w:bookmarkStart w:id="80" w:name="conclusion-1"/>
+      <w:bookmarkEnd w:id="80"/>
+      <w:r>
+        <w:t xml:space="preserve">Conclusion</w:t>
+      </w:r>
+    </w:p>
+    <w:p>
+      <w:r>
+        <w:t xml:space="preserve">Future work * user testing on trust levels of prediction with nearest neighbour</w:t>
+      </w:r>
+    </w:p>
+    <w:p>
+      <w:pPr>
         <w:pStyle w:val="Bibliography"/>
       </w:pPr>
       <w:r>
@@ -4955,7 +5164,7 @@
       <w:r>
         <w:t xml:space="preserve">18 (2): 161–72. doi:</w:t>
       </w:r>
-      <w:hyperlink r:id="rId70">
+      <w:hyperlink r:id="rId81">
         <w:r>
           <w:rPr>
             <w:rStyle w:val="Link"/>
@@ -5020,7 +5229,7 @@
       <w:r>
         <w:t xml:space="preserve">29 (5): 568–76. doi:</w:t>
       </w:r>
-      <w:hyperlink r:id="rId71">
+      <w:hyperlink r:id="rId82">
         <w:r>
           <w:rPr>
             <w:rStyle w:val="Link"/>
@@ -5060,7 +5269,7 @@
         <w:pStyle w:val="Bibliography"/>
       </w:pPr>
       <w:r>
-        <w:t xml:space="preserve">Breiman, Leo. 2001. “Random Forests.” Journal Article.</w:t>
+        <w:t xml:space="preserve">Breiman, Leo. 1996. “Bagging Predictors.” Journal Article.</w:t>
       </w:r>
       <w:r>
         <w:t xml:space="preserve"> </w:t>
@@ -5075,9 +5284,32 @@
         <w:t xml:space="preserve"> </w:t>
       </w:r>
       <w:r>
+        <w:t xml:space="preserve">24 (2): 123–40.</w:t>
+      </w:r>
+    </w:p>
+    <w:p>
+      <w:pPr>
+        <w:pStyle w:val="Bibliography"/>
+      </w:pPr>
+      <w:r>
+        <w:t xml:space="preserve">———. 2001a. “Random Forests.” Journal Article.</w:t>
+      </w:r>
+      <w:r>
+        <w:t xml:space="preserve"> </w:t>
+      </w:r>
+      <w:r>
+        <w:rPr>
+          <w:i/>
+        </w:rPr>
+        <w:t xml:space="preserve">Machine Learning</w:t>
+      </w:r>
+      <w:r>
+        <w:t xml:space="preserve"> </w:t>
+      </w:r>
+      <w:r>
         <w:t xml:space="preserve">45 (1): 5–32. doi:</w:t>
       </w:r>
-      <w:hyperlink r:id="rId72">
+      <w:hyperlink r:id="rId83">
         <w:r>
           <w:rPr>
             <w:rStyle w:val="Link"/>
@@ -5094,9 +5326,97 @@
         <w:pStyle w:val="Bibliography"/>
       </w:pPr>
       <w:r>
+        <w:t xml:space="preserve">———. 2001b. “Statistical Modeling: The Two Cultures (with Comments and a Rejoinder by the Author).” Journal Article.</w:t>
+      </w:r>
+      <w:r>
+        <w:t xml:space="preserve"> </w:t>
+      </w:r>
+      <w:r>
+        <w:rPr>
+          <w:i/>
+        </w:rPr>
+        <w:t xml:space="preserve">Statistical Science</w:t>
+      </w:r>
+      <w:r>
+        <w:t xml:space="preserve"> </w:t>
+      </w:r>
+      <w:r>
+        <w:t xml:space="preserve">16 (3): 199–231.</w:t>
+      </w:r>
+    </w:p>
+    <w:p>
+      <w:pPr>
+        <w:pStyle w:val="Bibliography"/>
+      </w:pPr>
+      <w:r>
+        <w:t xml:space="preserve">Breiman, Leo, and Adele Cutler. 2005. “Random Forests.” Journal Article.</w:t>
+      </w:r>
+      <w:r>
+        <w:t xml:space="preserve"> </w:t>
+      </w:r>
+      <w:hyperlink r:id="rId84">
+        <w:r>
+          <w:rPr>
+            <w:rStyle w:val="Link"/>
+          </w:rPr>
+          <w:t xml:space="preserve">https://www.stat.berkeley.edu/~breiman/RandomForests/cc_home.htm</w:t>
+        </w:r>
+      </w:hyperlink>
+      <w:r>
+        <w:t xml:space="preserve">.</w:t>
+      </w:r>
+    </w:p>
+    <w:p>
+      <w:pPr>
+        <w:pStyle w:val="Bibliography"/>
+      </w:pPr>
+      <w:r>
+        <w:t xml:space="preserve">Byun, Hyeran, and Seong-Whan Lee. 2002. “Applications of Support Vector Machines for Pattern Recognition: A Survey.” Book Section. In</w:t>
+      </w:r>
+      <w:r>
+        <w:t xml:space="preserve"> </w:t>
+      </w:r>
+      <w:r>
+        <w:rPr>
+          <w:i/>
+        </w:rPr>
+        <w:t xml:space="preserve">Pattern Recognition with Support Vector Machines</w:t>
+      </w:r>
+      <w:r>
+        <w:t xml:space="preserve">, 213–36. Springer.</w:t>
+      </w:r>
+    </w:p>
+    <w:p>
+      <w:pPr>
+        <w:pStyle w:val="Bibliography"/>
+      </w:pPr>
+      <w:r>
+        <w:t xml:space="preserve">Carrizosa, Emilio, Belen Martin-Barragan, and Dolores Romero Morales. 2010. “Binarized Support Vector Machines.” Journal Article.</w:t>
+      </w:r>
+      <w:r>
+        <w:t xml:space="preserve"> </w:t>
+      </w:r>
+      <w:r>
+        <w:rPr>
+          <w:i/>
+        </w:rPr>
+        <w:t xml:space="preserve">INFORMS Journal on Computing</w:t>
+      </w:r>
+      <w:r>
+        <w:t xml:space="preserve"> </w:t>
+      </w:r>
+      <w:r>
+        <w:t xml:space="preserve">22 (1): 154–67.</w:t>
+      </w:r>
+    </w:p>
+    <w:p>
+      <w:pPr>
+        <w:pStyle w:val="Bibliography"/>
+      </w:pPr>
+      <w:r>
         <w:t xml:space="preserve">Caruana, Rich, and Alexandru Niculescu-Mizil. “An Empirical Comparison of Supervised Learning Algorithms.” Conference Proceedings. In, 148:161–68. ACM. doi:</w:t>
       </w:r>
-      <w:hyperlink r:id="rId73">
+      <w:hyperlink r:id="rId85">
         <w:r>
           <w:rPr>
             <w:rStyle w:val="Link"/>
@@ -5136,6 +5456,26 @@
         <w:pStyle w:val="Bibliography"/>
       </w:pPr>
       <w:r>
+        <w:t xml:space="preserve">Davenport, Thomas H, and Jeanne G Harris. 2007.</w:t>
+      </w:r>
+      <w:r>
+        <w:t xml:space="preserve"> </w:t>
+      </w:r>
+      <w:r>
+        <w:rPr>
+          <w:i/>
+        </w:rPr>
+        <w:t xml:space="preserve">Competing on Analytics: The New Science of Winning</w:t>
+      </w:r>
+      <w:r>
+        <w:t xml:space="preserve">. Book. Harvard Business Press.</w:t>
+      </w:r>
+    </w:p>
+    <w:p>
+      <w:pPr>
+        <w:pStyle w:val="Bibliography"/>
+      </w:pPr>
+      <w:r>
         <w:t xml:space="preserve">Dissanayaka, Sunil M, and Mohan M Kumaraswamy. 1999. “Evaluation of Factors Affecting Time and Cost Performance in Hong Kong Building Projects.” Journal Article.</w:t>
       </w:r>
       <w:r>
@@ -5182,6 +5522,29 @@
         <w:pStyle w:val="Bibliography"/>
       </w:pPr>
       <w:r>
+        <w:t xml:space="preserve">Elith, Jane, John R Leathwick, and Trevor Hastie. 2008. “A Working Guide to Boosted Regression Trees.” Journal Article.</w:t>
+      </w:r>
+      <w:r>
+        <w:t xml:space="preserve"> </w:t>
+      </w:r>
+      <w:r>
+        <w:rPr>
+          <w:i/>
+        </w:rPr>
+        <w:t xml:space="preserve">Journal of Animal Ecology</w:t>
+      </w:r>
+      <w:r>
+        <w:t xml:space="preserve"> </w:t>
+      </w:r>
+      <w:r>
+        <w:t xml:space="preserve">77 (4): 802–13.</w:t>
+      </w:r>
+    </w:p>
+    <w:p>
+      <w:pPr>
+        <w:pStyle w:val="Bibliography"/>
+      </w:pPr>
+      <w:r>
         <w:t xml:space="preserve">Finnie, Gavin R, Gerhard E Wittig, and Jean-Marc Desharnais. 1997. “A Comparison of Software Effort Estimation Techniques: Using Function Points with Neural Networks, Case-Based Reasoning and Regression Models.” Journal Article.</w:t>
       </w:r>
       <w:r>
@@ -5236,6 +5599,26 @@
         <w:pStyle w:val="Bibliography"/>
       </w:pPr>
       <w:r>
+        <w:t xml:space="preserve">Harrell, Frank E. 2013.</w:t>
+      </w:r>
+      <w:r>
+        <w:t xml:space="preserve"> </w:t>
+      </w:r>
+      <w:r>
+        <w:rPr>
+          <w:i/>
+        </w:rPr>
+        <w:t xml:space="preserve">Regression Modeling Strategies: With Applications to Linear Models, Logistic Regression, and Survival Analysis</w:t>
+      </w:r>
+      <w:r>
+        <w:t xml:space="preserve">. Book. Springer Science &amp; Business Media.</w:t>
+      </w:r>
+    </w:p>
+    <w:p>
+      <w:pPr>
+        <w:pStyle w:val="Bibliography"/>
+      </w:pPr>
+      <w:r>
         <w:t xml:space="preserve">Harris, Hank. 1999. “Risky Business.” Journal Article.</w:t>
       </w:r>
       <w:r>
@@ -5256,7 +5639,7 @@
       <w:r>
         <w:t xml:space="preserve"> </w:t>
       </w:r>
-      <w:hyperlink r:id="rId74">
+      <w:hyperlink r:id="rId86">
         <w:r>
           <w:rPr>
             <w:rStyle w:val="Link"/>
@@ -5290,7 +5673,7 @@
       <w:r>
         <w:t xml:space="preserve"> </w:t>
       </w:r>
-      <w:hyperlink r:id="rId75">
+      <w:hyperlink r:id="rId87">
         <w:r>
           <w:rPr>
             <w:rStyle w:val="Link"/>
@@ -5307,6 +5690,49 @@
         <w:pStyle w:val="Bibliography"/>
       </w:pPr>
       <w:r>
+        <w:t xml:space="preserve">Haykin, Simon, and Neural Network. 2004. “A Comprehensive Foundation.” Journal Article.</w:t>
+      </w:r>
+      <w:r>
+        <w:t xml:space="preserve"> </w:t>
+      </w:r>
+      <w:r>
+        <w:rPr>
+          <w:i/>
+        </w:rPr>
+        <w:t xml:space="preserve">Neural Networks</w:t>
+      </w:r>
+      <w:r>
+        <w:t xml:space="preserve"> </w:t>
+      </w:r>
+      <w:r>
+        <w:t xml:space="preserve">2 (2004).</w:t>
+      </w:r>
+    </w:p>
+    <w:p>
+      <w:pPr>
+        <w:pStyle w:val="Bibliography"/>
+      </w:pPr>
+      <w:r>
+        <w:t xml:space="preserve">Heckerman, David. 1998.</w:t>
+      </w:r>
+      <w:r>
+        <w:t xml:space="preserve"> </w:t>
+      </w:r>
+      <w:r>
+        <w:rPr>
+          <w:i/>
+        </w:rPr>
+        <w:t xml:space="preserve">A Tutorial on Learning with Bayesian Networks</w:t>
+      </w:r>
+      <w:r>
+        <w:t xml:space="preserve">. Book. Springer.</w:t>
+      </w:r>
+    </w:p>
+    <w:p>
+      <w:pPr>
+        <w:pStyle w:val="Bibliography"/>
+      </w:pPr>
+      <w:r>
         <w:t xml:space="preserve">Heemstra, Fred J. 1992. “Software Cost Estimation.” Journal Article.</w:t>
       </w:r>
       <w:r>
@@ -5330,6 +5756,29 @@
         <w:pStyle w:val="Bibliography"/>
       </w:pPr>
       <w:r>
+        <w:t xml:space="preserve">Hothorn, Torsten, Kurt Hornik, and Achim Zeileis. 2006. “Unbiased Recursive Partitioning: A Conditional Inference Framework.” Journal Article.</w:t>
+      </w:r>
+      <w:r>
+        <w:t xml:space="preserve"> </w:t>
+      </w:r>
+      <w:r>
+        <w:rPr>
+          <w:i/>
+        </w:rPr>
+        <w:t xml:space="preserve">Journal of Computational and Graphical Statistics</w:t>
+      </w:r>
+      <w:r>
+        <w:t xml:space="preserve"> </w:t>
+      </w:r>
+      <w:r>
+        <w:t xml:space="preserve">15 (3): 651–74.</w:t>
+      </w:r>
+    </w:p>
+    <w:p>
+      <w:pPr>
+        <w:pStyle w:val="Bibliography"/>
+      </w:pPr>
+      <w:r>
         <w:t xml:space="preserve">Jorgensen, M., Magne Jorgensen, M. Shepperd, and Martin Shepperd. 2007. “A Systematic Review of Software Development Cost Estimation Studies.” Journal Article.</w:t>
       </w:r>
       <w:r>
@@ -5347,7 +5796,7 @@
       <w:r>
         <w:t xml:space="preserve">32; 33 (1): 33–53. doi:</w:t>
       </w:r>
-      <w:hyperlink r:id="rId76">
+      <w:hyperlink r:id="rId88">
         <w:r>
           <w:rPr>
             <w:rStyle w:val="Link"/>
@@ -5381,7 +5830,7 @@
       <w:r>
         <w:t xml:space="preserve">39 (10): 1235–42. doi:</w:t>
       </w:r>
-      <w:hyperlink r:id="rId77">
+      <w:hyperlink r:id="rId89">
         <w:r>
           <w:rPr>
             <w:rStyle w:val="Link"/>
@@ -5454,7 +5903,7 @@
       <w:r>
         <w:t xml:space="preserve"> </w:t>
       </w:r>
-      <w:hyperlink r:id="rId78">
+      <w:hyperlink r:id="rId90">
         <w:r>
           <w:rPr>
             <w:rStyle w:val="Link"/>
@@ -5491,6 +5940,29 @@
         <w:pStyle w:val="Bibliography"/>
       </w:pPr>
       <w:r>
+        <w:t xml:space="preserve">Lunney, Gerald H. 1970. “Using Analysis of Variance with a Dichotomous Dependent Variable: An Empirical Study1.” Journal Article.</w:t>
+      </w:r>
+      <w:r>
+        <w:t xml:space="preserve"> </w:t>
+      </w:r>
+      <w:r>
+        <w:rPr>
+          <w:i/>
+        </w:rPr>
+        <w:t xml:space="preserve">Journal of Educational Measurement</w:t>
+      </w:r>
+      <w:r>
+        <w:t xml:space="preserve"> </w:t>
+      </w:r>
+      <w:r>
+        <w:t xml:space="preserve">7 (4): 263–69.</w:t>
+      </w:r>
+    </w:p>
+    <w:p>
+      <w:pPr>
+        <w:pStyle w:val="Bibliography"/>
+      </w:pPr>
+      <w:r>
         <w:t xml:space="preserve">Ma, Zhiliang, and Zhe Liu. 2014. “BIM-Based Intelligent Acquisition of Construction Information for Cost Estimation of Building Projects.” Journal Article.</w:t>
       </w:r>
       <w:r>
@@ -5514,6 +5986,28 @@
         <w:pStyle w:val="Bibliography"/>
       </w:pPr>
       <w:r>
+        <w:t xml:space="preserve">Markham, Selby. “Analysis of Variance (ANOVA).” Web Page. Monash University.</w:t>
+      </w:r>
+      <w:r>
+        <w:t xml:space="preserve"> </w:t>
+      </w:r>
+      <w:hyperlink r:id="rId91">
+        <w:r>
+          <w:rPr>
+            <w:rStyle w:val="Link"/>
+          </w:rPr>
+          <w:t xml:space="preserve">http://www.csse.monash.edu.au/~smarkham/resources/anova.htm</w:t>
+        </w:r>
+      </w:hyperlink>
+      <w:r>
+        <w:t xml:space="preserve">.</w:t>
+      </w:r>
+    </w:p>
+    <w:p>
+      <w:pPr>
+        <w:pStyle w:val="Bibliography"/>
+      </w:pPr>
+      <w:r>
         <w:t xml:space="preserve">Matson, Jack E, and Joseph M Mellichamp. 1993. “An Object‐oriented Tool for Function Point Analysis.” Journal Article.</w:t>
       </w:r>
       <w:r>
@@ -5577,6 +6071,26 @@
         <w:pStyle w:val="Bibliography"/>
       </w:pPr>
       <w:r>
+        <w:t xml:space="preserve">Moore, David S, and George P McCabe. 1989.</w:t>
+      </w:r>
+      <w:r>
+        <w:t xml:space="preserve"> </w:t>
+      </w:r>
+      <w:r>
+        <w:rPr>
+          <w:i/>
+        </w:rPr>
+        <w:t xml:space="preserve">Introduction to the Practice of Statistics</w:t>
+      </w:r>
+      <w:r>
+        <w:t xml:space="preserve">. Book. WH Freeman/Times Books/Henry Holt &amp; Co.</w:t>
+      </w:r>
+    </w:p>
+    <w:p>
+      <w:pPr>
+        <w:pStyle w:val="Bibliography"/>
+      </w:pPr>
+      <w:r>
         <w:t xml:space="preserve">Moores, TT, and JS Edwards. 1992. “Could Large UK Corporations and Computing Companies Use Software Cost Estimating Tools?–A Survey.” Journal Article.</w:t>
       </w:r>
       <w:r>
@@ -5620,7 +6134,7 @@
       <w:r>
         <w:t xml:space="preserve"> </w:t>
       </w:r>
-      <w:hyperlink r:id="rId79">
+      <w:hyperlink r:id="rId92">
         <w:r>
           <w:rPr>
             <w:rStyle w:val="Link"/>
@@ -5645,6 +6159,40 @@
         <w:pStyle w:val="Bibliography"/>
       </w:pPr>
       <w:r>
+        <w:t xml:space="preserve">Provost, F., and T. Fawcett. 2013.</w:t>
+      </w:r>
+      <w:r>
+        <w:t xml:space="preserve"> </w:t>
+      </w:r>
+      <w:r>
+        <w:rPr>
+          <w:i/>
+        </w:rPr>
+        <w:t xml:space="preserve">Data Science for Business</w:t>
+      </w:r>
+      <w:r>
+        <w:t xml:space="preserve">. Book. O’Reilly.</w:t>
+      </w:r>
+      <w:r>
+        <w:t xml:space="preserve"> </w:t>
+      </w:r>
+      <w:hyperlink r:id="rId93">
+        <w:r>
+          <w:rPr>
+            <w:rStyle w:val="Link"/>
+          </w:rPr>
+          <w:t xml:space="preserve">https://books.google.com.au/books?id=_1b4nAEACAAJ</w:t>
+        </w:r>
+      </w:hyperlink>
+      <w:r>
+        <w:t xml:space="preserve">.</w:t>
+      </w:r>
+    </w:p>
+    <w:p>
+      <w:pPr>
+        <w:pStyle w:val="Bibliography"/>
+      </w:pPr>
+      <w:r>
         <w:t xml:space="preserve">Putler, Daniel S, and Robert E Krider. 2012. “Customer and Business Analytics: Applied Data Mining for Business Decision Making Using R.” Online Multimedia. CRC Press.</w:t>
       </w:r>
     </w:p>
@@ -5661,12 +6209,72 @@
         <w:pStyle w:val="Bibliography"/>
       </w:pPr>
       <w:r>
+        <w:t xml:space="preserve">Rice, William R. 1989. “Analyzing Tables of Statistical Tests.” Journal Article.</w:t>
+      </w:r>
+      <w:r>
+        <w:t xml:space="preserve"> </w:t>
+      </w:r>
+      <w:r>
+        <w:rPr>
+          <w:i/>
+        </w:rPr>
+        <w:t xml:space="preserve">Evolution</w:t>
+      </w:r>
+      <w:r>
+        <w:t xml:space="preserve"> </w:t>
+      </w:r>
+      <w:r>
+        <w:t xml:space="preserve">43 (1): 223–25.</w:t>
+      </w:r>
+      <w:r>
+        <w:t xml:space="preserve"> </w:t>
+      </w:r>
+      <w:hyperlink r:id="rId94">
+        <w:r>
+          <w:rPr>
+            <w:rStyle w:val="Link"/>
+          </w:rPr>
+          <w:t xml:space="preserve">http://qut.summon.serialssolutions.com/2.0.0/link/0/eLvHCXMwlV1LT8MwDLbQJCQuPIcYY1IvHAvNo0l6Qggx8QPGOcqTy7SNbRzg1-OkrZjYAfEDUrluY3-2P9sAjN5V5S-bwGiD2Fc6g59fsWAqYZTxtYvC15zkAupu_q1f6phIlpklmGv6CJfsPNyjD8IYQz6s3su0PCoVWbtNGmiJE15uiX07o3dJC4IJL5miP8a3JSDuGeHsWaYn0JNE-zzXfK-RYH9y4z8FPoXjDncWj-2PcgYHYXEOh-0mys8LuM3DSb7QjxWz9LRNsYxFAqJ5jjMenKHgmyG8Tp9nTy9lt0GhfCMELZmPqQ0nChpS3GW5iZbLKkTPee2slCYahpCHWhV45D6EJtVBhTVWEWNZwy5hsFguwhUUSnpHJCPBu4Y3xCkaiRHB11EZpQIdwTBpVad7sV0bp_GVBSFiBJOsEL1qp2dojDoS-Vx3WhnBuFe_7q7PRlMqKxSxqq__OD2Go5b0lXIiNzDYrj_CJPdsfgOglrtM</w:t>
+        </w:r>
+      </w:hyperlink>
+      <w:r>
+        <w:t xml:space="preserve">.</w:t>
+      </w:r>
+    </w:p>
+    <w:p>
+      <w:pPr>
+        <w:pStyle w:val="Bibliography"/>
+      </w:pPr>
+      <w:r>
+        <w:t xml:space="preserve">Saradhi, V Vijaya, and Girish Keshav Palshikar. 2011. “Employee Churn Prediction.” Journal Article.</w:t>
+      </w:r>
+      <w:r>
+        <w:t xml:space="preserve"> </w:t>
+      </w:r>
+      <w:r>
+        <w:rPr>
+          <w:i/>
+        </w:rPr>
+        <w:t xml:space="preserve">Expert Systems with Applications</w:t>
+      </w:r>
+      <w:r>
+        <w:t xml:space="preserve"> </w:t>
+      </w:r>
+      <w:r>
+        <w:t xml:space="preserve">38 (3): 1999–2006.</w:t>
+      </w:r>
+    </w:p>
+    <w:p>
+      <w:pPr>
+        <w:pStyle w:val="Bibliography"/>
+      </w:pPr>
+      <w:r>
         <w:t xml:space="preserve">Sealfon, Rachel, and Melissa Gymrek. 2012. “Recitation 6: Random Forests and Affinity Propagation.” Online Multimedia. MIT University.</w:t>
       </w:r>
       <w:r>
         <w:t xml:space="preserve"> </w:t>
       </w:r>
-      <w:hyperlink r:id="rId80">
+      <w:hyperlink r:id="rId95">
         <w:r>
           <w:rPr>
             <w:rStyle w:val="Link"/>
@@ -5766,7 +6374,7 @@
       <w:r>
         <w:t xml:space="preserve">2015: 149702. doi:</w:t>
       </w:r>
-      <w:hyperlink r:id="rId81">
+      <w:hyperlink r:id="rId96">
         <w:r>
           <w:rPr>
             <w:rStyle w:val="Link"/>
@@ -5783,6 +6391,37 @@
         <w:pStyle w:val="Bibliography"/>
       </w:pPr>
       <w:r>
+        <w:t xml:space="preserve">Strobl, Carolin, Anne-Laure Boulesteix, Achim Zeileis, and Torsten Hothorn. 2007. “Bias in Random Forest Variable Importance Measures: Illustrations, Sources and a Solution.” Journal Article.</w:t>
+      </w:r>
+      <w:r>
+        <w:t xml:space="preserve"> </w:t>
+      </w:r>
+      <w:r>
+        <w:rPr>
+          <w:i/>
+        </w:rPr>
+        <w:t xml:space="preserve">BMC Bioinformatics</w:t>
+      </w:r>
+      <w:r>
+        <w:t xml:space="preserve"> </w:t>
+      </w:r>
+      <w:r>
+        <w:t xml:space="preserve">8 (1): 1.</w:t>
+      </w:r>
+    </w:p>
+    <w:p>
+      <w:pPr>
+        <w:pStyle w:val="Bibliography"/>
+      </w:pPr>
+      <w:r>
+        <w:t xml:space="preserve">Strobl, Carolin, Torsten Hothorn, and Achim Zeileis. 2009. “Party on!” Journal Article.</w:t>
+      </w:r>
+    </w:p>
+    <w:p>
+      <w:pPr>
+        <w:pStyle w:val="Bibliography"/>
+      </w:pPr>
+      <w:r>
         <w:t xml:space="preserve">Trost, Steven M, and Garold D Oberlender. 2003. “Predicting Accuracy of Early Cost Estimates Using Factor Analysis and Multivariate Regression.” Journal Article.</w:t>
       </w:r>
       <w:r>
@@ -5799,6 +6438,106 @@
       </w:r>
       <w:r>
         <w:t xml:space="preserve">129 (2): 198–204.</w:t>
+      </w:r>
+    </w:p>
+    <w:p>
+      <w:pPr>
+        <w:pStyle w:val="Bibliography"/>
+      </w:pPr>
+      <w:r>
+        <w:t xml:space="preserve">Tsai, Chih-Fong, and Yen-Jiun Chiou. 2009. “Earnings Management Prediction: A Pilot Study of Combining Neural Networks and Decision Trees.” Journal Article.</w:t>
+      </w:r>
+      <w:r>
+        <w:t xml:space="preserve"> </w:t>
+      </w:r>
+      <w:r>
+        <w:rPr>
+          <w:i/>
+        </w:rPr>
+        <w:t xml:space="preserve">Expert Systems with Applications</w:t>
+      </w:r>
+      <w:r>
+        <w:t xml:space="preserve"> </w:t>
+      </w:r>
+      <w:r>
+        <w:t xml:space="preserve">36 (3): 7183–91.</w:t>
+      </w:r>
+    </w:p>
+    <w:p>
+      <w:pPr>
+        <w:pStyle w:val="Bibliography"/>
+      </w:pPr>
+      <w:r>
+        <w:t xml:space="preserve">Tukey, John W. 1977.</w:t>
+      </w:r>
+      <w:r>
+        <w:t xml:space="preserve"> </w:t>
+      </w:r>
+      <w:r>
+        <w:rPr>
+          <w:i/>
+        </w:rPr>
+        <w:t xml:space="preserve">Exploratory Data Analysis</w:t>
+      </w:r>
+      <w:r>
+        <w:t xml:space="preserve">. Book. Reading, Mass: Addison-Wesley Pub. Co.</w:t>
+      </w:r>
+      <w:r>
+        <w:t xml:space="preserve"> </w:t>
+      </w:r>
+      <w:hyperlink r:id="rId97">
+        <w:r>
+          <w:rPr>
+            <w:rStyle w:val="Link"/>
+          </w:rPr>
+          <w:t xml:space="preserve">http://qut.summon.serialssolutions.com/2.0.0/link/0/eLvHCXMwjVy9DoIwEL4oLrioiBHFhBfAQAuknY3Exc2dAG1HF98_8UprDUYTx-vQv1yv9_d9AJQcs_TDJqgcjSXT7F5F0SrU6V52oisr3vZlb9Bkf-Tf3i38LoWBKkdLTsdIjilMK0odniPTFV8M1yvL8eTkEbxv-FDqJXgaZLCCibwHsLCuYGIf2iOA-dXRqaLka5fQMCqvITJtc0N1PNENnklriUVCiOvz7XRJcbXG5mWa195zsgEPY325hYQpSXTIJvG-CnQNGGeC68piRgQRTEYQfp1i92N8D36OHp7JGcQwU6jT8jCc-gkw6HHX</w:t>
+        </w:r>
+      </w:hyperlink>
+      <w:r>
+        <w:t xml:space="preserve">.</w:t>
+      </w:r>
+    </w:p>
+    <w:p>
+      <w:pPr>
+        <w:pStyle w:val="Bibliography"/>
+      </w:pPr>
+      <w:r>
+        <w:t xml:space="preserve">Weisberg, Sanford. 2005.</w:t>
+      </w:r>
+      <w:r>
+        <w:t xml:space="preserve"> </w:t>
+      </w:r>
+      <w:r>
+        <w:rPr>
+          <w:i/>
+        </w:rPr>
+        <w:t xml:space="preserve">Applied Linear Regression</w:t>
+      </w:r>
+      <w:r>
+        <w:t xml:space="preserve">. Book. Vol. 528. John Wiley &amp; Sons.</w:t>
+      </w:r>
+    </w:p>
+    <w:p>
+      <w:pPr>
+        <w:pStyle w:val="Bibliography"/>
+      </w:pPr>
+      <w:r>
+        <w:t xml:space="preserve">Wu, Paul Pao-Yen, and Kerrie Mengersen. 2013. “A Review of Models and Model Usage Scenarios for an Airport Complex System.” Journal Article.</w:t>
+      </w:r>
+      <w:r>
+        <w:t xml:space="preserve"> </w:t>
+      </w:r>
+      <w:r>
+        <w:rPr>
+          <w:i/>
+        </w:rPr>
+        <w:t xml:space="preserve">Transportation Research Part A: Policy and Practice</w:t>
+      </w:r>
+      <w:r>
+        <w:t xml:space="preserve"> </w:t>
+      </w:r>
+      <w:r>
+        <w:t xml:space="preserve">47: 124–40.</w:t>
       </w:r>
     </w:p>
     <w:sectPr/>
@@ -5894,7 +6633,7 @@
     </w:lvl>
   </w:abstractNum>
   <w:abstractNum w:abstractNumId="990">
-    <w:nsid w:val="593de214"/>
+    <w:nsid w:val="9781c58b"/>
     <w:multiLevelType w:val="multilevel"/>
     <w:lvl w:ilvl="0">
       <w:numFmt w:val="bullet"/>
@@ -5975,7 +6714,7 @@
     </w:lvl>
   </w:abstractNum>
   <w:abstractNum w:abstractNumId="991">
-    <w:nsid w:val="5faa9b11"/>
+    <w:nsid w:val="b68b77ff"/>
     <w:multiLevelType w:val="multilevel"/>
     <w:lvl w:ilvl="0">
       <w:numFmt w:val="bullet"/>
@@ -6056,7 +6795,7 @@
     </w:lvl>
   </w:abstractNum>
   <w:abstractNum w:abstractNumId="99411">
-    <w:nsid w:val="5230d3fc"/>
+    <w:nsid w:val="5937e03b"/>
     <w:multiLevelType w:val="multilevel"/>
     <w:lvl w:ilvl="0">
       <w:start w:val="1"/>
@@ -6228,6 +6967,15 @@
     <w:abstractNumId w:val="991"/>
   </w:num>
   <w:num w:numId="1020">
+    <w:abstractNumId w:val="991"/>
+  </w:num>
+  <w:num w:numId="1021">
+    <w:abstractNumId w:val="991"/>
+  </w:num>
+  <w:num w:numId="1022">
+    <w:abstractNumId w:val="991"/>
+  </w:num>
+  <w:num w:numId="1023">
     <w:abstractNumId w:val="991"/>
   </w:num>
 </w:numbering>

</xml_diff>

<commit_message>
finished 10 fold runs
</commit_message>
<xml_diff>
--- a/finalwriteup/draft.docx
+++ b/finalwriteup/draft.docx
@@ -77,7 +77,13 @@
         <w:pStyle w:val="BodyText"/>
       </w:pPr>
       <w:r>
-        <w:t xml:space="preserve">Signed ................. Date....................</w:t>
+        <w:t xml:space="preserve">Signed .................</w:t>
+      </w:r>
+      <w:r>
+        <w:t xml:space="preserve"> </w:t>
+      </w:r>
+      <w:r>
+        <w:t xml:space="preserve">Date....................</w:t>
       </w:r>
     </w:p>
     <w:p>
@@ -425,14 +431,14 @@
     </w:p>
     <w:p>
       <w:pPr>
-        <w:pStyle w:val="BodyText"/>
+        <w:pStyle w:val="FigureWithCaption"/>
       </w:pPr>
       <w:r>
         <w:drawing>
           <wp:inline>
-            <wp:extent cx="5613400" cy="3276600"/>
+            <wp:extent cx="5619750" cy="3282950"/>
             <wp:effectExtent b="0" l="0" r="0" t="0"/>
-            <wp:docPr descr="" id="1" name="Picture"/>
+            <wp:docPr descr="This method was implemented by the British government for a rail project which is still under completion" id="1" name="Picture"/>
             <a:graphic>
               <a:graphicData uri="http://schemas.openxmlformats.org/drawingml/2006/picture">
                 <pic:pic>
@@ -451,7 +457,7 @@
                   <pic:spPr bwMode="auto">
                     <a:xfrm>
                       <a:off x="0" y="0"/>
-                      <a:ext cx="5613400" cy="3276600"/>
+                      <a:ext cx="5619750" cy="3282950"/>
                     </a:xfrm>
                     <a:prstGeom prst="rect">
                       <a:avLst/>
@@ -472,6 +478,14 @@
     </w:p>
     <w:p>
       <w:pPr>
+        <w:pStyle w:val="ImageCaption"/>
+      </w:pPr>
+      <w:r>
+        <w:t xml:space="preserve">This method was implemented by the British government for a rail project which is still under completion</w:t>
+      </w:r>
+    </w:p>
+    <w:p>
+      <w:pPr>
         <w:pStyle w:val="BodyText"/>
       </w:pPr>
       <w:r>
@@ -1230,7 +1244,31 @@
         <w:pStyle w:val="FirstParagraph"/>
       </w:pPr>
       <w:r>
-        <w:t xml:space="preserve">lit review Background info present the case study Present the models you've developed summary of findings, implications for use within industry, limitations</w:t>
+        <w:t xml:space="preserve">lit review</w:t>
+      </w:r>
+      <w:r>
+        <w:t xml:space="preserve"> </w:t>
+      </w:r>
+      <w:r>
+        <w:t xml:space="preserve">Background info</w:t>
+      </w:r>
+      <w:r>
+        <w:t xml:space="preserve"> </w:t>
+      </w:r>
+      <w:r>
+        <w:t xml:space="preserve">present the case study</w:t>
+      </w:r>
+      <w:r>
+        <w:t xml:space="preserve"> </w:t>
+      </w:r>
+      <w:r>
+        <w:t xml:space="preserve">Present the models you've developed</w:t>
+      </w:r>
+      <w:r>
+        <w:t xml:space="preserve"> </w:t>
+      </w:r>
+      <w:r>
+        <w:t xml:space="preserve">summary of findings, implications for use within industry, limitations</w:t>
       </w:r>
     </w:p>
     <w:p>
@@ -4686,12 +4724,12 @@
     </w:p>
     <w:p>
       <w:pPr>
-        <w:pStyle w:val="BodyText"/>
+        <w:pStyle w:val="Figure"/>
       </w:pPr>
       <w:r>
         <w:drawing>
           <wp:inline>
-            <wp:extent cx="5232400" cy="4953000"/>
+            <wp:extent cx="5232400" cy="4959350"/>
             <wp:effectExtent b="0" l="0" r="0" t="0"/>
             <wp:docPr descr="" id="1" name="Picture"/>
             <a:graphic>
@@ -4712,7 +4750,7 @@
                   <pic:spPr bwMode="auto">
                     <a:xfrm>
                       <a:off x="0" y="0"/>
-                      <a:ext cx="5232400" cy="4953000"/>
+                      <a:ext cx="5232400" cy="4959350"/>
                     </a:xfrm>
                     <a:prstGeom prst="rect">
                       <a:avLst/>
@@ -4733,7 +4771,7 @@
     </w:p>
     <w:p>
       <w:pPr>
-        <w:pStyle w:val="BodyText"/>
+        <w:pStyle w:val="FirstParagraph"/>
       </w:pPr>
       <w:r>
         <w:t xml:space="preserve">(Provost and Fawcett 2013)</w:t>
@@ -4757,12 +4795,12 @@
     </w:p>
     <w:p>
       <w:pPr>
-        <w:pStyle w:val="BodyText"/>
+        <w:pStyle w:val="Figure"/>
       </w:pPr>
       <w:r>
         <w:drawing>
           <wp:inline>
-            <wp:extent cx="5727700" cy="5359400"/>
+            <wp:extent cx="5734050" cy="5359400"/>
             <wp:effectExtent b="0" l="0" r="0" t="0"/>
             <wp:docPr descr="" id="1" name="Picture"/>
             <a:graphic>
@@ -4783,7 +4821,7 @@
                   <pic:spPr bwMode="auto">
                     <a:xfrm>
                       <a:off x="0" y="0"/>
-                      <a:ext cx="5727700" cy="5359400"/>
+                      <a:ext cx="5734050" cy="5359400"/>
                     </a:xfrm>
                     <a:prstGeom prst="rect">
                       <a:avLst/>
@@ -4804,7 +4842,7 @@
     </w:p>
     <w:p>
       <w:pPr>
-        <w:pStyle w:val="BodyText"/>
+        <w:pStyle w:val="FirstParagraph"/>
       </w:pPr>
       <w:r>
         <w:t xml:space="preserve">(Provost and Fawcett 2013)</w:t>
@@ -4867,7 +4905,85 @@
         <w:pStyle w:val="FirstParagraph"/>
       </w:pPr>
       <w:r>
-        <w:t xml:space="preserve">In summary, to determine whether a * obtained data: 4169 jobs from a single case study company over 12 years. Data was de-dentified by an employee of the company * the data was all from the company CRM. There were three chief sources: * invoicing data * timesheet data * project summary data * the data was cleaned from mistakes which were generally discovered as outliers * many new variables were engineered from the data, often by summarising time series data into a value that is relevant to a final data set of a single job per row * variable selection: dozens of variables available which were condensed to the most important 10-12. variable importance methods were ANOVA, random forest, and cforests. the overlapping important variables were chosen first as well as some others * 5 models were tested: baseiline: log reg, naiive bayes. * sophisticated ML: boosted reg, random frest, bayesian networks * best were comapred to a model averaged version * Analysis of impact on bottom line for business if model is integrated into decision making * link: results</w:t>
+        <w:t xml:space="preserve">In summary, to determine whether a</w:t>
+      </w:r>
+      <w:r>
+        <w:t xml:space="preserve"> </w:t>
+      </w:r>
+      <w:r>
+        <w:t xml:space="preserve">* obtained data: 4169 jobs from a single case study company over 12 years. Data was de-dentified by an employee of the company</w:t>
+      </w:r>
+      <w:r>
+        <w:t xml:space="preserve"> </w:t>
+      </w:r>
+      <w:r>
+        <w:t xml:space="preserve">* the data was all from the company CRM. There were three chief sources:</w:t>
+      </w:r>
+      <w:r>
+        <w:t xml:space="preserve"> </w:t>
+      </w:r>
+      <w:r>
+        <w:t xml:space="preserve">* invoicing data</w:t>
+      </w:r>
+      <w:r>
+        <w:t xml:space="preserve"> </w:t>
+      </w:r>
+      <w:r>
+        <w:t xml:space="preserve">* timesheet data</w:t>
+      </w:r>
+      <w:r>
+        <w:t xml:space="preserve"> </w:t>
+      </w:r>
+      <w:r>
+        <w:t xml:space="preserve">* project summary data</w:t>
+      </w:r>
+      <w:r>
+        <w:t xml:space="preserve"> </w:t>
+      </w:r>
+      <w:r>
+        <w:t xml:space="preserve">* the data was cleaned from mistakes which were generally discovered as outliers</w:t>
+      </w:r>
+      <w:r>
+        <w:t xml:space="preserve"> </w:t>
+      </w:r>
+      <w:r>
+        <w:t xml:space="preserve">* many new variables were engineered from the data, often by summarising time series data into a value that is relevant to a final data set of a single job per row</w:t>
+      </w:r>
+      <w:r>
+        <w:t xml:space="preserve"> </w:t>
+      </w:r>
+      <w:r>
+        <w:t xml:space="preserve">* variable selection: dozens of variables available which were condensed to the most important 10-12. variable importance methods were ANOVA, random forest, and cforests. the overlapping important variables were chosen first as well as some others</w:t>
+      </w:r>
+      <w:r>
+        <w:t xml:space="preserve"> </w:t>
+      </w:r>
+      <w:r>
+        <w:t xml:space="preserve">* 5 models were tested: baseiline: log reg, naiive bayes.</w:t>
+      </w:r>
+      <w:r>
+        <w:t xml:space="preserve"> </w:t>
+      </w:r>
+      <w:r>
+        <w:t xml:space="preserve">* sophisticated ML: boosted reg, random frest, bayesian networks</w:t>
+      </w:r>
+      <w:r>
+        <w:t xml:space="preserve"> </w:t>
+      </w:r>
+      <w:r>
+        <w:t xml:space="preserve">* best were comapred to a model averaged version</w:t>
+      </w:r>
+      <w:r>
+        <w:t xml:space="preserve"> </w:t>
+      </w:r>
+      <w:r>
+        <w:t xml:space="preserve">* Analysis of impact on bottom line for business if model is integrated into decision making</w:t>
+      </w:r>
+      <w:r>
+        <w:t xml:space="preserve"> </w:t>
+      </w:r>
+      <w:r>
+        <w:t xml:space="preserve">* link: results</w:t>
       </w:r>
     </w:p>
     <w:p>
@@ -5946,7 +6062,16 @@
         <w:pStyle w:val="BodyText"/>
       </w:pPr>
       <w:r>
-        <w:t xml:space="preserve">To assess the results of the ANOVA models, the root mean squared error (RMSE) of the return per dollar predictions were compared against the RMSE if all predictions were simply the mean of return per dollar for all projects. Then, the RMSE's from model predictions were subtracted from RMSE's using mean return per dollar. If the models were effective, RMSE should be lower for model predictions, and the difference would be greater than 0. Below is a histogram of this difference across 50 models run on randomly sampled 75% train and 25% test sets using core variables only. Note, only 18 samples (models) were required for statistical power of 80%.</w:t>
+        <w:t xml:space="preserve">To assess the results of the ANOVA models, the root mean squared error (RMSE) of the return per dollar predictions were compared against the RMSE if all predictions were simply the mean of return per dollar for all projects. Then, the RMSE's from model predictions were subtracted from RMSE's using mean return per dollar. If the models were effective, RMSE should be lower for model predictions, and the difference would be greater than 0. Below is a histogram of this difference across 50 models run on randomly sampled 75% train and 25% test sets using core variables only. Note, only 18 samples (models) were required for a statistical power of 80%</w:t>
+      </w:r>
+      <w:r>
+        <w:t xml:space="preserve"> </w:t>
+      </w:r>
+      <w:r>
+        <w:t xml:space="preserve">(Champely 2015)</w:t>
+      </w:r>
+      <w:r>
+        <w:t xml:space="preserve">.</w:t>
       </w:r>
     </w:p>
     <w:p>
@@ -6091,7 +6216,16 @@
         <w:t xml:space="preserve">(Jed Wing et al. 2015)</w:t>
       </w:r>
       <w:r>
-        <w:t xml:space="preserve">. A density plot of 50 models of the core variables using different train/test sets is shown below. The x-axis measures the decrease in RMSE obtained by using the randomForest model over simply the mean of all project return per dollar values.</w:t>
+        <w:t xml:space="preserve">. A density plot of 50 models of the core variables using different train/test sets is shown below. The x-axis measures the decrease in RMSE obtained by using the randomForest model over simply the mean of all project return per dollar values. Note, only 45 samples (models) were required for a statistical power of 80%</w:t>
+      </w:r>
+      <w:r>
+        <w:t xml:space="preserve"> </w:t>
+      </w:r>
+      <w:r>
+        <w:t xml:space="preserve">(Champely 2015)</w:t>
+      </w:r>
+      <w:r>
+        <w:t xml:space="preserve">.</w:t>
       </w:r>
     </w:p>
     <w:p>
@@ -6279,21 +6413,100 @@
     </w:p>
     <w:p>
       <w:pPr>
+        <w:pStyle w:val="Heading4"/>
+      </w:pPr>
+      <w:bookmarkStart w:id="94" w:name="initial-trial-of-five-methods"/>
+      <w:bookmarkEnd w:id="94"/>
+      <w:r>
+        <w:t xml:space="preserve">Initial Trial of five Methods</w:t>
+      </w:r>
+    </w:p>
+    <w:p>
+      <w:pPr>
         <w:pStyle w:val="FirstParagraph"/>
       </w:pPr>
       <w:r>
-        <w:t xml:space="preserve">Structure:</w:t>
-      </w:r>
-    </w:p>
-    <w:p>
-      <w:pPr>
+        <w:t xml:space="preserve">To begin analysis, all prediction methods were trialled using as much data as possible for each method. Boosted trees and Naiive bayes algorithm are able to process data with missing values, so all data could be used. Logistic regression, randomForest and Bayesian Networks require complete datasets so a subset of complete data was used for these. It was expected that Boosted trees would perform best as they are powerful and can use incomplete data. For this reason, 4 x 5 fold runs of each method were performed (20 models total for each method) and statistically compared against boosted trees. A power calculation was used to calculate the number of runs required for a statistical power of 0.8.</w:t>
+      </w:r>
+    </w:p>
+    <w:p>
+      <w:pPr>
+        <w:pStyle w:val="BodyText"/>
+      </w:pPr>
+      <w:r>
+        <w:t xml:space="preserve">The models were compared using the Area under the curve (AUC) test statistic calculated from the Reciever Operating Curve (ROC) as this gives a good indication of model performance under binary classification</w:t>
+      </w:r>
+      <w:r>
+        <w:t xml:space="preserve"> </w:t>
+      </w:r>
+      <w:r>
+        <w:t xml:space="preserve">(</w:t>
+      </w:r>
+      <w:r>
+        <w:rPr>
+          <w:b/>
+        </w:rPr>
+        <w:t xml:space="preserve">???</w:t>
+      </w:r>
+      <w:r>
+        <w:t xml:space="preserve">)</w:t>
+      </w:r>
+      <w:r>
+        <w:t xml:space="preserve">(Putler and Krider 2012)</w:t>
+      </w:r>
+      <w:r>
+        <w:t xml:space="preserve">. An example plot of five ROC's resulting from five fold cross validation models using the boosted tree algorithm is shown below:</w:t>
+      </w:r>
+    </w:p>
+    <w:p>
+      <w:pPr>
+        <w:pStyle w:val="Figure"/>
+      </w:pPr>
+    </w:p>
+    <w:p>
+      <w:pPr>
+        <w:pStyle w:val="FirstParagraph"/>
+      </w:pPr>
+      <w:r>
+        <w:t xml:space="preserve">(</w:t>
+      </w:r>
+      <w:r>
+        <w:rPr>
+          <w:b/>
+        </w:rPr>
+        <w:t xml:space="preserve">???</w:t>
+      </w:r>
+      <w:r>
+        <w:t xml:space="preserve">)</w:t>
+      </w:r>
+    </w:p>
+    <w:p>
+      <w:pPr>
+        <w:pStyle w:val="BodyText"/>
+      </w:pPr>
+      <w:r>
+        <w:t xml:space="preserve">The boosted tre model was first tuned using the caret package to optimise the following parameters</w:t>
+      </w:r>
+      <w:r>
+        <w:t xml:space="preserve"> </w:t>
+      </w:r>
+      <w:r>
+        <w:t xml:space="preserve">(Jed Wing et al. 2015)</w:t>
+      </w:r>
+      <w:r>
+        <w:t xml:space="preserve">:</w:t>
+      </w:r>
+    </w:p>
+    <w:p>
+      <w:pPr>
+        <w:pStyle w:val="Compact"/>
         <w:numPr>
           <w:numId w:val="1020"/>
           <w:ilvl w:val="0"/>
         </w:numPr>
       </w:pPr>
       <w:r>
-        <w:t xml:space="preserve">boosted trees - auc with a few iterations - cross val</w:t>
+        <w:t xml:space="preserve">shrinkage = 0.001</w:t>
       </w:r>
     </w:p>
     <w:p>
@@ -6305,30 +6518,19 @@
         </w:numPr>
       </w:pPr>
       <w:r>
-        <w:t xml:space="preserve">AUC for random forest, everything else without imputing?? thats what i did</w:t>
+        <w:t xml:space="preserve">no trees = 10000</w:t>
       </w:r>
     </w:p>
     <w:p>
       <w:pPr>
         <w:pStyle w:val="Compact"/>
-        <w:numPr>
-          <w:numId w:val="1021"/>
-          <w:ilvl w:val="1"/>
-        </w:numPr>
-      </w:pPr>
-      <w:r>
-        <w:t xml:space="preserve">boxplot showing AUC for all methods. how many runs, 20?</w:t>
-      </w:r>
-    </w:p>
-    <w:p>
-      <w:pPr>
         <w:numPr>
           <w:numId w:val="1020"/>
           <w:ilvl w:val="0"/>
         </w:numPr>
       </w:pPr>
       <w:r>
-        <w:t xml:space="preserve">only take best performing models and try with imputed data</w:t>
+        <w:t xml:space="preserve">min terminal node size = 20</w:t>
       </w:r>
     </w:p>
     <w:p>
@@ -6340,129 +6542,207 @@
         </w:numPr>
       </w:pPr>
       <w:r>
-        <w:t xml:space="preserve">imputing - boosted trees still fine</w:t>
+        <w:t xml:space="preserve">max tree depth = 5</w:t>
+      </w:r>
+    </w:p>
+    <w:p>
+      <w:pPr>
+        <w:pStyle w:val="FirstParagraph"/>
+      </w:pPr>
+      <w:r>
+        <w:t xml:space="preserve">In this example, the average area under the curve (AUC) was 0.763 indicating that on the whole, taking into account all possible thresholds, the model is predicting profit/loss better than random chance but not perfectly. 20 models and their resulting AUC statistics from each method were initially determined. These were used to calculate how many models were required to achieve a minimum statistical power of 0.8 when compared to the boosted tree results. The comparison of logistic regression required 100 models, while randomForest required over 700 because the AUC distributions were close. It was decided that randomForest and boosted trees would likely not be distinguishable, and 100 models of each method were created via performing 10 fold cross validation 10 times. The violin plot below summarises the AUC values from each method. The 'violins' are coloured according whether the distributions significantly vary to boosted trees using a critical value of 0.05.</w:t>
+      </w:r>
+    </w:p>
+    <w:p>
+      <w:pPr>
+        <w:pStyle w:val="BodyText"/>
+      </w:pPr>
+      <w:r>
+        <w:drawing>
+          <wp:inline>
+            <wp:extent cx="5943600" cy="2971800"/>
+            <wp:effectExtent b="0" l="0" r="0" t="0"/>
+            <wp:docPr descr="" id="1" name="Picture"/>
+            <a:graphic>
+              <a:graphicData uri="http://schemas.openxmlformats.org/drawingml/2006/picture">
+                <pic:pic>
+                  <pic:nvPicPr>
+                    <pic:cNvPr descr="draft_files/figure-docx/reduced_violin-1.png" id="0" name="Picture"/>
+                    <pic:cNvPicPr>
+                      <a:picLocks noChangeArrowheads="1" noChangeAspect="1"/>
+                    </pic:cNvPicPr>
+                  </pic:nvPicPr>
+                  <pic:blipFill>
+                    <a:blip r:embed="rId95"/>
+                    <a:stretch>
+                      <a:fillRect/>
+                    </a:stretch>
+                  </pic:blipFill>
+                  <pic:spPr bwMode="auto">
+                    <a:xfrm>
+                      <a:off x="0" y="0"/>
+                      <a:ext cx="5943600" cy="2971800"/>
+                    </a:xfrm>
+                    <a:prstGeom prst="rect">
+                      <a:avLst/>
+                    </a:prstGeom>
+                    <a:noFill/>
+                    <a:ln w="9525">
+                      <a:noFill/>
+                      <a:headEnd/>
+                      <a:tailEnd/>
+                    </a:ln>
+                  </pic:spPr>
+                </pic:pic>
+              </a:graphicData>
+            </a:graphic>
+          </wp:inline>
+        </w:drawing>
+      </w:r>
+    </w:p>
+    <w:p>
+      <w:pPr>
+        <w:pStyle w:val="BodyText"/>
+      </w:pPr>
+      <w:r>
+        <w:t xml:space="preserve">The performance of logistic regression and random forest algorithms cannot be statistically differntiated from boosted trees. The same process was repeated using an imputed dataset. Imputation was done using the MICE package and allowed all algorithms to be trialled with a full dataset. Again, 100 models were required to achieve a power of 0.8 although this could not be achieved for random forest unless over 450000 models were made.</w:t>
+      </w:r>
+    </w:p>
+    <w:p>
+      <w:pPr>
+        <w:pStyle w:val="BodyText"/>
+      </w:pPr>
+      <w:r>
+        <w:drawing>
+          <wp:inline>
+            <wp:extent cx="5943600" cy="2971800"/>
+            <wp:effectExtent b="0" l="0" r="0" t="0"/>
+            <wp:docPr descr="" id="1" name="Picture"/>
+            <a:graphic>
+              <a:graphicData uri="http://schemas.openxmlformats.org/drawingml/2006/picture">
+                <pic:pic>
+                  <pic:nvPicPr>
+                    <pic:cNvPr descr="draft_files/figure-docx/mice_violin-1.png" id="0" name="Picture"/>
+                    <pic:cNvPicPr>
+                      <a:picLocks noChangeArrowheads="1" noChangeAspect="1"/>
+                    </pic:cNvPicPr>
+                  </pic:nvPicPr>
+                  <pic:blipFill>
+                    <a:blip r:embed="rId96"/>
+                    <a:stretch>
+                      <a:fillRect/>
+                    </a:stretch>
+                  </pic:blipFill>
+                  <pic:spPr bwMode="auto">
+                    <a:xfrm>
+                      <a:off x="0" y="0"/>
+                      <a:ext cx="5943600" cy="2971800"/>
+                    </a:xfrm>
+                    <a:prstGeom prst="rect">
+                      <a:avLst/>
+                    </a:prstGeom>
+                    <a:noFill/>
+                    <a:ln w="9525">
+                      <a:noFill/>
+                      <a:headEnd/>
+                      <a:tailEnd/>
+                    </a:ln>
+                  </pic:spPr>
+                </pic:pic>
+              </a:graphicData>
+            </a:graphic>
+          </wp:inline>
+        </w:drawing>
+      </w:r>
+    </w:p>
+    <w:p>
+      <w:pPr>
+        <w:pStyle w:val="BodyText"/>
+      </w:pPr>
+      <w:r>
+        <w:drawing>
+          <wp:inline>
+            <wp:extent cx="5943600" cy="2971800"/>
+            <wp:effectExtent b="0" l="0" r="0" t="0"/>
+            <wp:docPr descr="" id="1" name="Picture"/>
+            <a:graphic>
+              <a:graphicData uri="http://schemas.openxmlformats.org/drawingml/2006/picture">
+                <pic:pic>
+                  <pic:nvPicPr>
+                    <pic:cNvPr descr="draft_files/figure-docx/combined_plot-1.png" id="0" name="Picture"/>
+                    <pic:cNvPicPr>
+                      <a:picLocks noChangeArrowheads="1" noChangeAspect="1"/>
+                    </pic:cNvPicPr>
+                  </pic:nvPicPr>
+                  <pic:blipFill>
+                    <a:blip r:embed="rId97"/>
+                    <a:stretch>
+                      <a:fillRect/>
+                    </a:stretch>
+                  </pic:blipFill>
+                  <pic:spPr bwMode="auto">
+                    <a:xfrm>
+                      <a:off x="0" y="0"/>
+                      <a:ext cx="5943600" cy="2971800"/>
+                    </a:xfrm>
+                    <a:prstGeom prst="rect">
+                      <a:avLst/>
+                    </a:prstGeom>
+                    <a:noFill/>
+                    <a:ln w="9525">
+                      <a:noFill/>
+                      <a:headEnd/>
+                      <a:tailEnd/>
+                    </a:ln>
+                  </pic:spPr>
+                </pic:pic>
+              </a:graphicData>
+            </a:graphic>
+          </wp:inline>
+        </w:drawing>
+      </w:r>
+    </w:p>
+    <w:p>
+      <w:pPr>
+        <w:pStyle w:val="BodyText"/>
+      </w:pPr>
+      <w:r>
+        <w:t xml:space="preserve">Imputed data tightens the distribution of randomForest substantially but slightly spreads the distriution of Boosted trees and logistic regression.</w:t>
+      </w:r>
+    </w:p>
+    <w:p>
+      <w:pPr>
+        <w:pStyle w:val="Heading1"/>
+      </w:pPr>
+      <w:bookmarkStart w:id="98" w:name="you-are-here"/>
+      <w:bookmarkEnd w:id="98"/>
+      <w:r>
+        <w:t xml:space="preserve">you are here</w:t>
+      </w:r>
+    </w:p>
+    <w:p>
+      <w:pPr>
+        <w:pStyle w:val="FirstParagraph"/>
+      </w:pPr>
+      <w:r>
+        <w:t xml:space="preserve">now to do model averaging and compare this against single models :)</w:t>
+      </w:r>
+    </w:p>
+    <w:p>
+      <w:pPr>
+        <w:pStyle w:val="Heading4"/>
+      </w:pPr>
+      <w:bookmarkStart w:id="99" w:name="bayesian-network"/>
+      <w:bookmarkEnd w:id="99"/>
+      <w:r>
+        <w:t xml:space="preserve">Bayesian Network</w:t>
       </w:r>
     </w:p>
     <w:p>
       <w:pPr>
         <w:pStyle w:val="Compact"/>
         <w:numPr>
-          <w:numId w:val="1022"/>
-          <w:ilvl w:val="1"/>
-        </w:numPr>
-      </w:pPr>
-      <w:r>
-        <w:t xml:space="preserve">apply to other methods</w:t>
-      </w:r>
-    </w:p>
-    <w:p>
-      <w:pPr>
-        <w:numPr>
-          <w:numId w:val="1020"/>
-          <w:ilvl w:val="0"/>
-        </w:numPr>
-      </w:pPr>
-      <w:r>
-        <w:t xml:space="preserve">boxplot chart showing AUC's for all methods on one plot : )</w:t>
-      </w:r>
-    </w:p>
-    <w:p>
-      <w:pPr>
-        <w:numPr>
-          <w:numId w:val="1020"/>
-          <w:ilvl w:val="0"/>
-        </w:numPr>
-      </w:pPr>
-      <w:r>
-        <w:t xml:space="preserve">table showing significance p value numbers - in comparison to what? the best performing one?</w:t>
-      </w:r>
-    </w:p>
-    <w:p>
-      <w:pPr>
-        <w:pStyle w:val="Compact"/>
-        <w:numPr>
-          <w:numId w:val="1020"/>
-          <w:ilvl w:val="0"/>
-        </w:numPr>
-      </w:pPr>
-      <w:r>
-        <w:t xml:space="preserve">other results from methods??</w:t>
-      </w:r>
-    </w:p>
-    <w:p>
-      <w:pPr>
-        <w:pStyle w:val="Compact"/>
-        <w:numPr>
-          <w:numId w:val="1020"/>
-          <w:ilvl w:val="0"/>
-        </w:numPr>
-      </w:pPr>
-      <w:r>
-        <w:t xml:space="preserve">Bayesian network</w:t>
-      </w:r>
-    </w:p>
-    <w:p>
-      <w:pPr>
-        <w:pStyle w:val="Compact"/>
-        <w:numPr>
-          <w:numId w:val="1020"/>
-          <w:ilvl w:val="0"/>
-        </w:numPr>
-      </w:pPr>
-      <w:r>
-        <w:t xml:space="preserve">Random forest</w:t>
-      </w:r>
-    </w:p>
-    <w:p>
-      <w:pPr>
-        <w:pStyle w:val="Compact"/>
-        <w:numPr>
-          <w:numId w:val="1020"/>
-          <w:ilvl w:val="0"/>
-        </w:numPr>
-      </w:pPr>
-      <w:r>
-        <w:t xml:space="preserve">Gradient boosted trees</w:t>
-      </w:r>
-    </w:p>
-    <w:p>
-      <w:pPr>
-        <w:pStyle w:val="Compact"/>
-        <w:numPr>
-          <w:numId w:val="1020"/>
-          <w:ilvl w:val="0"/>
-        </w:numPr>
-      </w:pPr>
-      <w:r>
-        <w:t xml:space="preserve">Regression - baseline model</w:t>
-      </w:r>
-    </w:p>
-    <w:p>
-      <w:pPr>
-        <w:numPr>
-          <w:numId w:val="1020"/>
-          <w:ilvl w:val="0"/>
-        </w:numPr>
-      </w:pPr>
-      <w:r>
-        <w:t xml:space="preserve">Naiive bayes - baseline model</w:t>
-      </w:r>
-    </w:p>
-    <w:p>
-      <w:pPr>
-        <w:pStyle w:val="Heading3"/>
-      </w:pPr>
-      <w:bookmarkStart w:id="94" w:name="bayesian-network"/>
-      <w:bookmarkEnd w:id="94"/>
-      <w:r>
-        <w:t xml:space="preserve">Bayesian Network</w:t>
-      </w:r>
-    </w:p>
-    <w:p>
-      <w:pPr>
-        <w:pStyle w:val="Compact"/>
-        <w:numPr>
-          <w:numId w:val="1023"/>
+          <w:numId w:val="1021"/>
           <w:ilvl w:val="0"/>
         </w:numPr>
       </w:pPr>
@@ -6489,7 +6769,7 @@
       <w:pPr>
         <w:pStyle w:val="Compact"/>
         <w:numPr>
-          <w:numId w:val="1024"/>
+          <w:numId w:val="1022"/>
           <w:ilvl w:val="1"/>
         </w:numPr>
       </w:pPr>
@@ -6501,7 +6781,7 @@
       <w:pPr>
         <w:pStyle w:val="Compact"/>
         <w:numPr>
-          <w:numId w:val="1024"/>
+          <w:numId w:val="1022"/>
           <w:ilvl w:val="1"/>
         </w:numPr>
       </w:pPr>
@@ -6513,7 +6793,7 @@
       <w:pPr>
         <w:pStyle w:val="Compact"/>
         <w:numPr>
-          <w:numId w:val="1024"/>
+          <w:numId w:val="1022"/>
           <w:ilvl w:val="1"/>
         </w:numPr>
       </w:pPr>
@@ -6525,7 +6805,7 @@
       <w:pPr>
         <w:pStyle w:val="Compact"/>
         <w:numPr>
-          <w:numId w:val="1024"/>
+          <w:numId w:val="1022"/>
           <w:ilvl w:val="1"/>
         </w:numPr>
       </w:pPr>
@@ -6537,7 +6817,7 @@
       <w:pPr>
         <w:pStyle w:val="Compact"/>
         <w:numPr>
-          <w:numId w:val="1024"/>
+          <w:numId w:val="1022"/>
           <w:ilvl w:val="1"/>
         </w:numPr>
       </w:pPr>
@@ -6549,7 +6829,7 @@
       <w:pPr>
         <w:pStyle w:val="Compact"/>
         <w:numPr>
-          <w:numId w:val="1023"/>
+          <w:numId w:val="1021"/>
           <w:ilvl w:val="0"/>
         </w:numPr>
       </w:pPr>
@@ -6577,14 +6857,20 @@
         <w:t xml:space="preserve"> </w:t>
       </w:r>
       <w:r>
-        <w:t xml:space="preserve">turned return per dollar into profit/loss. This gave 182 loss cases and 725 profit cases. A good distribution for working with bayesian networks. Ie not too biased * a good, simple problem to start with</w:t>
+        <w:t xml:space="preserve">turned return per dollar into profit/loss. This gave 182 loss cases and 725 profit cases. A good distribution for working with bayesian networks. Ie not too biased</w:t>
+      </w:r>
+      <w:r>
+        <w:t xml:space="preserve"> </w:t>
+      </w:r>
+      <w:r>
+        <w:t xml:space="preserve">* a good, simple problem to start with</w:t>
       </w:r>
     </w:p>
     <w:p>
       <w:pPr>
         <w:pStyle w:val="Compact"/>
         <w:numPr>
-          <w:numId w:val="1025"/>
+          <w:numId w:val="1023"/>
           <w:ilvl w:val="0"/>
         </w:numPr>
       </w:pPr>
@@ -6596,7 +6882,7 @@
       <w:pPr>
         <w:pStyle w:val="Compact"/>
         <w:numPr>
-          <w:numId w:val="1026"/>
+          <w:numId w:val="1024"/>
           <w:ilvl w:val="1"/>
         </w:numPr>
       </w:pPr>
@@ -6608,12 +6894,18 @@
       <w:pPr>
         <w:pStyle w:val="Compact"/>
         <w:numPr>
-          <w:numId w:val="1026"/>
+          <w:numId w:val="1024"/>
           <w:ilvl w:val="1"/>
         </w:numPr>
       </w:pPr>
       <w:r>
-        <w:t xml:space="preserve">will also establish the AUC for using one variable only! See table below: *Note all using 10 fold cross validation</w:t>
+        <w:t xml:space="preserve">will also establish the AUC for using one variable only! See table below:</w:t>
+      </w:r>
+      <w:r>
+        <w:t xml:space="preserve"> </w:t>
+      </w:r>
+      <w:r>
+        <w:t xml:space="preserve">*Note all using 10 fold cross validation</w:t>
       </w:r>
     </w:p>
     <w:tbl>
@@ -7068,7 +7360,7 @@
     <w:p>
       <w:pPr>
         <w:numPr>
-          <w:numId w:val="1027"/>
+          <w:numId w:val="1025"/>
           <w:ilvl w:val="0"/>
         </w:numPr>
       </w:pPr>
@@ -7080,7 +7372,7 @@
       <w:pPr>
         <w:pStyle w:val="Compact"/>
         <w:numPr>
-          <w:numId w:val="1027"/>
+          <w:numId w:val="1025"/>
           <w:ilvl w:val="0"/>
         </w:numPr>
       </w:pPr>
@@ -7092,7 +7384,7 @@
       <w:pPr>
         <w:pStyle w:val="Compact"/>
         <w:numPr>
-          <w:numId w:val="1027"/>
+          <w:numId w:val="1025"/>
           <w:ilvl w:val="0"/>
         </w:numPr>
       </w:pPr>
@@ -7104,7 +7396,7 @@
       <w:pPr>
         <w:pStyle w:val="Compact"/>
         <w:numPr>
-          <w:numId w:val="1027"/>
+          <w:numId w:val="1025"/>
           <w:ilvl w:val="0"/>
         </w:numPr>
       </w:pPr>
@@ -7116,7 +7408,7 @@
       <w:pPr>
         <w:pStyle w:val="Compact"/>
         <w:numPr>
-          <w:numId w:val="1027"/>
+          <w:numId w:val="1025"/>
           <w:ilvl w:val="0"/>
         </w:numPr>
       </w:pPr>
@@ -7128,7 +7420,7 @@
       <w:pPr>
         <w:pStyle w:val="Compact"/>
         <w:numPr>
-          <w:numId w:val="1027"/>
+          <w:numId w:val="1025"/>
           <w:ilvl w:val="0"/>
         </w:numPr>
       </w:pPr>
@@ -7140,7 +7432,7 @@
       <w:pPr>
         <w:pStyle w:val="Compact"/>
         <w:numPr>
-          <w:numId w:val="1027"/>
+          <w:numId w:val="1025"/>
           <w:ilvl w:val="0"/>
         </w:numPr>
       </w:pPr>
@@ -7151,7 +7443,7 @@
     <w:p>
       <w:pPr>
         <w:numPr>
-          <w:numId w:val="1027"/>
+          <w:numId w:val="1025"/>
           <w:ilvl w:val="0"/>
         </w:numPr>
       </w:pPr>
@@ -7172,7 +7464,13 @@
         <w:pStyle w:val="BodyText"/>
       </w:pPr>
       <w:r>
-        <w:t xml:space="preserve">AUC = 0.705 Number of losses predicted correctly: 124</w:t>
+        <w:t xml:space="preserve">AUC = 0.705</w:t>
+      </w:r>
+      <w:r>
+        <w:t xml:space="preserve"> </w:t>
+      </w:r>
+      <w:r>
+        <w:t xml:space="preserve">Number of losses predicted correctly: 124</w:t>
       </w:r>
     </w:p>
     <w:p>
@@ -7186,10 +7484,15 @@
     <w:tbl>
       <w:tblPr>
         <w:tblStyle w:val="TableNormal"/>
-        <w:tblW w:type="pct" w:w="0.0"/>
+        <w:tblW w:type="pct" w:w="5000.0"/>
         <w:tblLook w:firstRow="1"/>
       </w:tblPr>
-      <w:tblGrid/>
+      <w:tblGrid>
+        <w:gridCol w:w="1662"/>
+        <w:gridCol w:w="1857"/>
+        <w:gridCol w:w="2346"/>
+        <w:gridCol w:w="2053"/>
+      </w:tblGrid>
       <w:tr>
         <w:trPr>
           <w:cnfStyle w:firstRow="1"/>
@@ -7450,60 +7753,212 @@
     </w:tbl>
     <w:p>
       <w:pPr>
+        <w:pStyle w:val="Heading1"/>
+      </w:pPr>
+      <w:bookmarkStart w:id="100" w:name="results---over-5-pages-up-to-20-pages"/>
+      <w:bookmarkEnd w:id="100"/>
+      <w:r>
+        <w:t xml:space="preserve">Results - over 5 pages, up to 20 pages</w:t>
+      </w:r>
+    </w:p>
+    <w:p>
+      <w:pPr>
+        <w:pStyle w:val="FirstParagraph"/>
+      </w:pPr>
+      <w:r>
+        <w:t xml:space="preserve">Guidelines:</w:t>
+      </w:r>
+      <w:r>
+        <w:t xml:space="preserve"> </w:t>
+      </w:r>
+      <w:r>
+        <w:t xml:space="preserve">* Outlines what you found out in relation to your research questions or hypotheses, presented in figures and in written text.</w:t>
+      </w:r>
+      <w:r>
+        <w:t xml:space="preserve"> </w:t>
+      </w:r>
+      <w:r>
+        <w:t xml:space="preserve">* Results contain the facts of your research. Often you will include a brief comment on the significance of key results, with the expectation that more generalised comments about results will be made in the Discussion section.</w:t>
+      </w:r>
+    </w:p>
+    <w:p>
+      <w:pPr>
+        <w:pStyle w:val="BodyText"/>
+      </w:pPr>
+      <w:r>
+        <w:t xml:space="preserve">Which results to discuss</w:t>
+      </w:r>
+      <w:r>
+        <w:t xml:space="preserve"> </w:t>
+      </w:r>
+      <w:r>
+        <w:t xml:space="preserve">* restate research questions and hypotheses. can we predict profitability? ofocurse you can make a prediction,</w:t>
+      </w:r>
+      <w:r>
+        <w:t xml:space="preserve"> </w:t>
+      </w:r>
+      <w:r>
+        <w:t xml:space="preserve">real question might be is it worthwhile for the business to engage in this activity? we will look at this as a bottom line analysis. acknowledge that it may be worthwhile for other reasons such as confidence and transparency in historic projects.</w:t>
+      </w:r>
+      <w:r>
+        <w:t xml:space="preserve"> </w:t>
+      </w:r>
+      <w:r>
+        <w:t xml:space="preserve">* important variables: cforest diagram vs anova vs random forest</w:t>
+      </w:r>
+      <w:r>
+        <w:t xml:space="preserve"> </w:t>
+      </w:r>
+      <w:r>
+        <w:t xml:space="preserve">* which variables were chosen for machine learning analysis</w:t>
+      </w:r>
+      <w:r>
+        <w:t xml:space="preserve"> </w:t>
+      </w:r>
+      <w:r>
+        <w:t xml:space="preserve">* first tried random forest predicting return per dollar</w:t>
+      </w:r>
+      <w:r>
+        <w:t xml:space="preserve"> </w:t>
+      </w:r>
+      <w:r>
+        <w:t xml:space="preserve">* fail, why - for discussion</w:t>
+      </w:r>
+      <w:r>
+        <w:t xml:space="preserve"> </w:t>
+      </w:r>
+      <w:r>
+        <w:t xml:space="preserve">* moved on to predicting yes or no profitability.</w:t>
+      </w:r>
+      <w:r>
+        <w:t xml:space="preserve"> </w:t>
+      </w:r>
+      <w:r>
+        <w:t xml:space="preserve">* tried: random forest, logistic regression, gradient boosted trees, naiive bayes (baseline), bayesian networks</w:t>
+      </w:r>
+      <w:r>
+        <w:t xml:space="preserve"> </w:t>
+      </w:r>
+      <w:r>
+        <w:t xml:space="preserve">* boosted trees could handle the missing data, whereas for all? other methods I had to narrow down data to complete data</w:t>
+      </w:r>
+      <w:r>
+        <w:t xml:space="preserve"> </w:t>
+      </w:r>
+      <w:r>
+        <w:t xml:space="preserve">* used MICE package - explain what this is in method.</w:t>
+      </w:r>
+      <w:r>
+        <w:t xml:space="preserve"> </w:t>
+      </w:r>
+      <w:r>
+        <w:t xml:space="preserve">* comparison of predictive accuracy of all methods. non are significantly better than the other.</w:t>
+      </w:r>
+    </w:p>
+    <w:p>
+      <w:pPr>
+        <w:numPr>
+          <w:numId w:val="1026"/>
+          <w:ilvl w:val="0"/>
+        </w:numPr>
+      </w:pPr>
+      <w:r>
+        <w:t xml:space="preserve">tried model averaging - comparison to other methods.</w:t>
+      </w:r>
+    </w:p>
+    <w:p>
+      <w:pPr>
+        <w:pStyle w:val="Compact"/>
+        <w:numPr>
+          <w:numId w:val="1026"/>
+          <w:ilvl w:val="0"/>
+        </w:numPr>
+      </w:pPr>
+      <w:r>
+        <w:t xml:space="preserve">bottom line analysis - run 1000 times to get confidence interval around the line.</w:t>
+      </w:r>
+    </w:p>
+    <w:p>
+      <w:pPr>
+        <w:pStyle w:val="Compact"/>
+        <w:numPr>
+          <w:numId w:val="1027"/>
+          <w:ilvl w:val="1"/>
+        </w:numPr>
+      </w:pPr>
+      <w:r>
+        <w:t xml:space="preserve">should the business adopt the model?</w:t>
+      </w:r>
+    </w:p>
+    <w:p>
+      <w:pPr>
+        <w:numPr>
+          <w:numId w:val="1026"/>
+          <w:ilvl w:val="0"/>
+        </w:numPr>
+      </w:pPr>
+      <w:r>
+        <w:t xml:space="preserve">to address the problem of trust and create insight to the past data - nearest neighbour algorithm. This also mimics the case based reasoning approach</w:t>
+      </w:r>
+    </w:p>
+    <w:p>
+      <w:pPr>
+        <w:pStyle w:val="Heading1"/>
+      </w:pPr>
+      <w:bookmarkStart w:id="101" w:name="discussion---10-to-20-pages"/>
+      <w:bookmarkEnd w:id="101"/>
+      <w:r>
+        <w:t xml:space="preserve">Discussion - 10 to 20 pages</w:t>
+      </w:r>
+    </w:p>
+    <w:p>
+      <w:pPr>
+        <w:pStyle w:val="FirstParagraph"/>
+      </w:pPr>
+      <w:r>
+        <w:t xml:space="preserve">The Discussion section:</w:t>
+      </w:r>
+    </w:p>
+    <w:p>
+      <w:pPr>
+        <w:pStyle w:val="BodyText"/>
+      </w:pPr>
+      <w:r>
+        <w:t xml:space="preserve">comments on your results;</w:t>
+      </w:r>
+      <w:r>
+        <w:t xml:space="preserve"> </w:t>
+      </w:r>
+      <w:r>
+        <w:t xml:space="preserve">explains what your results mean;</w:t>
+      </w:r>
+      <w:r>
+        <w:t xml:space="preserve"> </w:t>
+      </w:r>
+      <w:r>
+        <w:t xml:space="preserve">interprets your results in a wider context; indicates which results were expected or unexpected;</w:t>
+      </w:r>
+      <w:r>
+        <w:t xml:space="preserve"> </w:t>
+      </w:r>
+      <w:r>
+        <w:t xml:space="preserve">provides explanations for unexpected results.</w:t>
+      </w:r>
+      <w:r>
+        <w:t xml:space="preserve"> </w:t>
+      </w:r>
+      <w:r>
+        <w:t xml:space="preserve">The Discussion should also relate your specific results to previous research or theory. You should point out what the limitations were of your study, and note any questions that remain unanswered. The Discussion CAN also include Conclusions/Future Research.</w:t>
+      </w:r>
+    </w:p>
+    <w:p>
+      <w:pPr>
         <w:pStyle w:val="Heading2"/>
       </w:pPr>
-      <w:bookmarkStart w:id="95" w:name="boosted-trees"/>
-      <w:bookmarkEnd w:id="95"/>
-      <w:r>
-        <w:t xml:space="preserve">Boosted Trees</w:t>
-      </w:r>
-    </w:p>
-    <w:p>
-      <w:pPr>
-        <w:pStyle w:val="Heading3"/>
-      </w:pPr>
-      <w:bookmarkStart w:id="96" w:name="advantages"/>
-      <w:bookmarkEnd w:id="96"/>
-      <w:r>
-        <w:t xml:space="preserve">Advantages</w:t>
-      </w:r>
-    </w:p>
-    <w:p>
-      <w:pPr>
-        <w:pStyle w:val="SourceCode"/>
-      </w:pPr>
-      <w:r>
-        <w:rPr>
-          <w:rStyle w:val="VerbatimChar"/>
-        </w:rPr>
-        <w:t xml:space="preserve">* Wonderful in that NA's don't interfere with prediciton process</w:t>
-      </w:r>
-      <w:r>
-        <w:br w:type="textWrapping"/>
-      </w:r>
-      <w:r>
-        <w:rPr>
-          <w:rStyle w:val="VerbatimChar"/>
-        </w:rPr>
-        <w:t xml:space="preserve">    * explain..</w:t>
-      </w:r>
-      <w:r>
-        <w:br w:type="textWrapping"/>
-      </w:r>
-      <w:r>
-        <w:rPr>
-          <w:rStyle w:val="VerbatimChar"/>
-        </w:rPr>
-        <w:t xml:space="preserve">    * can comfortably include the entire dataset without having to worry about imputing</w:t>
-      </w:r>
-      <w:r>
-        <w:br w:type="textWrapping"/>
-      </w:r>
-      <w:r>
-        <w:rPr>
-          <w:rStyle w:val="VerbatimChar"/>
-        </w:rPr>
-        <w:t xml:space="preserve">    </w:t>
+      <w:bookmarkStart w:id="102" w:name="variable-importance"/>
+      <w:bookmarkEnd w:id="102"/>
+      <w:r>
+        <w:t xml:space="preserve">Variable Importance</w:t>
       </w:r>
     </w:p>
     <w:p>
@@ -7511,52 +7966,19 @@
         <w:pStyle w:val="FirstParagraph"/>
       </w:pPr>
       <w:r>
-        <w:t xml:space="preserve">tuned which variables to include: * exclude JD.Second, Business, code.client, code.contact * tuned parameters: * shrinkage = 0.001 * n.trees = 4000 * interaction.depth = 3 * min.nobs = 10 * manage to get AUC up to 0.785!!</w:t>
-      </w:r>
-    </w:p>
-    <w:p>
-      <w:pPr>
-        <w:pStyle w:val="BodyText"/>
-      </w:pPr>
-      <w:r>
-        <w:t xml:space="preserve">can we improve this by bringing huge variables back in a smarter way?</w:t>
-      </w:r>
-    </w:p>
-    <w:p>
-      <w:pPr>
-        <w:pStyle w:val="Heading1"/>
-      </w:pPr>
-      <w:bookmarkStart w:id="97" w:name="results---over-5-pages-up-to-20-pages"/>
-      <w:bookmarkEnd w:id="97"/>
-      <w:r>
-        <w:t xml:space="preserve">Results - over 5 pages, up to 20 pages</w:t>
-      </w:r>
-    </w:p>
-    <w:p>
-      <w:pPr>
-        <w:pStyle w:val="FirstParagraph"/>
-      </w:pPr>
-      <w:r>
-        <w:t xml:space="preserve">Guidelines: * Outlines what you found out in relation to your research questions or hypotheses, presented in figures and in written text. * Results contain the facts of your research. Often you will include a brief comment on the significance of key results, with the expectation that more generalised comments about results will be made in the Discussion section.</w:t>
-      </w:r>
-    </w:p>
-    <w:p>
-      <w:pPr>
-        <w:pStyle w:val="BodyText"/>
-      </w:pPr>
-      <w:r>
-        <w:t xml:space="preserve">Which results to discuss * restate research questions and hypotheses. can we predict profitability? ofocurse you can make a prediction, real question might be is it worthwhile for the business to engage in this activity? we will look at this as a bottom line analysis. acknowledge that it may be worthwhile for other reasons such as confidence and transparency in historic projects. * important variables: cforest diagram vs anova vs random forest * which variables were chosen for machine learning analysis * first tried random forest predicting return per dollar * fail, why - for discussion * moved on to predicting yes or no profitability. * tried: random forest, logistic regression, gradient boosted trees, naiive bayes (baseline), bayesian networks * boosted trees could handle the missing data, whereas for all? other methods I had to narrow down data to complete data * used MICE package - explain what this is in method. * comparison of predictive accuracy of all methods. non are significantly better than the other.</w:t>
-      </w:r>
-    </w:p>
-    <w:p>
-      <w:pPr>
+        <w:t xml:space="preserve">The variable importance results from the three types of models: ANOVA regression, randomForest, and cForest were largely similar. All three models ranked five variables highly:</w:t>
+      </w:r>
+    </w:p>
+    <w:p>
+      <w:pPr>
+        <w:pStyle w:val="Compact"/>
         <w:numPr>
           <w:numId w:val="1028"/>
           <w:ilvl w:val="0"/>
         </w:numPr>
       </w:pPr>
       <w:r>
-        <w:t xml:space="preserve">tried model averaging - comparison to other methods.</w:t>
+        <w:t xml:space="preserve">percent of hours by professional</w:t>
       </w:r>
     </w:p>
     <w:p>
@@ -7568,40 +7990,43 @@
         </w:numPr>
       </w:pPr>
       <w:r>
-        <w:t xml:space="preserve">bottom line analysis - run 1000 times to get confidence interval around the line.</w:t>
+        <w:t xml:space="preserve">project timespan</w:t>
       </w:r>
     </w:p>
     <w:p>
       <w:pPr>
         <w:pStyle w:val="Compact"/>
-        <w:numPr>
-          <w:numId w:val="1029"/>
-          <w:ilvl w:val="1"/>
-        </w:numPr>
-      </w:pPr>
-      <w:r>
-        <w:t xml:space="preserve">should the business adopt the model?</w:t>
-      </w:r>
-    </w:p>
-    <w:p>
-      <w:pPr>
         <w:numPr>
           <w:numId w:val="1028"/>
           <w:ilvl w:val="0"/>
         </w:numPr>
       </w:pPr>
       <w:r>
-        <w:t xml:space="preserve">to address the problem of trust and create insight to the past data - nearest neighbour algorithm. This also mimics the case based reasoning approach</w:t>
-      </w:r>
-    </w:p>
-    <w:p>
-      <w:pPr>
-        <w:pStyle w:val="Heading1"/>
-      </w:pPr>
-      <w:bookmarkStart w:id="98" w:name="discussion---10-to-20-pages"/>
-      <w:bookmarkEnd w:id="98"/>
-      <w:r>
-        <w:t xml:space="preserve">Discussion - 10 to 20 pages</w:t>
+        <w:t xml:space="preserve">number of employees in project team</w:t>
+      </w:r>
+    </w:p>
+    <w:p>
+      <w:pPr>
+        <w:pStyle w:val="Compact"/>
+        <w:numPr>
+          <w:numId w:val="1028"/>
+          <w:ilvl w:val="0"/>
+        </w:numPr>
+      </w:pPr>
+      <w:r>
+        <w:t xml:space="preserve">total amount invoiced</w:t>
+      </w:r>
+    </w:p>
+    <w:p>
+      <w:pPr>
+        <w:pStyle w:val="Compact"/>
+        <w:numPr>
+          <w:numId w:val="1028"/>
+          <w:ilvl w:val="0"/>
+        </w:numPr>
+      </w:pPr>
+      <w:r>
+        <w:t xml:space="preserve">business category of client which was positive</w:t>
       </w:r>
     </w:p>
     <w:p>
@@ -7609,140 +8034,52 @@
         <w:pStyle w:val="FirstParagraph"/>
       </w:pPr>
       <w:r>
-        <w:t xml:space="preserve">The Discussion section:</w:t>
-      </w:r>
-    </w:p>
-    <w:p>
-      <w:pPr>
-        <w:pStyle w:val="BodyText"/>
-      </w:pPr>
-      <w:r>
-        <w:t xml:space="preserve">comments on your results; explains what your results mean; interprets your results in a wider context; indicates which results were expected or unexpected; provides explanations for unexpected results. The Discussion should also relate your specific results to previous research or theory. You should point out what the limitations were of your study, and note any questions that remain unanswered. The Discussion CAN also include Conclusions/Future Research.</w:t>
+        <w:t xml:space="preserve">This was not necessarily expected particularly between ANOVA and the ensemble tree methods as ANOVA measures linear relationships as opposed to non-linear ensemble trees. Random forests favour variables that are numeric or have many categories and this held true for the analysis. The 6 highest ranked variables were numeric and one categorical variable, Business category of client, with 28 categories. The two lowest ranking variables had only 4 categories. It would be expected that cForests would rank the categorical variables with only 4 categories more fairly which was the case with Discipline. It was ranked mid way. Business category of the client and Broad business type however, were ranked similarly in randomforests.</w:t>
+      </w:r>
+    </w:p>
+    <w:p>
+      <w:pPr>
+        <w:pStyle w:val="BodyText"/>
+      </w:pPr>
+      <w:r>
+        <w:t xml:space="preserve">The nature of the higher ranked variables were not surprising, and were generally centered around who did how much of the work internally, general client characteristics and id, project timespan, and project category. It was</w:t>
+      </w:r>
+      <w:r>
+        <w:t xml:space="preserve"> </w:t>
+      </w:r>
+      <w:r>
+        <w:t xml:space="preserve">expected that Billing Type would play a more important role in predicting project profitability as it describes the nature fees are charged. For this reason, and with advice from the case study business, the Billing Type was temporarily kept in the model.</w:t>
+      </w:r>
+    </w:p>
+    <w:p>
+      <w:pPr>
+        <w:pStyle w:val="BodyText"/>
+      </w:pPr>
+      <w:r>
+        <w:t xml:space="preserve">For construction projects and IT software projects, the literature indicated size was the most important variable predicting effort. Size could mean size of a building or function point (level of functionality of the software)</w:t>
+      </w:r>
+      <w:r>
+        <w:t xml:space="preserve"> </w:t>
+      </w:r>
+      <w:r>
+        <w:t xml:space="preserve">(Shepperd, Schofield, and Kitchenham, n.d.)</w:t>
+      </w:r>
+      <w:r>
+        <w:t xml:space="preserve">(Finnie, Wittig, and Desharnais 1997)</w:t>
+      </w:r>
+      <w:r>
+        <w:t xml:space="preserve">(Pai, McFall, and Subramanian 2013)</w:t>
+      </w:r>
+      <w:r>
+        <w:t xml:space="preserve">. In this case study, profitability is the dependent variable, not total effort and the size variable plays a different role. Instead of contributing to predicting the total effort, it is describing whether the size of a project correlates with how profitable the project is. The closest estimate of size in this case study is the invoiced amount which does show up as very important. The exact invoiced amount cannot be known before a project begins, as this would solve the problem of profitability. Therefore, the invoiced amount was binned into categories that a manager could choose as an estimate. The other important variables (including number of employees on a project, client business type and percent of hours by certain types of employees) have not been strongly represented in the literature to date.</w:t>
       </w:r>
     </w:p>
     <w:p>
       <w:pPr>
         <w:pStyle w:val="Heading2"/>
       </w:pPr>
-      <w:bookmarkStart w:id="99" w:name="variable-importance"/>
-      <w:bookmarkEnd w:id="99"/>
-      <w:r>
-        <w:t xml:space="preserve">Variable Importance</w:t>
-      </w:r>
-    </w:p>
-    <w:p>
-      <w:pPr>
-        <w:pStyle w:val="FirstParagraph"/>
-      </w:pPr>
-      <w:r>
-        <w:t xml:space="preserve">The variable importance results from the three types of models: ANOVA regression, randomForest, and cForest were largely similar. All three models ranked five variables highly:</w:t>
-      </w:r>
-    </w:p>
-    <w:p>
-      <w:pPr>
-        <w:pStyle w:val="Compact"/>
-        <w:numPr>
-          <w:numId w:val="1030"/>
-          <w:ilvl w:val="0"/>
-        </w:numPr>
-      </w:pPr>
-      <w:r>
-        <w:t xml:space="preserve">percent of hours by professional</w:t>
-      </w:r>
-    </w:p>
-    <w:p>
-      <w:pPr>
-        <w:pStyle w:val="Compact"/>
-        <w:numPr>
-          <w:numId w:val="1030"/>
-          <w:ilvl w:val="0"/>
-        </w:numPr>
-      </w:pPr>
-      <w:r>
-        <w:t xml:space="preserve">project timespan</w:t>
-      </w:r>
-    </w:p>
-    <w:p>
-      <w:pPr>
-        <w:pStyle w:val="Compact"/>
-        <w:numPr>
-          <w:numId w:val="1030"/>
-          <w:ilvl w:val="0"/>
-        </w:numPr>
-      </w:pPr>
-      <w:r>
-        <w:t xml:space="preserve">number of employees in project team</w:t>
-      </w:r>
-    </w:p>
-    <w:p>
-      <w:pPr>
-        <w:pStyle w:val="Compact"/>
-        <w:numPr>
-          <w:numId w:val="1030"/>
-          <w:ilvl w:val="0"/>
-        </w:numPr>
-      </w:pPr>
-      <w:r>
-        <w:t xml:space="preserve">total amount invoiced</w:t>
-      </w:r>
-    </w:p>
-    <w:p>
-      <w:pPr>
-        <w:pStyle w:val="Compact"/>
-        <w:numPr>
-          <w:numId w:val="1030"/>
-          <w:ilvl w:val="0"/>
-        </w:numPr>
-      </w:pPr>
-      <w:r>
-        <w:t xml:space="preserve">business category of client which was positive</w:t>
-      </w:r>
-    </w:p>
-    <w:p>
-      <w:pPr>
-        <w:pStyle w:val="FirstParagraph"/>
-      </w:pPr>
-      <w:r>
-        <w:t xml:space="preserve">This was not necessarily expected particularly between ANOVA and the ensemble tree methods as ANOVA measures linear relationships as opposed to non-linear ensemble trees. Random forests favour variables that are numeric or have many categories and this held true for the analysis. The 6 highest ranked variables were numeric and one categorical variable, Business category of client, with 28 categories. The two lowest ranking variables had only 4 categories. It would be expected that cForests would rank the categorical variables with only 4 categories more fairly which was the case with Discipline. It was ranked mid way. Business category of the client and Broad business type however, were ranked similarly in randomforests.</w:t>
-      </w:r>
-    </w:p>
-    <w:p>
-      <w:pPr>
-        <w:pStyle w:val="BodyText"/>
-      </w:pPr>
-      <w:r>
-        <w:t xml:space="preserve">The nature of the higher ranked variables were not surprising, and were generally centered around who did how much of the work internally, general client characteristics and id, project timespan, and project category. It was expected that Billing Type would play a more important role in predicting project profitability as it describes the nature fees are charged. For this reason, and with advice from the case study business, the Billing Type was temporarily kept in the model.</w:t>
-      </w:r>
-    </w:p>
-    <w:p>
-      <w:pPr>
-        <w:pStyle w:val="BodyText"/>
-      </w:pPr>
-      <w:r>
-        <w:t xml:space="preserve">For construction projects and IT software projects, the literature indicated size was the most important variable predicting effort. Size could mean size of a building or function point (level of functionality of the software)</w:t>
-      </w:r>
-      <w:r>
-        <w:t xml:space="preserve"> </w:t>
-      </w:r>
-      <w:r>
-        <w:t xml:space="preserve">(Shepperd, Schofield, and Kitchenham, n.d.)</w:t>
-      </w:r>
-      <w:r>
-        <w:t xml:space="preserve">(Finnie, Wittig, and Desharnais 1997)</w:t>
-      </w:r>
-      <w:r>
-        <w:t xml:space="preserve">(Pai, McFall, and Subramanian 2013)</w:t>
-      </w:r>
-      <w:r>
-        <w:t xml:space="preserve">. In this case study, profitability is the dependent variable, not total effort and the size variable plays a different role. Instead of contributing to predicting the total effort, it is describing whether the size of a project correlates with how profitable the project is. The closest estimate of size in this case study is the invoiced amount which does show up as very important. The exact invoiced amount cannot be known before a project begins, as this would solve the problem of profitability. Therefore, the invoiced amount was binned into categories that a manager could choose as an estimate. The other important variables (including number of employees on a project, client business type and percent of hours by certain types of employees) have not been strongly represented in the literature to date.</w:t>
-      </w:r>
-    </w:p>
-    <w:p>
-      <w:pPr>
-        <w:pStyle w:val="Heading2"/>
-      </w:pPr>
-      <w:bookmarkStart w:id="100" w:name="regression-1"/>
-      <w:bookmarkEnd w:id="100"/>
+      <w:bookmarkStart w:id="103" w:name="regression-1"/>
+      <w:bookmarkEnd w:id="103"/>
       <w:r>
         <w:t xml:space="preserve">Regression</w:t>
       </w:r>
@@ -7777,13 +8114,13 @@
               <a:graphicData uri="http://schemas.openxmlformats.org/drawingml/2006/picture">
                 <pic:pic>
                   <pic:nvPicPr>
-                    <pic:cNvPr descr="draft_files/figure-docx/unnamed-chunk-11-1.png" id="0" name="Picture"/>
+                    <pic:cNvPr descr="draft_files/figure-docx/unnamed-chunk-12-1.png" id="0" name="Picture"/>
                     <pic:cNvPicPr>
                       <a:picLocks noChangeArrowheads="1" noChangeAspect="1"/>
                     </pic:cNvPicPr>
                   </pic:nvPicPr>
                   <pic:blipFill>
-                    <a:blip r:embed="rId101"/>
+                    <a:blip r:embed="rId104"/>
                     <a:stretch>
                       <a:fillRect/>
                     </a:stretch>
@@ -7853,8 +8190,8 @@
       <w:pPr>
         <w:pStyle w:val="Heading2"/>
       </w:pPr>
-      <w:bookmarkStart w:id="102" w:name="binary-classification"/>
-      <w:bookmarkEnd w:id="102"/>
+      <w:bookmarkStart w:id="105" w:name="binary-classification"/>
+      <w:bookmarkEnd w:id="105"/>
       <w:r>
         <w:t xml:space="preserve">Binary Classification</w:t>
       </w:r>
@@ -7863,107 +8200,107 @@
       <w:pPr>
         <w:pStyle w:val="Compact"/>
         <w:numPr>
+          <w:numId w:val="1029"/>
+          <w:ilvl w:val="0"/>
+        </w:numPr>
+      </w:pPr>
+      <w:r>
+        <w:t xml:space="preserve">best models are gradient boosted trees and logistic regression. why? can hypothesis but not really</w:t>
+      </w:r>
+    </w:p>
+    <w:p>
+      <w:pPr>
+        <w:pStyle w:val="Compact"/>
+        <w:numPr>
+          <w:numId w:val="1030"/>
+          <w:ilvl w:val="1"/>
+        </w:numPr>
+      </w:pPr>
+      <w:r>
+        <w:t xml:space="preserve">this shows the profitability can be predicted with some success, but real question is, is it financially viable?</w:t>
+      </w:r>
+    </w:p>
+    <w:p>
+      <w:pPr>
+        <w:pStyle w:val="Compact"/>
+        <w:numPr>
+          <w:numId w:val="1029"/>
+          <w:ilvl w:val="0"/>
+        </w:numPr>
+      </w:pPr>
+      <w:r>
+        <w:t xml:space="preserve">depending what the bottom line plot shows - yes or no.</w:t>
+      </w:r>
+    </w:p>
+    <w:p>
+      <w:pPr>
+        <w:pStyle w:val="Compact"/>
+        <w:numPr>
+          <w:numId w:val="1029"/>
+          <w:ilvl w:val="0"/>
+        </w:numPr>
+      </w:pPr>
+      <w:r>
+        <w:t xml:space="preserve">compare to past research. problems with past research and does this solve any of those?</w:t>
+      </w:r>
+    </w:p>
+    <w:p>
+      <w:pPr>
+        <w:pStyle w:val="Compact"/>
+        <w:numPr>
           <w:numId w:val="1031"/>
-          <w:ilvl w:val="0"/>
-        </w:numPr>
-      </w:pPr>
-      <w:r>
-        <w:t xml:space="preserve">best models are gradient boosted trees and logistic regression. why? can hypothesis but not really</w:t>
+          <w:ilvl w:val="1"/>
+        </w:numPr>
+      </w:pPr>
+      <w:r>
+        <w:t xml:space="preserve">poor user uptake - future work?</w:t>
       </w:r>
     </w:p>
     <w:p>
       <w:pPr>
         <w:pStyle w:val="Compact"/>
         <w:numPr>
+          <w:numId w:val="1031"/>
+          <w:ilvl w:val="1"/>
+        </w:numPr>
+      </w:pPr>
+      <w:r>
+        <w:t xml:space="preserve">lack of trust - nearest neighbour must be presented with results - case bsaed reasoning</w:t>
+      </w:r>
+    </w:p>
+    <w:p>
+      <w:pPr>
+        <w:pStyle w:val="Compact"/>
+        <w:numPr>
           <w:numId w:val="1032"/>
+          <w:ilvl w:val="2"/>
+        </w:numPr>
+      </w:pPr>
+      <w:r>
+        <w:t xml:space="preserve">results from boosted tree shows partial dependence plots - insight.</w:t>
+      </w:r>
+    </w:p>
+    <w:p>
+      <w:pPr>
+        <w:pStyle w:val="Compact"/>
+        <w:numPr>
+          <w:numId w:val="1031"/>
           <w:ilvl w:val="1"/>
         </w:numPr>
       </w:pPr>
       <w:r>
-        <w:t xml:space="preserve">this shows the profitability can be predicted with some success, but real question is, is it financially viable?</w:t>
+        <w:t xml:space="preserve">never been applied to a consultant within construction industry. has been applied lots to software</w:t>
       </w:r>
     </w:p>
     <w:p>
       <w:pPr>
         <w:pStyle w:val="Compact"/>
         <w:numPr>
-          <w:numId w:val="1031"/>
-          <w:ilvl w:val="0"/>
-        </w:numPr>
-      </w:pPr>
-      <w:r>
-        <w:t xml:space="preserve">depending what the bottom line plot shows - yes or no.</w:t>
-      </w:r>
-    </w:p>
-    <w:p>
-      <w:pPr>
-        <w:pStyle w:val="Compact"/>
-        <w:numPr>
-          <w:numId w:val="1031"/>
-          <w:ilvl w:val="0"/>
-        </w:numPr>
-      </w:pPr>
-      <w:r>
-        <w:t xml:space="preserve">compare to past research. problems with past research and does this solve any of those?</w:t>
-      </w:r>
-    </w:p>
-    <w:p>
-      <w:pPr>
-        <w:pStyle w:val="Compact"/>
-        <w:numPr>
           <w:numId w:val="1033"/>
-          <w:ilvl w:val="1"/>
-        </w:numPr>
-      </w:pPr>
-      <w:r>
-        <w:t xml:space="preserve">poor user uptake - future work?</w:t>
-      </w:r>
-    </w:p>
-    <w:p>
-      <w:pPr>
-        <w:pStyle w:val="Compact"/>
-        <w:numPr>
-          <w:numId w:val="1033"/>
-          <w:ilvl w:val="1"/>
-        </w:numPr>
-      </w:pPr>
-      <w:r>
-        <w:t xml:space="preserve">lack of trust - nearest neighbour must be presented with results - case bsaed reasoning</w:t>
-      </w:r>
-    </w:p>
-    <w:p>
-      <w:pPr>
-        <w:pStyle w:val="Compact"/>
-        <w:numPr>
-          <w:numId w:val="1034"/>
           <w:ilvl w:val="2"/>
         </w:numPr>
       </w:pPr>
       <w:r>
-        <w:t xml:space="preserve">results from boosted tree shows partial dependence plots - insight.</w:t>
-      </w:r>
-    </w:p>
-    <w:p>
-      <w:pPr>
-        <w:pStyle w:val="Compact"/>
-        <w:numPr>
-          <w:numId w:val="1033"/>
-          <w:ilvl w:val="1"/>
-        </w:numPr>
-      </w:pPr>
-      <w:r>
-        <w:t xml:space="preserve">never been applied to a consultant within construction industry. has been applied lots to software</w:t>
-      </w:r>
-    </w:p>
-    <w:p>
-      <w:pPr>
-        <w:pStyle w:val="Compact"/>
-        <w:numPr>
-          <w:numId w:val="1035"/>
-          <w:ilvl w:val="2"/>
-        </w:numPr>
-      </w:pPr>
-      <w:r>
         <w:t xml:space="preserve">still has the potential to help with the way the industry is structured - hinges on user uptake.</w:t>
       </w:r>
     </w:p>
@@ -7971,8 +8308,8 @@
       <w:pPr>
         <w:pStyle w:val="Heading1"/>
       </w:pPr>
-      <w:bookmarkStart w:id="103" w:name="conclusion-1"/>
-      <w:bookmarkEnd w:id="103"/>
+      <w:bookmarkStart w:id="106" w:name="conclusion-1"/>
+      <w:bookmarkEnd w:id="106"/>
       <w:r>
         <w:t xml:space="preserve">Conclusion</w:t>
       </w:r>
@@ -7982,7 +8319,13 @@
         <w:pStyle w:val="FirstParagraph"/>
       </w:pPr>
       <w:r>
-        <w:t xml:space="preserve">Future work * user testing on trust levels of prediction with nearest neighbour</w:t>
+        <w:t xml:space="preserve">Future work</w:t>
+      </w:r>
+      <w:r>
+        <w:t xml:space="preserve"> </w:t>
+      </w:r>
+      <w:r>
+        <w:t xml:space="preserve">* user testing on trust levels of prediction with nearest neighbour</w:t>
       </w:r>
     </w:p>
     <w:p>
@@ -8007,7 +8350,7 @@
       <w:r>
         <w:t xml:space="preserve">18 (2): 161–72. doi:</w:t>
       </w:r>
-      <w:hyperlink r:id="rId104">
+      <w:hyperlink r:id="rId107">
         <w:r>
           <w:rPr>
             <w:rStyle w:val="Hyperlink"/>
@@ -8072,7 +8415,7 @@
       <w:r>
         <w:t xml:space="preserve">29 (5): 568–76. doi:</w:t>
       </w:r>
-      <w:hyperlink r:id="rId105">
+      <w:hyperlink r:id="rId108">
         <w:r>
           <w:rPr>
             <w:rStyle w:val="Hyperlink"/>
@@ -8152,7 +8495,7 @@
       <w:r>
         <w:t xml:space="preserve">45 (1): 5–32. doi:</w:t>
       </w:r>
-      <w:hyperlink r:id="rId106">
+      <w:hyperlink r:id="rId109">
         <w:r>
           <w:rPr>
             <w:rStyle w:val="Hyperlink"/>
@@ -8197,7 +8540,7 @@
       <w:r>
         <w:t xml:space="preserve"> </w:t>
       </w:r>
-      <w:hyperlink r:id="rId107">
+      <w:hyperlink r:id="rId110">
         <w:r>
           <w:rPr>
             <w:rStyle w:val="Hyperlink"/>
@@ -8259,7 +8602,7 @@
       <w:r>
         <w:t xml:space="preserve">Caruana, Rich, and Alexandru Niculescu-Mizil. n.d. “An Empirical Comparison of Supervised Learning Algorithms.” Conference Proceedings. In, 148:161–68. ACM. doi:</w:t>
       </w:r>
-      <w:hyperlink r:id="rId108">
+      <w:hyperlink r:id="rId111">
         <w:r>
           <w:rPr>
             <w:rStyle w:val="Hyperlink"/>
@@ -8276,6 +8619,40 @@
         <w:pStyle w:val="Bibliography"/>
       </w:pPr>
       <w:r>
+        <w:t xml:space="preserve">Champely, Stephane. 2015.</w:t>
+      </w:r>
+      <w:r>
+        <w:t xml:space="preserve"> </w:t>
+      </w:r>
+      <w:r>
+        <w:rPr>
+          <w:i/>
+        </w:rPr>
+        <w:t xml:space="preserve">Pwr: Basic Functions for Power Analysis</w:t>
+      </w:r>
+      <w:r>
+        <w:t xml:space="preserve">.</w:t>
+      </w:r>
+      <w:r>
+        <w:t xml:space="preserve"> </w:t>
+      </w:r>
+      <w:hyperlink r:id="rId112">
+        <w:r>
+          <w:rPr>
+            <w:rStyle w:val="Hyperlink"/>
+          </w:rPr>
+          <w:t xml:space="preserve">https://CRAN.R-project.org/package=pwr</w:t>
+        </w:r>
+      </w:hyperlink>
+      <w:r>
+        <w:t xml:space="preserve">.</w:t>
+      </w:r>
+    </w:p>
+    <w:p>
+      <w:pPr>
+        <w:pStyle w:val="Bibliography"/>
+      </w:pPr>
+      <w:r>
         <w:t xml:space="preserve">Chan, Swee Lean, and Moonseo Park. 2005. “Project Cost Estimation Using Principal Component Regression.” Journal Article.</w:t>
       </w:r>
       <w:r>
@@ -8482,7 +8859,7 @@
       <w:r>
         <w:t xml:space="preserve"> </w:t>
       </w:r>
-      <w:hyperlink r:id="rId109">
+      <w:hyperlink r:id="rId113">
         <w:r>
           <w:rPr>
             <w:rStyle w:val="Hyperlink"/>
@@ -8516,7 +8893,7 @@
       <w:r>
         <w:t xml:space="preserve"> </w:t>
       </w:r>
-      <w:hyperlink r:id="rId110">
+      <w:hyperlink r:id="rId114">
         <w:r>
           <w:rPr>
             <w:rStyle w:val="Hyperlink"/>
@@ -8639,7 +9016,7 @@
       <w:r>
         <w:t xml:space="preserve"> </w:t>
       </w:r>
-      <w:hyperlink r:id="rId111">
+      <w:hyperlink r:id="rId115">
         <w:r>
           <w:rPr>
             <w:rStyle w:val="Hyperlink"/>
@@ -8673,7 +9050,7 @@
       <w:r>
         <w:t xml:space="preserve">32; 33 (1): 33–53. doi:</w:t>
       </w:r>
-      <w:hyperlink r:id="rId112">
+      <w:hyperlink r:id="rId116">
         <w:r>
           <w:rPr>
             <w:rStyle w:val="Hyperlink"/>
@@ -8707,7 +9084,7 @@
       <w:r>
         <w:t xml:space="preserve">39 (10): 1235–42. doi:</w:t>
       </w:r>
-      <w:hyperlink r:id="rId113">
+      <w:hyperlink r:id="rId117">
         <w:r>
           <w:rPr>
             <w:rStyle w:val="Hyperlink"/>
@@ -8780,7 +9157,7 @@
       <w:r>
         <w:t xml:space="preserve"> </w:t>
       </w:r>
-      <w:hyperlink r:id="rId114">
+      <w:hyperlink r:id="rId118">
         <w:r>
           <w:rPr>
             <w:rStyle w:val="Hyperlink"/>
@@ -8868,7 +9245,7 @@
       <w:r>
         <w:t xml:space="preserve"> </w:t>
       </w:r>
-      <w:hyperlink r:id="rId115">
+      <w:hyperlink r:id="rId119">
         <w:r>
           <w:rPr>
             <w:rStyle w:val="Hyperlink"/>
@@ -9011,7 +9388,7 @@
       <w:r>
         <w:t xml:space="preserve"> </w:t>
       </w:r>
-      <w:hyperlink r:id="rId116">
+      <w:hyperlink r:id="rId120">
         <w:r>
           <w:rPr>
             <w:rStyle w:val="Hyperlink"/>
@@ -9053,7 +9430,7 @@
       <w:r>
         <w:t xml:space="preserve"> </w:t>
       </w:r>
-      <w:hyperlink r:id="rId117">
+      <w:hyperlink r:id="rId121">
         <w:r>
           <w:rPr>
             <w:rStyle w:val="Hyperlink"/>
@@ -9106,7 +9483,7 @@
       <w:r>
         <w:t xml:space="preserve"> </w:t>
       </w:r>
-      <w:hyperlink r:id="rId118">
+      <w:hyperlink r:id="rId122">
         <w:r>
           <w:rPr>
             <w:rStyle w:val="Hyperlink"/>
@@ -9151,7 +9528,7 @@
       <w:r>
         <w:t xml:space="preserve"> </w:t>
       </w:r>
-      <w:hyperlink r:id="rId119">
+      <w:hyperlink r:id="rId123">
         <w:r>
           <w:rPr>
             <w:rStyle w:val="Hyperlink"/>
@@ -9251,7 +9628,7 @@
       <w:r>
         <w:t xml:space="preserve">2015: 149702. doi:</w:t>
       </w:r>
-      <w:hyperlink r:id="rId120">
+      <w:hyperlink r:id="rId124">
         <w:r>
           <w:rPr>
             <w:rStyle w:val="Hyperlink"/>
@@ -9362,7 +9739,7 @@
       <w:r>
         <w:t xml:space="preserve"> </w:t>
       </w:r>
-      <w:hyperlink r:id="rId121">
+      <w:hyperlink r:id="rId125">
         <w:r>
           <w:rPr>
             <w:rStyle w:val="Hyperlink"/>
@@ -9727,7 +10104,7 @@
     </w:lvl>
   </w:abstractNum>
   <w:abstractNum w:abstractNumId="990">
-    <w:nsid w:val="eea51034"/>
+    <w:nsid w:val="dc3cbf77"/>
     <w:multiLevelType w:val="multilevel"/>
     <w:lvl w:ilvl="0">
       <w:numFmt w:val="bullet"/>
@@ -9808,7 +10185,7 @@
     </w:lvl>
   </w:abstractNum>
   <w:abstractNum w:abstractNumId="991">
-    <w:nsid w:val="5613d135"/>
+    <w:nsid w:val="3ef0b232"/>
     <w:multiLevelType w:val="multilevel"/>
     <w:lvl w:ilvl="0">
       <w:numFmt w:val="bullet"/>
@@ -9889,7 +10266,7 @@
     </w:lvl>
   </w:abstractNum>
   <w:abstractNum w:abstractNumId="99411">
-    <w:nsid w:val="16be2a36"/>
+    <w:nsid w:val="2b3a8bff"/>
     <w:multiLevelType w:val="multilevel"/>
     <w:lvl w:ilvl="0">
       <w:start w:val="1"/>
@@ -10106,12 +10483,6 @@
     <w:abstractNumId w:val="991"/>
   </w:num>
   <w:num w:numId="1033">
-    <w:abstractNumId w:val="991"/>
-  </w:num>
-  <w:num w:numId="1034">
-    <w:abstractNumId w:val="991"/>
-  </w:num>
-  <w:num w:numId="1035">
     <w:abstractNumId w:val="991"/>
   </w:num>
 </w:numbering>

</xml_diff>

<commit_message>
reviewed lit review started method review
</commit_message>
<xml_diff>
--- a/finalwriteup/draft.docx
+++ b/finalwriteup/draft.docx
@@ -4846,7 +4846,7 @@
       <w:r>
         <w:drawing>
           <wp:inline>
-            <wp:extent cx="5943600" cy="3714750"/>
+            <wp:extent cx="5943600" cy="3714749"/>
             <wp:effectExtent b="0" l="0" r="0" t="0"/>
             <wp:docPr descr="" id="1" name="Picture"/>
             <a:graphic>
@@ -4867,7 +4867,7 @@
                   <pic:spPr bwMode="auto">
                     <a:xfrm>
                       <a:off x="0" y="0"/>
-                      <a:ext cx="5943600" cy="3714750"/>
+                      <a:ext cx="5943600" cy="3714749"/>
                     </a:xfrm>
                     <a:prstGeom prst="rect">
                       <a:avLst/>
@@ -6996,7 +6996,7 @@
       <w:r>
         <w:drawing>
           <wp:inline>
-            <wp:extent cx="5943600" cy="7429500"/>
+            <wp:extent cx="5943600" cy="7429499"/>
             <wp:effectExtent b="0" l="0" r="0" t="0"/>
             <wp:docPr descr="" id="1" name="Picture"/>
             <a:graphic>
@@ -7017,7 +7017,7 @@
                   <pic:spPr bwMode="auto">
                     <a:xfrm>
                       <a:off x="0" y="0"/>
-                      <a:ext cx="5943600" cy="7429500"/>
+                      <a:ext cx="5943600" cy="7429499"/>
                     </a:xfrm>
                     <a:prstGeom prst="rect">
                       <a:avLst/>
@@ -7059,7 +7059,7 @@
       <w:r>
         <w:drawing>
           <wp:inline>
-            <wp:extent cx="5943600" cy="7429500"/>
+            <wp:extent cx="5943600" cy="7429499"/>
             <wp:effectExtent b="0" l="0" r="0" t="0"/>
             <wp:docPr descr="" id="1" name="Picture"/>
             <a:graphic>
@@ -7080,7 +7080,7 @@
                   <pic:spPr bwMode="auto">
                     <a:xfrm>
                       <a:off x="0" y="0"/>
-                      <a:ext cx="5943600" cy="7429500"/>
+                      <a:ext cx="5943600" cy="7429499"/>
                     </a:xfrm>
                     <a:prstGeom prst="rect">
                       <a:avLst/>
@@ -7530,7 +7530,7 @@
       <w:r>
         <w:drawing>
           <wp:inline>
-            <wp:extent cx="5943600" cy="7429500"/>
+            <wp:extent cx="5943600" cy="7429499"/>
             <wp:effectExtent b="0" l="0" r="0" t="0"/>
             <wp:docPr descr="" id="1" name="Picture"/>
             <a:graphic>
@@ -7551,7 +7551,7 @@
                   <pic:spPr bwMode="auto">
                     <a:xfrm>
                       <a:off x="0" y="0"/>
-                      <a:ext cx="5943600" cy="7429500"/>
+                      <a:ext cx="5943600" cy="7429499"/>
                     </a:xfrm>
                     <a:prstGeom prst="rect">
                       <a:avLst/>
@@ -7945,7 +7945,15 @@
         <w:t xml:space="preserve">The blended models significantly (?) outperformed individual models which was expected given the two blended models' AUC results were significantly higher than the original logistic regression results (which were in line with random forests' and boosted trees' results). The simple average of logistic regression, random forests, and boosted trees results produced a better profit curve than a logistic regression of the same three variables. The model produced a 8.8% increase in profit by rejecting jobs with a probability of loss over 0.55. To put this in context, if the company's yearly profits were $1,000,000, the mean yearly increased profit would be $8.8</w:t>
       </w:r>
       <w:r>
-        <w:t xml:space="preserve">10^{4} by rejecting all jobs with a probability higher than 0.55. In the data, projects assigned a probability higher than 0.55 represent only 4.2% of all projects. The improvements in profit sound promising, however it is important to consider possible limitations in the data which is discussed in the next section.</w:t>
+        <w:t xml:space="preserve">10^{4} by rejecting all jobs with a probability higher than 0.55. In the data, projects assigned a probability higher than 0.55 represent only 4.2% of all projects.</w:t>
+      </w:r>
+    </w:p>
+    <w:p>
+      <w:pPr>
+        <w:pStyle w:val="BodyText"/>
+      </w:pPr>
+      <w:r>
+        <w:t xml:space="preserve">Alternative strategies exist for how to deal with projects that are marked with a probability of loss greater than 0.55. For example, contracts for these projects could be changed to hourly rate contracts without exceptions. This means that each hour booked on the project will definitely be charged to the client for each stage of the project. Another example would be to increase fixed fees for projects above the threshold by a nominal percentage. However, this method seems less practical as the case study projects above 0.55 would need to increase fees by 46% in order to generate a 15% profit. A proposed fee increase of that magnitude may not be as acceptable as an hourly rate contract depending on the project and client. Contracts could be adjusted in many other creative ways to reduce risk in high probability projects, and the threshold of 0.55 was optimised based on the accept/reject strategy. Different courses of actions could be developed for specific clients or project sizes via analysis of threshold scenarios.</w:t>
       </w:r>
     </w:p>
     <w:p>
@@ -7971,7 +7979,7 @@
         <w:pStyle w:val="FirstParagraph"/>
       </w:pPr>
       <w:r>
-        <w:t xml:space="preserve">One of the unknown factors in translating this research into business practises is how well users can guess the project variables. The data used to develop the model was obtained from the company's records of how projects played out and there are no records of initially expected values of variables. For example, if a project lasted 2 years and it was initially expected it would only take 1.5 years, the only data the company retains is that the project lasted two years. This begs the question, how well could a user predict the variables before beginning a project? Uncertainty has been managed to a degree by binning variables such as 'total amount invoiced' and 'timespan' to 5 or 6 broad categories (i.e. "1 day - 3 weeks", "3 weeks - 2.5 months", etc). However, two remaining categories: team size and percent of project completed by professional level employees were left as continuous variables. It would be interesting to test how well business managers could guess these four variables at the start of a project.</w:t>
+        <w:t xml:space="preserve">The improvements in profit sound promising, however it is important to consider possible limitations in the data which is discussed in the next section. One of the unknown factors in translating this research into business practises is how well users can guess the project variables. The data used to develop the model was obtained from the company's records of how projects played out and there are no records of initially expected values of variables. For example, if a project lasted 2 years and it was initially expected it would only take 1.5 years, the only data the company retains is that the project lasted two years. This begs the question, how well could a user predict the variables before beginning a project? Uncertainty has been managed to a degree by binning variables such as 'total amount invoiced' and 'timespan' to 5 or 6 broad categories (i.e. "1 day - 3 weeks", "3 weeks - 2.5 months", etc). However, two remaining categories: team size and percent of project completed by professional level employees were left as continuous variables. It would be interesting to test how well business managers could guess these four variables at the start of a project.</w:t>
       </w:r>
     </w:p>
     <w:p>
@@ -9934,7 +9942,7 @@
     </w:lvl>
   </w:abstractNum>
   <w:abstractNum w:abstractNumId="990">
-    <w:nsid w:val="1354a253"/>
+    <w:nsid w:val="b44507f1"/>
     <w:multiLevelType w:val="multilevel"/>
     <w:lvl w:ilvl="0">
       <w:numFmt w:val="bullet"/>
@@ -10015,7 +10023,7 @@
     </w:lvl>
   </w:abstractNum>
   <w:abstractNum w:abstractNumId="991">
-    <w:nsid w:val="339988f9"/>
+    <w:nsid w:val="a196f7f2"/>
     <w:multiLevelType w:val="multilevel"/>
     <w:lvl w:ilvl="0">
       <w:numFmt w:val="bullet"/>
@@ -10096,7 +10104,7 @@
     </w:lvl>
   </w:abstractNum>
   <w:abstractNum w:abstractNumId="99411">
-    <w:nsid w:val="8e8276a3"/>
+    <w:nsid w:val="732161f0"/>
     <w:multiLevelType w:val="multilevel"/>
     <w:lvl w:ilvl="0">
       <w:start w:val="1"/>

</xml_diff>